<commit_message>
Programming and Scripting, project
</commit_message>
<xml_diff>
--- a/Summary of my portfolio repository..docx
+++ b/Summary of my portfolio repository..docx
@@ -121,16 +121,16 @@
         <w:sdt>
           <w:sdtPr>
             <w:rPr>
-              <w:rFonts w:asciiTheme="majorHAnsi" w:eastAsiaTheme="majorEastAsia" w:hAnsiTheme="majorHAnsi" w:cstheme="majorBidi"/>
-              <w:sz w:val="36"/>
-              <w:szCs w:val="36"/>
+              <w:rFonts w:ascii="TimesNewRomanPSMT" w:hAnsi="TimesNewRomanPSMT" w:cs="TimesNewRomanPSMT"/>
+              <w:sz w:val="23"/>
+              <w:szCs w:val="23"/>
+              <w:lang w:val="en-US"/>
             </w:rPr>
             <w:alias w:val="Podtytuł"/>
             <w:id w:val="14700077"/>
             <w:placeholder>
               <w:docPart w:val="4A902EDB30B747B9B9451968D6D86CA9"/>
             </w:placeholder>
-            <w:showingPlcHdr/>
             <w:dataBinding w:prefixMappings="xmlns:ns0='http://schemas.openxmlformats.org/package/2006/metadata/core-properties' xmlns:ns1='http://purl.org/dc/elements/1.1/'" w:xpath="/ns0:coreProperties[1]/ns1:subject[1]" w:storeItemID="{6C3C8BC8-F283-45AE-878A-BAB7291924A1}"/>
             <w:text/>
           </w:sdtPr>
@@ -147,11 +147,21 @@
               </w:pPr>
               <w:r>
                 <w:rPr>
-                  <w:rFonts w:asciiTheme="majorHAnsi" w:eastAsiaTheme="majorEastAsia" w:hAnsiTheme="majorHAnsi" w:cstheme="majorBidi"/>
-                  <w:sz w:val="36"/>
-                  <w:szCs w:val="36"/>
+                  <w:rFonts w:ascii="TimesNewRomanPSMT" w:hAnsi="TimesNewRomanPSMT" w:cs="TimesNewRomanPSMT"/>
+                  <w:sz w:val="23"/>
+                  <w:szCs w:val="23"/>
+                  <w:lang w:val="en-US"/>
                 </w:rPr>
-                <w:t>[Wpisz podtytuł dokumentu]</w:t>
+                <w:t>Summary/overview of my</w:t>
+              </w:r>
+              <w:r>
+                <w:rPr>
+                  <w:rFonts w:ascii="TimesNewRomanPSMT" w:hAnsi="TimesNewRomanPSMT" w:cs="TimesNewRomanPSMT"/>
+                  <w:sz w:val="23"/>
+                  <w:szCs w:val="23"/>
+                  <w:lang w:val="en-US"/>
+                </w:rPr>
+                <w:t xml:space="preserve"> portfolio repository.</w:t>
               </w:r>
             </w:p>
           </w:sdtContent>
@@ -268,7 +278,21 @@
                 <w:rPr>
                   <w:lang w:val="en-US"/>
                 </w:rPr>
-                <w:t>Karolina Szafran-Belzowska, G00376368</w:t>
+                <w:t xml:space="preserve">Karolina </w:t>
+              </w:r>
+              <w:proofErr w:type="spellStart"/>
+              <w:r>
+                <w:rPr>
+                  <w:lang w:val="en-US"/>
+                </w:rPr>
+                <w:t>Szafran-Belzowska</w:t>
+              </w:r>
+              <w:proofErr w:type="spellEnd"/>
+              <w:r>
+                <w:rPr>
+                  <w:lang w:val="en-US"/>
+                </w:rPr>
+                <w:t>, G00376368</w:t>
               </w:r>
             </w:p>
           </w:sdtContent>
@@ -303,22 +327,20 @@
     </w:sdt>
     <w:sdt>
       <w:sdtPr>
+        <w:rPr>
+          <w:rFonts w:asciiTheme="minorHAnsi" w:eastAsiaTheme="minorHAnsi" w:hAnsiTheme="minorHAnsi" w:cstheme="minorBidi"/>
+          <w:b w:val="0"/>
+          <w:bCs w:val="0"/>
+          <w:color w:val="auto"/>
+          <w:sz w:val="22"/>
+          <w:szCs w:val="22"/>
+        </w:rPr>
         <w:id w:val="1302531"/>
         <w:docPartObj>
           <w:docPartGallery w:val="Table of Contents"/>
           <w:docPartUnique/>
         </w:docPartObj>
       </w:sdtPr>
-      <w:sdtEndPr>
-        <w:rPr>
-          <w:rFonts w:asciiTheme="minorHAnsi" w:eastAsiaTheme="minorHAnsi" w:hAnsiTheme="minorHAnsi" w:cstheme="minorBidi"/>
-          <w:b w:val="0"/>
-          <w:bCs w:val="0"/>
-          <w:color w:val="auto"/>
-          <w:sz w:val="22"/>
-          <w:szCs w:val="22"/>
-        </w:rPr>
-      </w:sdtEndPr>
       <w:sdtContent>
         <w:p>
           <w:pPr>
@@ -3567,7 +3589,25 @@
           <w:szCs w:val="20"/>
           <w:lang w:val="en-US"/>
         </w:rPr>
-        <w:t>Karolina Szafran-Belzowska, G00376368</w:t>
+        <w:t xml:space="preserve">Karolina </w:t>
+      </w:r>
+      <w:proofErr w:type="spellStart"/>
+      <w:r>
+        <w:rPr>
+          <w:sz w:val="20"/>
+          <w:szCs w:val="20"/>
+          <w:lang w:val="en-US"/>
+        </w:rPr>
+        <w:t>Szafran-Belzowska</w:t>
+      </w:r>
+      <w:proofErr w:type="spellEnd"/>
+      <w:r>
+        <w:rPr>
+          <w:sz w:val="20"/>
+          <w:szCs w:val="20"/>
+          <w:lang w:val="en-US"/>
+        </w:rPr>
+        <w:t>, G00376368</w:t>
       </w:r>
     </w:p>
     <w:p>
@@ -3584,7 +3624,21 @@
         <w:rPr>
           <w:lang w:val="en-US"/>
         </w:rPr>
-        <w:t>Using GitHub, I have created a repository called "Higher-Diploma-in-Science-Data-Analytics --- GMIT-2021". There are sections / folders with my projects of each module that I studied during Higher Degree Program at Galway- Mayo Institute of Technology.</w:t>
+        <w:t xml:space="preserve">Using </w:t>
+      </w:r>
+      <w:proofErr w:type="spellStart"/>
+      <w:r>
+        <w:rPr>
+          <w:lang w:val="en-US"/>
+        </w:rPr>
+        <w:t>GitHub</w:t>
+      </w:r>
+      <w:proofErr w:type="spellEnd"/>
+      <w:r>
+        <w:rPr>
+          <w:lang w:val="en-US"/>
+        </w:rPr>
+        <w:t>, I have created a repository called "Higher-Diploma-in-Science-Data-Analytics --- GMIT-2021". There are sections / folders with my projects of each module that I studied during Higher Degree Program at Galway- Mayo Institute of Technology.</w:t>
       </w:r>
     </w:p>
     <w:p>
@@ -3614,22 +3668,50 @@
         <w:rPr>
           <w:lang w:val="en-US"/>
         </w:rPr>
-        <w:t>In addition, the repository includes a gitignore, so that unnecessary files are not added to the file repository, and the LICENSE file.</w:t>
-      </w:r>
-    </w:p>
-    <w:p>
-      <w:pPr>
-        <w:spacing w:after="0" w:line="360" w:lineRule="auto"/>
-        <w:jc w:val="both"/>
-        <w:rPr>
-          <w:lang w:val="en-US"/>
-        </w:rPr>
-      </w:pPr>
-      <w:r>
-        <w:rPr>
-          <w:lang w:val="en-US"/>
-        </w:rPr>
-        <w:t>I created a detailed curriculum vitae containing all information about my previous work experience, education and a link to my GitHub repository of my work on the Higher Diploma program at GMIT. The CV also contains a number of other information that should be included. My  CV is in PDF and DOC format.</w:t>
+        <w:t xml:space="preserve">In addition, the repository includes a </w:t>
+      </w:r>
+      <w:proofErr w:type="spellStart"/>
+      <w:r>
+        <w:rPr>
+          <w:lang w:val="en-US"/>
+        </w:rPr>
+        <w:t>gitignore</w:t>
+      </w:r>
+      <w:proofErr w:type="spellEnd"/>
+      <w:r>
+        <w:rPr>
+          <w:lang w:val="en-US"/>
+        </w:rPr>
+        <w:t>, so that unnecessary files are not added to the file repository, and the LICENSE file.</w:t>
+      </w:r>
+    </w:p>
+    <w:p>
+      <w:pPr>
+        <w:spacing w:after="0" w:line="360" w:lineRule="auto"/>
+        <w:jc w:val="both"/>
+        <w:rPr>
+          <w:lang w:val="en-US"/>
+        </w:rPr>
+      </w:pPr>
+      <w:r>
+        <w:rPr>
+          <w:lang w:val="en-US"/>
+        </w:rPr>
+        <w:t xml:space="preserve">I created a detailed curriculum vitae containing all information about my previous work experience, education and a link to my </w:t>
+      </w:r>
+      <w:proofErr w:type="spellStart"/>
+      <w:r>
+        <w:rPr>
+          <w:lang w:val="en-US"/>
+        </w:rPr>
+        <w:t>GitHub</w:t>
+      </w:r>
+      <w:proofErr w:type="spellEnd"/>
+      <w:r>
+        <w:rPr>
+          <w:lang w:val="en-US"/>
+        </w:rPr>
+        <w:t xml:space="preserve"> repository of my work on the Higher Diploma program at GMIT. The CV also contains a number of other information that should be included. My  CV is in PDF and DOC format.</w:t>
       </w:r>
     </w:p>
     <w:p>
@@ -4106,7 +4188,21 @@
         <w:rPr>
           <w:lang w:val="en-US"/>
         </w:rPr>
-        <w:t>Data analysis: collecting, cleaning, processing, exploring and modelling.</w:t>
+        <w:t xml:space="preserve">Data analysis: collecting, cleaning, processing, exploring and </w:t>
+      </w:r>
+      <w:proofErr w:type="spellStart"/>
+      <w:r>
+        <w:rPr>
+          <w:lang w:val="en-US"/>
+        </w:rPr>
+        <w:t>modelling</w:t>
+      </w:r>
+      <w:proofErr w:type="spellEnd"/>
+      <w:r>
+        <w:rPr>
+          <w:lang w:val="en-US"/>
+        </w:rPr>
+        <w:t>.</w:t>
       </w:r>
     </w:p>
     <w:p>
@@ -4169,7 +4265,21 @@
         <w:rPr>
           <w:lang w:val="en-US"/>
         </w:rPr>
-        <w:t>Professional issues: summarisation of results, presentation, decision making.</w:t>
+        <w:t xml:space="preserve">Professional issues: </w:t>
+      </w:r>
+      <w:proofErr w:type="spellStart"/>
+      <w:r>
+        <w:rPr>
+          <w:lang w:val="en-US"/>
+        </w:rPr>
+        <w:t>summarisation</w:t>
+      </w:r>
+      <w:proofErr w:type="spellEnd"/>
+      <w:r>
+        <w:rPr>
+          <w:lang w:val="en-US"/>
+        </w:rPr>
+        <w:t xml:space="preserve"> of results, presentation, decision making.</w:t>
       </w:r>
     </w:p>
     <w:p>
@@ -4222,7 +4332,21 @@
           <w:lang w:val="en-US"/>
         </w:rPr>
         <w:tab/>
-        <w:t>Identify real-world problems that are well suited to data analysis; Recognise, understand and appreciate techniques in computational data analytics; Describe the limitations of current techniques and technologies in computing and data analytics.</w:t>
+        <w:t xml:space="preserve">Identify real-world problems that are well suited to data analysis; </w:t>
+      </w:r>
+      <w:proofErr w:type="spellStart"/>
+      <w:r>
+        <w:rPr>
+          <w:lang w:val="en-US"/>
+        </w:rPr>
+        <w:t>Recognise</w:t>
+      </w:r>
+      <w:proofErr w:type="spellEnd"/>
+      <w:r>
+        <w:rPr>
+          <w:lang w:val="en-US"/>
+        </w:rPr>
+        <w:t>, understand and appreciate techniques in computational data analytics; Describe the limitations of current techniques and technologies in computing and data analytics.</w:t>
       </w:r>
     </w:p>
     <w:p>
@@ -4244,7 +4368,21 @@
           <w:lang w:val="en-US"/>
         </w:rPr>
         <w:tab/>
-        <w:t>Model real world problems from a data analytics perspective; Design and construct a data analytics workflow to solve a data-intensive computational problem; Identify, analyse and plan strategies for solving general computational problems.</w:t>
+        <w:t xml:space="preserve">Model real world problems from a data analytics perspective; Design and construct a data analytics workflow to solve a data-intensive computational problem; Identify, </w:t>
+      </w:r>
+      <w:proofErr w:type="spellStart"/>
+      <w:r>
+        <w:rPr>
+          <w:lang w:val="en-US"/>
+        </w:rPr>
+        <w:t>analyse</w:t>
+      </w:r>
+      <w:proofErr w:type="spellEnd"/>
+      <w:r>
+        <w:rPr>
+          <w:lang w:val="en-US"/>
+        </w:rPr>
+        <w:t xml:space="preserve"> and plan strategies for solving general computational problems.</w:t>
       </w:r>
     </w:p>
     <w:p>
@@ -4356,7 +4494,21 @@
           <w:lang w:val="en-US"/>
         </w:rPr>
         <w:tab/>
-        <w:t>Locate and evaluate documentation and information through online research; Assimilate new skills and techniques in computing through online learning; Criticise computational work in a constructive manner.</w:t>
+        <w:t xml:space="preserve">Locate and evaluate documentation and information through online research; Assimilate new skills and techniques in computing through online learning; </w:t>
+      </w:r>
+      <w:proofErr w:type="spellStart"/>
+      <w:r>
+        <w:rPr>
+          <w:lang w:val="en-US"/>
+        </w:rPr>
+        <w:t>Criticise</w:t>
+      </w:r>
+      <w:proofErr w:type="spellEnd"/>
+      <w:r>
+        <w:rPr>
+          <w:lang w:val="en-US"/>
+        </w:rPr>
+        <w:t xml:space="preserve"> computational work in a constructive manner.</w:t>
       </w:r>
     </w:p>
     <w:p>
@@ -4379,7 +4531,21 @@
           <w:lang w:val="en-US"/>
         </w:rPr>
         <w:tab/>
-        <w:t>Critique the ways in which data analysis affects the world; Summarise how academic and industrial research leads to new knowledge, solutions and techniques in data analysis; Recommend an appropriate course of action based on results from data analysis.</w:t>
+        <w:t xml:space="preserve">Critique the ways in which data analysis affects the world; </w:t>
+      </w:r>
+      <w:proofErr w:type="spellStart"/>
+      <w:r>
+        <w:rPr>
+          <w:lang w:val="en-US"/>
+        </w:rPr>
+        <w:t>Summarise</w:t>
+      </w:r>
+      <w:proofErr w:type="spellEnd"/>
+      <w:r>
+        <w:rPr>
+          <w:lang w:val="en-US"/>
+        </w:rPr>
+        <w:t xml:space="preserve"> how academic and industrial research leads to new knowledge, solutions and techniques in data analysis; Recommend an appropriate course of action based on results from data analysis.</w:t>
       </w:r>
     </w:p>
     <w:p>
@@ -4491,7 +4657,21 @@
         <w:rPr>
           <w:lang w:val="en-US"/>
         </w:rPr>
-        <w:t>3. Setup and configure a software development environment and toolchain.</w:t>
+        <w:t xml:space="preserve">3. Setup and configure a software development environment and </w:t>
+      </w:r>
+      <w:proofErr w:type="spellStart"/>
+      <w:r>
+        <w:rPr>
+          <w:lang w:val="en-US"/>
+        </w:rPr>
+        <w:t>toolchain</w:t>
+      </w:r>
+      <w:proofErr w:type="spellEnd"/>
+      <w:r>
+        <w:rPr>
+          <w:lang w:val="en-US"/>
+        </w:rPr>
+        <w:t>.</w:t>
       </w:r>
     </w:p>
     <w:p>
@@ -4568,7 +4748,49 @@
         <w:rPr>
           <w:lang w:val="en-US"/>
         </w:rPr>
-        <w:t>1. Go to Github and select Programming and Sripting - Jupyter notebook or Programming and Scripting - VSC.</w:t>
+        <w:t xml:space="preserve">1. Go to </w:t>
+      </w:r>
+      <w:proofErr w:type="spellStart"/>
+      <w:r>
+        <w:rPr>
+          <w:lang w:val="en-US"/>
+        </w:rPr>
+        <w:t>Github</w:t>
+      </w:r>
+      <w:proofErr w:type="spellEnd"/>
+      <w:r>
+        <w:rPr>
+          <w:lang w:val="en-US"/>
+        </w:rPr>
+        <w:t xml:space="preserve"> and select Programming and </w:t>
+      </w:r>
+      <w:proofErr w:type="spellStart"/>
+      <w:r>
+        <w:rPr>
+          <w:lang w:val="en-US"/>
+        </w:rPr>
+        <w:t>Sripting</w:t>
+      </w:r>
+      <w:proofErr w:type="spellEnd"/>
+      <w:r>
+        <w:rPr>
+          <w:lang w:val="en-US"/>
+        </w:rPr>
+        <w:t xml:space="preserve"> - </w:t>
+      </w:r>
+      <w:proofErr w:type="spellStart"/>
+      <w:r>
+        <w:rPr>
+          <w:lang w:val="en-US"/>
+        </w:rPr>
+        <w:t>Jupyter</w:t>
+      </w:r>
+      <w:proofErr w:type="spellEnd"/>
+      <w:r>
+        <w:rPr>
+          <w:lang w:val="en-US"/>
+        </w:rPr>
+        <w:t xml:space="preserve"> notebook or Programming and Scripting - VSC.</w:t>
       </w:r>
     </w:p>
     <w:p>
@@ -4588,12 +4810,22 @@
     </w:p>
     <w:p>
       <w:pPr>
-        <w:spacing w:after="0" w:line="360" w:lineRule="auto"/>
-        <w:jc w:val="both"/>
-        <w:rPr>
-          <w:lang w:val="en-US"/>
-        </w:rPr>
-      </w:pPr>
+        <w:spacing w:before="100" w:beforeAutospacing="1" w:after="0" w:line="360" w:lineRule="auto"/>
+        <w:jc w:val="both"/>
+        <w:rPr>
+          <w:b/>
+          <w:u w:val="single"/>
+          <w:lang w:val="en-US"/>
+        </w:rPr>
+      </w:pPr>
+      <w:r>
+        <w:rPr>
+          <w:b/>
+          <w:u w:val="single"/>
+          <w:lang w:val="en-US"/>
+        </w:rPr>
+        <w:t>Programming and scripting – Problem set</w:t>
+      </w:r>
     </w:p>
     <w:p>
       <w:pPr>
@@ -4609,12 +4841,21 @@
         </w:rPr>
         <w:t xml:space="preserve">The project is written in </w:t>
       </w:r>
+      <w:proofErr w:type="spellStart"/>
       <w:r>
         <w:rPr>
           <w:b/>
           <w:lang w:val="en-US"/>
         </w:rPr>
-        <w:t>Jupyter notebook</w:t>
+        <w:t>Jupyter</w:t>
+      </w:r>
+      <w:proofErr w:type="spellEnd"/>
+      <w:r>
+        <w:rPr>
+          <w:b/>
+          <w:lang w:val="en-US"/>
+        </w:rPr>
+        <w:t xml:space="preserve"> notebook</w:t>
       </w:r>
       <w:r>
         <w:rPr>
@@ -4632,22 +4873,50 @@
         <w:rPr>
           <w:lang w:val="en-US"/>
         </w:rPr>
-        <w:t xml:space="preserve">Programming and Scripting.ipynb ", where the Data is summarized. </w:t>
-      </w:r>
-    </w:p>
-    <w:p>
-      <w:pPr>
-        <w:spacing w:after="0" w:line="360" w:lineRule="auto"/>
-        <w:jc w:val="both"/>
-        <w:rPr>
-          <w:lang w:val="en-US"/>
-        </w:rPr>
-      </w:pPr>
-      <w:r>
-        <w:rPr>
-          <w:lang w:val="en-US"/>
-        </w:rPr>
-        <w:t>How to run the Jupyetr Notebook? - see the bottom of this file.</w:t>
+        <w:t xml:space="preserve">Programming and </w:t>
+      </w:r>
+      <w:proofErr w:type="spellStart"/>
+      <w:r>
+        <w:rPr>
+          <w:lang w:val="en-US"/>
+        </w:rPr>
+        <w:t>Scripting.ipynb</w:t>
+      </w:r>
+      <w:proofErr w:type="spellEnd"/>
+      <w:r>
+        <w:rPr>
+          <w:lang w:val="en-US"/>
+        </w:rPr>
+        <w:t xml:space="preserve"> ", where the Data is summarized. </w:t>
+      </w:r>
+    </w:p>
+    <w:p>
+      <w:pPr>
+        <w:spacing w:after="0" w:line="360" w:lineRule="auto"/>
+        <w:jc w:val="both"/>
+        <w:rPr>
+          <w:lang w:val="en-US"/>
+        </w:rPr>
+      </w:pPr>
+      <w:r>
+        <w:rPr>
+          <w:lang w:val="en-US"/>
+        </w:rPr>
+        <w:t xml:space="preserve">How to run the </w:t>
+      </w:r>
+      <w:proofErr w:type="spellStart"/>
+      <w:r>
+        <w:rPr>
+          <w:lang w:val="en-US"/>
+        </w:rPr>
+        <w:t>Jupyetr</w:t>
+      </w:r>
+      <w:proofErr w:type="spellEnd"/>
+      <w:r>
+        <w:rPr>
+          <w:lang w:val="en-US"/>
+        </w:rPr>
+        <w:t xml:space="preserve"> Notebook? - see the bottom of this file.</w:t>
       </w:r>
     </w:p>
     <w:p>
@@ -4697,6 +4966,138 @@
           <w:lang w:val="en-US"/>
         </w:rPr>
         <w:t>see the bottom of this file.</w:t>
+      </w:r>
+    </w:p>
+    <w:p>
+      <w:pPr>
+        <w:spacing w:before="100" w:beforeAutospacing="1" w:after="0" w:line="360" w:lineRule="auto"/>
+        <w:jc w:val="both"/>
+        <w:rPr>
+          <w:b/>
+          <w:u w:val="single"/>
+          <w:lang w:val="en-US"/>
+        </w:rPr>
+      </w:pPr>
+      <w:r>
+        <w:rPr>
+          <w:b/>
+          <w:u w:val="single"/>
+          <w:lang w:val="en-US"/>
+        </w:rPr>
+        <w:t>Programming and scripting – P</w:t>
+      </w:r>
+      <w:r>
+        <w:rPr>
+          <w:b/>
+          <w:u w:val="single"/>
+          <w:lang w:val="en-US"/>
+        </w:rPr>
+        <w:t>roject</w:t>
+      </w:r>
+    </w:p>
+    <w:p>
+      <w:pPr>
+        <w:spacing w:after="0" w:line="360" w:lineRule="auto"/>
+        <w:jc w:val="both"/>
+        <w:rPr>
+          <w:rFonts w:cs="LMRoman12-Regular"/>
+          <w:lang w:val="en-US"/>
+        </w:rPr>
+      </w:pPr>
+      <w:r>
+        <w:rPr>
+          <w:rFonts w:cs="LMRoman12-Regular"/>
+          <w:lang w:val="en-US"/>
+        </w:rPr>
+        <w:t>The project concerns the well-known Fisher's Iris dataset.</w:t>
+      </w:r>
+      <w:r>
+        <w:rPr>
+          <w:rFonts w:cs="LMRoman12-Regular"/>
+          <w:lang w:val="en-US"/>
+        </w:rPr>
+        <w:t xml:space="preserve"> </w:t>
+      </w:r>
+      <w:r>
+        <w:rPr>
+          <w:rFonts w:cs="LMRoman12-Regular"/>
+          <w:lang w:val="en-US"/>
+        </w:rPr>
+        <w:t>It involves examining a dataset and then writing documentation and code in</w:t>
+      </w:r>
+      <w:r>
+        <w:rPr>
+          <w:rFonts w:cs="LMRoman12-Regular"/>
+          <w:lang w:val="en-US"/>
+        </w:rPr>
+        <w:t xml:space="preserve"> </w:t>
+      </w:r>
+      <w:r>
+        <w:rPr>
+          <w:rFonts w:cs="LMRoman12-Regular"/>
+          <w:lang w:val="en-US"/>
+        </w:rPr>
+        <w:t>Python programming language.</w:t>
+      </w:r>
+    </w:p>
+    <w:p>
+      <w:pPr>
+        <w:spacing w:after="0" w:line="360" w:lineRule="auto"/>
+        <w:jc w:val="both"/>
+        <w:rPr>
+          <w:rFonts w:cs="LMRoman12-Regular"/>
+          <w:lang w:val="en-US"/>
+        </w:rPr>
+      </w:pPr>
+      <w:r>
+        <w:rPr>
+          <w:rFonts w:cs="LMRoman12-Regular"/>
+          <w:lang w:val="en-US"/>
+        </w:rPr>
+        <w:t>The project is broken down into several smaller tasks</w:t>
+      </w:r>
+      <w:r>
+        <w:rPr>
+          <w:rFonts w:cs="LMRoman12-Regular"/>
+          <w:lang w:val="en-US"/>
+        </w:rPr>
+        <w:t xml:space="preserve">, </w:t>
+      </w:r>
+      <w:r>
+        <w:rPr>
+          <w:rFonts w:cs="LMRoman12-Regular"/>
+          <w:lang w:val="en-US"/>
+        </w:rPr>
+        <w:t>which are easier to solve.</w:t>
+      </w:r>
+    </w:p>
+    <w:p>
+      <w:pPr>
+        <w:spacing w:after="0" w:line="360" w:lineRule="auto"/>
+        <w:jc w:val="both"/>
+        <w:rPr>
+          <w:lang w:val="en-US"/>
+        </w:rPr>
+      </w:pPr>
+      <w:r>
+        <w:rPr>
+          <w:lang w:val="en-US"/>
+        </w:rPr>
+        <w:lastRenderedPageBreak/>
+        <w:t xml:space="preserve">The project is written in </w:t>
+      </w:r>
+      <w:r>
+        <w:rPr>
+          <w:b/>
+          <w:lang w:val="en-US"/>
+        </w:rPr>
+        <w:t>Visual Studio Code</w:t>
+      </w:r>
+      <w:r>
+        <w:rPr>
+          <w:lang w:val="en-US"/>
+        </w:rPr>
+        <w:t>.</w:t>
       </w:r>
     </w:p>
     <w:p>
@@ -4773,7 +5174,6 @@
         <w:rPr>
           <w:lang w:val="en-US"/>
         </w:rPr>
-        <w:lastRenderedPageBreak/>
         <w:t xml:space="preserve">- https://stackoverflow.com/; </w:t>
       </w:r>
     </w:p>
@@ -5076,6 +5476,7 @@
         <w:rPr>
           <w:lang w:val="en-US"/>
         </w:rPr>
+        <w:lastRenderedPageBreak/>
         <w:t>4. Translate real-world problems into computational problems</w:t>
       </w:r>
     </w:p>
@@ -5149,7 +5550,6 @@
         <w:rPr>
           <w:lang w:val="en-US"/>
         </w:rPr>
-        <w:lastRenderedPageBreak/>
         <w:t>- Insertion Sort,</w:t>
       </w:r>
     </w:p>
@@ -5194,7 +5594,21 @@
         <w:rPr>
           <w:lang w:val="en-US"/>
         </w:rPr>
-        <w:t xml:space="preserve">The benchmarking process begins with the creation of arrays of random integer arrays of increasing size, each of which are passed to all of the sorting functions. The sorting functions are timed with each array ten times to get an average time for each input size and the results are collated in a dataframe. </w:t>
+        <w:t xml:space="preserve">The benchmarking process begins with the creation of arrays of random integer arrays of increasing size, each of which are passed to all of the sorting functions. The sorting functions are timed with each array ten times to get an average time for each input size and the results are collated in a </w:t>
+      </w:r>
+      <w:proofErr w:type="spellStart"/>
+      <w:r>
+        <w:rPr>
+          <w:lang w:val="en-US"/>
+        </w:rPr>
+        <w:t>dataframe</w:t>
+      </w:r>
+      <w:proofErr w:type="spellEnd"/>
+      <w:r>
+        <w:rPr>
+          <w:lang w:val="en-US"/>
+        </w:rPr>
+        <w:t xml:space="preserve">. </w:t>
       </w:r>
     </w:p>
     <w:p>
@@ -5231,22 +5645,64 @@
         <w:rPr>
           <w:lang w:val="en-US"/>
         </w:rPr>
-        <w:t xml:space="preserve">The project is written in Jupyter notebook and it is called "CTA.ipynb", where the Data is summarized. </w:t>
-      </w:r>
-    </w:p>
-    <w:p>
-      <w:pPr>
-        <w:spacing w:after="0" w:line="360" w:lineRule="auto"/>
-        <w:jc w:val="both"/>
-        <w:rPr>
-          <w:lang w:val="en-US"/>
-        </w:rPr>
-      </w:pPr>
-      <w:r>
-        <w:rPr>
-          <w:lang w:val="en-US"/>
-        </w:rPr>
-        <w:t>How to run the Jupyetr Notebook? - see the bottom of this file.</w:t>
+        <w:t xml:space="preserve">The project is written in </w:t>
+      </w:r>
+      <w:proofErr w:type="spellStart"/>
+      <w:r>
+        <w:rPr>
+          <w:lang w:val="en-US"/>
+        </w:rPr>
+        <w:t>Jupyter</w:t>
+      </w:r>
+      <w:proofErr w:type="spellEnd"/>
+      <w:r>
+        <w:rPr>
+          <w:lang w:val="en-US"/>
+        </w:rPr>
+        <w:t xml:space="preserve"> notebook and it is called "</w:t>
+      </w:r>
+      <w:proofErr w:type="spellStart"/>
+      <w:r>
+        <w:rPr>
+          <w:lang w:val="en-US"/>
+        </w:rPr>
+        <w:t>CTA.ipynb</w:t>
+      </w:r>
+      <w:proofErr w:type="spellEnd"/>
+      <w:r>
+        <w:rPr>
+          <w:lang w:val="en-US"/>
+        </w:rPr>
+        <w:t xml:space="preserve">", where the Data is summarized. </w:t>
+      </w:r>
+    </w:p>
+    <w:p>
+      <w:pPr>
+        <w:spacing w:after="0" w:line="360" w:lineRule="auto"/>
+        <w:jc w:val="both"/>
+        <w:rPr>
+          <w:lang w:val="en-US"/>
+        </w:rPr>
+      </w:pPr>
+      <w:r>
+        <w:rPr>
+          <w:lang w:val="en-US"/>
+        </w:rPr>
+        <w:t xml:space="preserve">How to run the </w:t>
+      </w:r>
+      <w:proofErr w:type="spellStart"/>
+      <w:r>
+        <w:rPr>
+          <w:lang w:val="en-US"/>
+        </w:rPr>
+        <w:t>Jupyetr</w:t>
+      </w:r>
+      <w:proofErr w:type="spellEnd"/>
+      <w:r>
+        <w:rPr>
+          <w:lang w:val="en-US"/>
+        </w:rPr>
+        <w:t xml:space="preserve"> Notebook? - see the bottom of this file.</w:t>
       </w:r>
     </w:p>
     <w:p>
@@ -5386,6 +5842,7 @@
         <w:rPr>
           <w:lang w:val="en-US"/>
         </w:rPr>
+        <w:lastRenderedPageBreak/>
         <w:t>- http://mca.kiet.edu/webguru/unit-1ds.html</w:t>
       </w:r>
     </w:p>
@@ -5464,7 +5921,6 @@
         <w:rPr>
           <w:lang w:val="en-US"/>
         </w:rPr>
-        <w:lastRenderedPageBreak/>
         <w:t>https://www.blog.pythonlibrary.org/2016/05/24/python-101-an-intro-to-benchmarking-your-code/</w:t>
       </w:r>
     </w:p>
@@ -5735,12 +6191,22 @@
           <w:lang w:val="en-US"/>
         </w:rPr>
       </w:pPr>
+      <w:proofErr w:type="spellStart"/>
       <w:r>
         <w:rPr>
           <w:b/>
           <w:lang w:val="en-US"/>
         </w:rPr>
-        <w:t>Github Repositories:</w:t>
+        <w:lastRenderedPageBreak/>
+        <w:t>Github</w:t>
+      </w:r>
+      <w:proofErr w:type="spellEnd"/>
+      <w:r>
+        <w:rPr>
+          <w:b/>
+          <w:lang w:val="en-US"/>
+        </w:rPr>
+        <w:t xml:space="preserve"> Repositories:</w:t>
       </w:r>
     </w:p>
     <w:p>
@@ -5821,7 +6287,6 @@
         <w:rPr>
           <w:lang w:val="en-US"/>
         </w:rPr>
-        <w:lastRenderedPageBreak/>
         <w:t>3. Computer Architecture and Technology Convergence</w:t>
       </w:r>
       <w:bookmarkEnd w:id="12"/>
@@ -5865,7 +6330,21 @@
         <w:rPr>
           <w:lang w:val="en-US"/>
         </w:rPr>
-        <w:t>The project is written using a standard word processor and .pdf format.</w:t>
+        <w:t>The project is written using a standard word processor and .</w:t>
+      </w:r>
+      <w:proofErr w:type="spellStart"/>
+      <w:r>
+        <w:rPr>
+          <w:lang w:val="en-US"/>
+        </w:rPr>
+        <w:t>pdf</w:t>
+      </w:r>
+      <w:proofErr w:type="spellEnd"/>
+      <w:r>
+        <w:rPr>
+          <w:lang w:val="en-US"/>
+        </w:rPr>
+        <w:t xml:space="preserve"> format.</w:t>
       </w:r>
     </w:p>
     <w:p>
@@ -6079,6 +6558,7 @@
         <w:rPr>
           <w:lang w:val="en-US"/>
         </w:rPr>
+        <w:lastRenderedPageBreak/>
         <w:t>- https://www.tutorialspoint.com/unix/unix-basic-operators.htm</w:t>
       </w:r>
     </w:p>
@@ -6126,7 +6606,6 @@
         <w:rPr>
           <w:lang w:val="en-US"/>
         </w:rPr>
-        <w:lastRenderedPageBreak/>
         <w:t>This module in which I was investigating and operating the protocols, standards and architectures used in representing data, with a focus on</w:t>
       </w:r>
       <w:r>
@@ -6208,7 +6687,21 @@
         <w:rPr>
           <w:lang w:val="en-US"/>
         </w:rPr>
-        <w:t>4. Design and utilise application programming interfaces for interacting with data sources.</w:t>
+        <w:t xml:space="preserve">4. Design and </w:t>
+      </w:r>
+      <w:proofErr w:type="spellStart"/>
+      <w:r>
+        <w:rPr>
+          <w:lang w:val="en-US"/>
+        </w:rPr>
+        <w:t>utilise</w:t>
+      </w:r>
+      <w:proofErr w:type="spellEnd"/>
+      <w:r>
+        <w:rPr>
+          <w:lang w:val="en-US"/>
+        </w:rPr>
+        <w:t xml:space="preserve"> application programming interfaces for interacting with data sources.</w:t>
       </w:r>
     </w:p>
     <w:p>
@@ -6240,8 +6733,16 @@
         <w:rPr>
           <w:lang w:val="en-US"/>
         </w:rPr>
-        <w:t>- .gitignore</w:t>
-      </w:r>
+        <w:t>- .</w:t>
+      </w:r>
+      <w:proofErr w:type="spellStart"/>
+      <w:r>
+        <w:rPr>
+          <w:lang w:val="en-US"/>
+        </w:rPr>
+        <w:t>gitignore</w:t>
+      </w:r>
+      <w:proofErr w:type="spellEnd"/>
     </w:p>
     <w:p>
       <w:pPr>
@@ -6270,52 +6771,130 @@
         <w:rPr>
           <w:lang w:val="en-US"/>
         </w:rPr>
-        <w:t>- mySQL database</w:t>
-      </w:r>
-    </w:p>
-    <w:p>
-      <w:pPr>
-        <w:spacing w:after="0" w:line="360" w:lineRule="auto"/>
-        <w:jc w:val="both"/>
-        <w:rPr>
-          <w:lang w:val="en-US"/>
-        </w:rPr>
-      </w:pPr>
-      <w:r>
-        <w:rPr>
-          <w:lang w:val="en-US"/>
-        </w:rPr>
-        <w:t>- Python 'DAO' programme to access the mySQL database, this programme consumes an API. (EmployeeDAO.py, testEmployeeDAO.py- it was used to test the DAO.)</w:t>
-      </w:r>
-    </w:p>
-    <w:p>
-      <w:pPr>
-        <w:spacing w:after="0" w:line="360" w:lineRule="auto"/>
-        <w:jc w:val="both"/>
-        <w:rPr>
-          <w:lang w:val="en-US"/>
-        </w:rPr>
-      </w:pPr>
-      <w:r>
-        <w:rPr>
-          <w:lang w:val="en-US"/>
-        </w:rPr>
-        <w:t>- Python 'application' to run a Flask server (server.py) in a virtual enviroment</w:t>
-      </w:r>
-    </w:p>
-    <w:p>
-      <w:pPr>
-        <w:spacing w:after="0" w:line="360" w:lineRule="auto"/>
-        <w:jc w:val="both"/>
-        <w:rPr>
-          <w:lang w:val="en-US"/>
-        </w:rPr>
-      </w:pPr>
-      <w:r>
-        <w:rPr>
-          <w:lang w:val="en-US"/>
-        </w:rPr>
-        <w:t>- createDBproject.py - code to create the database ('dr_project')</w:t>
+        <w:t xml:space="preserve">- </w:t>
+      </w:r>
+      <w:proofErr w:type="spellStart"/>
+      <w:r>
+        <w:rPr>
+          <w:lang w:val="en-US"/>
+        </w:rPr>
+        <w:t>mySQL</w:t>
+      </w:r>
+      <w:proofErr w:type="spellEnd"/>
+      <w:r>
+        <w:rPr>
+          <w:lang w:val="en-US"/>
+        </w:rPr>
+        <w:t xml:space="preserve"> database</w:t>
+      </w:r>
+    </w:p>
+    <w:p>
+      <w:pPr>
+        <w:spacing w:after="0" w:line="360" w:lineRule="auto"/>
+        <w:jc w:val="both"/>
+        <w:rPr>
+          <w:lang w:val="en-US"/>
+        </w:rPr>
+      </w:pPr>
+      <w:r>
+        <w:rPr>
+          <w:lang w:val="en-US"/>
+        </w:rPr>
+        <w:t xml:space="preserve">- Python 'DAO' </w:t>
+      </w:r>
+      <w:proofErr w:type="spellStart"/>
+      <w:r>
+        <w:rPr>
+          <w:lang w:val="en-US"/>
+        </w:rPr>
+        <w:t>programme</w:t>
+      </w:r>
+      <w:proofErr w:type="spellEnd"/>
+      <w:r>
+        <w:rPr>
+          <w:lang w:val="en-US"/>
+        </w:rPr>
+        <w:t xml:space="preserve"> to access the </w:t>
+      </w:r>
+      <w:proofErr w:type="spellStart"/>
+      <w:r>
+        <w:rPr>
+          <w:lang w:val="en-US"/>
+        </w:rPr>
+        <w:t>mySQL</w:t>
+      </w:r>
+      <w:proofErr w:type="spellEnd"/>
+      <w:r>
+        <w:rPr>
+          <w:lang w:val="en-US"/>
+        </w:rPr>
+        <w:t xml:space="preserve"> database, this </w:t>
+      </w:r>
+      <w:proofErr w:type="spellStart"/>
+      <w:r>
+        <w:rPr>
+          <w:lang w:val="en-US"/>
+        </w:rPr>
+        <w:t>programme</w:t>
+      </w:r>
+      <w:proofErr w:type="spellEnd"/>
+      <w:r>
+        <w:rPr>
+          <w:lang w:val="en-US"/>
+        </w:rPr>
+        <w:t xml:space="preserve"> consumes an API. (EmployeeDAO.py, testEmployeeDAO.py- it was used to test the DAO.)</w:t>
+      </w:r>
+    </w:p>
+    <w:p>
+      <w:pPr>
+        <w:spacing w:after="0" w:line="360" w:lineRule="auto"/>
+        <w:jc w:val="both"/>
+        <w:rPr>
+          <w:lang w:val="en-US"/>
+        </w:rPr>
+      </w:pPr>
+      <w:r>
+        <w:rPr>
+          <w:lang w:val="en-US"/>
+        </w:rPr>
+        <w:t xml:space="preserve">- Python 'application' to run a Flask server (server.py) in a virtual </w:t>
+      </w:r>
+      <w:proofErr w:type="spellStart"/>
+      <w:r>
+        <w:rPr>
+          <w:lang w:val="en-US"/>
+        </w:rPr>
+        <w:t>enviroment</w:t>
+      </w:r>
+      <w:proofErr w:type="spellEnd"/>
+    </w:p>
+    <w:p>
+      <w:pPr>
+        <w:spacing w:after="0" w:line="360" w:lineRule="auto"/>
+        <w:jc w:val="both"/>
+        <w:rPr>
+          <w:lang w:val="en-US"/>
+        </w:rPr>
+      </w:pPr>
+      <w:r>
+        <w:rPr>
+          <w:lang w:val="en-US"/>
+        </w:rPr>
+        <w:t>- createDBproject.py - code to create the database ('</w:t>
+      </w:r>
+      <w:proofErr w:type="spellStart"/>
+      <w:r>
+        <w:rPr>
+          <w:lang w:val="en-US"/>
+        </w:rPr>
+        <w:t>dr_project</w:t>
+      </w:r>
+      <w:proofErr w:type="spellEnd"/>
+      <w:r>
+        <w:rPr>
+          <w:lang w:val="en-US"/>
+        </w:rPr>
+        <w:t>')</w:t>
       </w:r>
     </w:p>
     <w:p>
@@ -6409,7 +6988,14 @@
         <w:rPr>
           <w:lang w:val="en-US"/>
         </w:rPr>
-        <w:t>DAO stands for Data Access Object. The EmployeeDAO.py file consists of a number of functions which access the database and perform CRUD operations. It is a pattern that provides an abstract interface to some type of database or other persistence mechanism. The DAO provides some specific data operations without exposing details of the database.</w:t>
+        <w:t xml:space="preserve">DAO stands for Data Access Object. The EmployeeDAO.py file consists of a number of functions which access the database and perform CRUD operations. It is a pattern that provides an abstract </w:t>
+      </w:r>
+      <w:r>
+        <w:rPr>
+          <w:lang w:val="en-US"/>
+        </w:rPr>
+        <w:lastRenderedPageBreak/>
+        <w:t>interface to some type of database or other persistence mechanism. The DAO provides some specific data operations without exposing details of the database.</w:t>
       </w:r>
     </w:p>
     <w:p>
@@ -6447,7 +7033,21 @@
         <w:rPr>
           <w:lang w:val="en-US"/>
         </w:rPr>
-        <w:t>At the command prompt: For those who do not have 'flask' and 'mysql-connector' installed:</w:t>
+        <w:t>At the command prompt: For those who do not have 'flask' and '</w:t>
+      </w:r>
+      <w:proofErr w:type="spellStart"/>
+      <w:r>
+        <w:rPr>
+          <w:lang w:val="en-US"/>
+        </w:rPr>
+        <w:t>mysql</w:t>
+      </w:r>
+      <w:proofErr w:type="spellEnd"/>
+      <w:r>
+        <w:rPr>
+          <w:lang w:val="en-US"/>
+        </w:rPr>
+        <w:t>-connector' installed:</w:t>
       </w:r>
     </w:p>
     <w:p>
@@ -6507,7 +7107,23 @@
           <w:b/>
           <w:lang w:val="en-US"/>
         </w:rPr>
-        <w:t>pip install mysql-connector</w:t>
+        <w:t xml:space="preserve">pip install </w:t>
+      </w:r>
+      <w:proofErr w:type="spellStart"/>
+      <w:r>
+        <w:rPr>
+          <w:b/>
+          <w:lang w:val="en-US"/>
+        </w:rPr>
+        <w:t>mysql</w:t>
+      </w:r>
+      <w:proofErr w:type="spellEnd"/>
+      <w:r>
+        <w:rPr>
+          <w:b/>
+          <w:lang w:val="en-US"/>
+        </w:rPr>
+        <w:t>-connector</w:t>
       </w:r>
     </w:p>
     <w:p>
@@ -6552,59 +7168,91 @@
           <w:lang w:val="en-US"/>
         </w:rPr>
       </w:pPr>
+      <w:proofErr w:type="spellStart"/>
       <w:r>
         <w:rPr>
           <w:b/>
           <w:u w:val="single"/>
           <w:lang w:val="en-US"/>
         </w:rPr>
-        <w:t>MySQL database &amp; table</w:t>
-      </w:r>
-    </w:p>
-    <w:p>
-      <w:pPr>
-        <w:spacing w:after="0" w:line="360" w:lineRule="auto"/>
-        <w:jc w:val="both"/>
-        <w:rPr>
-          <w:lang w:val="en-US"/>
-        </w:rPr>
-      </w:pPr>
-      <w:r>
-        <w:rPr>
-          <w:lang w:val="en-US"/>
-        </w:rPr>
-        <w:t>Database = dr_project Table = employee</w:t>
-      </w:r>
-    </w:p>
-    <w:p>
-      <w:pPr>
-        <w:spacing w:after="0" w:line="360" w:lineRule="auto"/>
-        <w:jc w:val="both"/>
-        <w:rPr>
-          <w:lang w:val="en-US"/>
-        </w:rPr>
-      </w:pPr>
-      <w:r>
-        <w:rPr>
-          <w:lang w:val="en-US"/>
-        </w:rPr>
-        <w:t>MySQL command to create employee table:</w:t>
-      </w:r>
-    </w:p>
-    <w:p>
-      <w:pPr>
-        <w:spacing w:after="0" w:line="360" w:lineRule="auto"/>
-        <w:jc w:val="both"/>
+        <w:t>MySQL</w:t>
+      </w:r>
+      <w:proofErr w:type="spellEnd"/>
+      <w:r>
         <w:rPr>
           <w:b/>
-          <w:lang w:val="en-US"/>
-        </w:rPr>
-      </w:pPr>
-      <w:r>
+          <w:u w:val="single"/>
+          <w:lang w:val="en-US"/>
+        </w:rPr>
+        <w:t xml:space="preserve"> database &amp; table</w:t>
+      </w:r>
+    </w:p>
+    <w:p>
+      <w:pPr>
+        <w:spacing w:after="0" w:line="360" w:lineRule="auto"/>
+        <w:jc w:val="both"/>
+        <w:rPr>
+          <w:lang w:val="en-US"/>
+        </w:rPr>
+      </w:pPr>
+      <w:r>
+        <w:rPr>
+          <w:lang w:val="en-US"/>
+        </w:rPr>
+        <w:t xml:space="preserve">Database = </w:t>
+      </w:r>
+      <w:proofErr w:type="spellStart"/>
+      <w:r>
+        <w:rPr>
+          <w:lang w:val="en-US"/>
+        </w:rPr>
+        <w:t>dr_project</w:t>
+      </w:r>
+      <w:proofErr w:type="spellEnd"/>
+      <w:r>
+        <w:rPr>
+          <w:lang w:val="en-US"/>
+        </w:rPr>
+        <w:t xml:space="preserve"> Table = employee</w:t>
+      </w:r>
+    </w:p>
+    <w:p>
+      <w:pPr>
+        <w:spacing w:after="0" w:line="360" w:lineRule="auto"/>
+        <w:jc w:val="both"/>
+        <w:rPr>
+          <w:lang w:val="en-US"/>
+        </w:rPr>
+      </w:pPr>
+      <w:proofErr w:type="spellStart"/>
+      <w:r>
+        <w:rPr>
+          <w:lang w:val="en-US"/>
+        </w:rPr>
+        <w:t>MySQL</w:t>
+      </w:r>
+      <w:proofErr w:type="spellEnd"/>
+      <w:r>
+        <w:rPr>
+          <w:lang w:val="en-US"/>
+        </w:rPr>
+        <w:t xml:space="preserve"> command to create employee table:</w:t>
+      </w:r>
+    </w:p>
+    <w:p>
+      <w:pPr>
+        <w:spacing w:after="0" w:line="360" w:lineRule="auto"/>
+        <w:jc w:val="both"/>
         <w:rPr>
           <w:b/>
           <w:lang w:val="en-US"/>
         </w:rPr>
+      </w:pPr>
+      <w:r>
+        <w:rPr>
+          <w:b/>
+          <w:lang w:val="en-US"/>
+        </w:rPr>
         <w:t>```</w:t>
       </w:r>
     </w:p>
@@ -6639,41 +7287,39 @@
           <w:b/>
           <w:lang w:val="en-US"/>
         </w:rPr>
-        <w:t xml:space="preserve">    employee_ID int NOT NULL PRIMARY KEY,</w:t>
-      </w:r>
-    </w:p>
-    <w:p>
-      <w:pPr>
-        <w:spacing w:after="0" w:line="360" w:lineRule="auto"/>
-        <w:jc w:val="both"/>
+        <w:t xml:space="preserve">    </w:t>
+      </w:r>
+      <w:proofErr w:type="spellStart"/>
+      <w:r>
         <w:rPr>
           <w:b/>
           <w:lang w:val="en-US"/>
         </w:rPr>
-      </w:pPr>
+        <w:t>employee_ID</w:t>
+      </w:r>
+      <w:proofErr w:type="spellEnd"/>
       <w:r>
         <w:rPr>
           <w:b/>
           <w:lang w:val="en-US"/>
         </w:rPr>
-        <w:t xml:space="preserve">    employee_Name varchar(100),</w:t>
-      </w:r>
-    </w:p>
-    <w:p>
-      <w:pPr>
-        <w:spacing w:after="0" w:line="360" w:lineRule="auto"/>
-        <w:jc w:val="both"/>
+        <w:t xml:space="preserve"> </w:t>
+      </w:r>
+      <w:proofErr w:type="spellStart"/>
+      <w:r>
         <w:rPr>
           <w:b/>
           <w:lang w:val="en-US"/>
         </w:rPr>
-      </w:pPr>
+        <w:t>int</w:t>
+      </w:r>
+      <w:proofErr w:type="spellEnd"/>
       <w:r>
         <w:rPr>
           <w:b/>
           <w:lang w:val="en-US"/>
         </w:rPr>
-        <w:t xml:space="preserve">    employee_Dept_ID int,</w:t>
+        <w:t xml:space="preserve"> NOT NULL PRIMARY KEY,</w:t>
       </w:r>
     </w:p>
     <w:p>
@@ -6690,8 +7336,131 @@
           <w:b/>
           <w:lang w:val="en-US"/>
         </w:rPr>
-        <w:t xml:space="preserve">    employee_Salary int</w:t>
-      </w:r>
+        <w:t xml:space="preserve">    </w:t>
+      </w:r>
+      <w:proofErr w:type="spellStart"/>
+      <w:r>
+        <w:rPr>
+          <w:b/>
+          <w:lang w:val="en-US"/>
+        </w:rPr>
+        <w:t>employee_Name</w:t>
+      </w:r>
+      <w:proofErr w:type="spellEnd"/>
+      <w:r>
+        <w:rPr>
+          <w:b/>
+          <w:lang w:val="en-US"/>
+        </w:rPr>
+        <w:t xml:space="preserve"> </w:t>
+      </w:r>
+      <w:proofErr w:type="spellStart"/>
+      <w:r>
+        <w:rPr>
+          <w:b/>
+          <w:lang w:val="en-US"/>
+        </w:rPr>
+        <w:t>varchar</w:t>
+      </w:r>
+      <w:proofErr w:type="spellEnd"/>
+      <w:r>
+        <w:rPr>
+          <w:b/>
+          <w:lang w:val="en-US"/>
+        </w:rPr>
+        <w:t>(100),</w:t>
+      </w:r>
+    </w:p>
+    <w:p>
+      <w:pPr>
+        <w:spacing w:after="0" w:line="360" w:lineRule="auto"/>
+        <w:jc w:val="both"/>
+        <w:rPr>
+          <w:b/>
+          <w:lang w:val="en-US"/>
+        </w:rPr>
+      </w:pPr>
+      <w:r>
+        <w:rPr>
+          <w:b/>
+          <w:lang w:val="en-US"/>
+        </w:rPr>
+        <w:t xml:space="preserve">    </w:t>
+      </w:r>
+      <w:proofErr w:type="spellStart"/>
+      <w:r>
+        <w:rPr>
+          <w:b/>
+          <w:lang w:val="en-US"/>
+        </w:rPr>
+        <w:t>employee_Dept_ID</w:t>
+      </w:r>
+      <w:proofErr w:type="spellEnd"/>
+      <w:r>
+        <w:rPr>
+          <w:b/>
+          <w:lang w:val="en-US"/>
+        </w:rPr>
+        <w:t xml:space="preserve"> </w:t>
+      </w:r>
+      <w:proofErr w:type="spellStart"/>
+      <w:r>
+        <w:rPr>
+          <w:b/>
+          <w:lang w:val="en-US"/>
+        </w:rPr>
+        <w:t>int</w:t>
+      </w:r>
+      <w:proofErr w:type="spellEnd"/>
+      <w:r>
+        <w:rPr>
+          <w:b/>
+          <w:lang w:val="en-US"/>
+        </w:rPr>
+        <w:t>,</w:t>
+      </w:r>
+    </w:p>
+    <w:p>
+      <w:pPr>
+        <w:spacing w:after="0" w:line="360" w:lineRule="auto"/>
+        <w:jc w:val="both"/>
+        <w:rPr>
+          <w:b/>
+          <w:lang w:val="en-US"/>
+        </w:rPr>
+      </w:pPr>
+      <w:r>
+        <w:rPr>
+          <w:b/>
+          <w:lang w:val="en-US"/>
+        </w:rPr>
+        <w:t xml:space="preserve">    </w:t>
+      </w:r>
+      <w:proofErr w:type="spellStart"/>
+      <w:r>
+        <w:rPr>
+          <w:b/>
+          <w:lang w:val="en-US"/>
+        </w:rPr>
+        <w:t>employee_Salary</w:t>
+      </w:r>
+      <w:proofErr w:type="spellEnd"/>
+      <w:r>
+        <w:rPr>
+          <w:b/>
+          <w:lang w:val="en-US"/>
+        </w:rPr>
+        <w:t xml:space="preserve"> </w:t>
+      </w:r>
+      <w:proofErr w:type="spellStart"/>
+      <w:r>
+        <w:rPr>
+          <w:b/>
+          <w:lang w:val="en-US"/>
+        </w:rPr>
+        <w:t>int</w:t>
+      </w:r>
+      <w:proofErr w:type="spellEnd"/>
     </w:p>
     <w:p>
       <w:pPr>
@@ -6832,6 +7601,7 @@
         <w:rPr>
           <w:lang w:val="en-US"/>
         </w:rPr>
+        <w:lastRenderedPageBreak/>
         <w:t>5. Fundamentals of Data Analysis</w:t>
       </w:r>
       <w:bookmarkEnd w:id="20"/>
@@ -6879,10 +7649,402 @@
         <w:rPr>
           <w:lang w:val="en-US"/>
         </w:rPr>
+        <w:t>Learning Outcomes</w:t>
+      </w:r>
+      <w:bookmarkEnd w:id="21"/>
+      <w:r>
+        <w:rPr>
+          <w:lang w:val="en-US"/>
+        </w:rPr>
+        <w:t xml:space="preserve"> </w:t>
+      </w:r>
+    </w:p>
+    <w:p>
+      <w:pPr>
+        <w:spacing w:after="0" w:line="360" w:lineRule="auto"/>
+        <w:rPr>
+          <w:lang w:val="en-US"/>
+        </w:rPr>
+      </w:pPr>
+      <w:r>
+        <w:rPr>
+          <w:lang w:val="en-US"/>
+        </w:rPr>
+        <w:t>1. Source and investigate sets of data.</w:t>
+      </w:r>
+    </w:p>
+    <w:p>
+      <w:pPr>
+        <w:spacing w:after="0" w:line="360" w:lineRule="auto"/>
+        <w:rPr>
+          <w:lang w:val="en-US"/>
+        </w:rPr>
+      </w:pPr>
+      <w:r>
+        <w:rPr>
+          <w:lang w:val="en-US"/>
+        </w:rPr>
+        <w:t xml:space="preserve">2. Programmatically explore and </w:t>
+      </w:r>
+      <w:proofErr w:type="spellStart"/>
+      <w:r>
+        <w:rPr>
+          <w:lang w:val="en-US"/>
+        </w:rPr>
+        <w:t>visualise</w:t>
+      </w:r>
+      <w:proofErr w:type="spellEnd"/>
+      <w:r>
+        <w:rPr>
+          <w:lang w:val="en-US"/>
+        </w:rPr>
+        <w:t xml:space="preserve"> data.</w:t>
+      </w:r>
+    </w:p>
+    <w:p>
+      <w:pPr>
+        <w:spacing w:after="0" w:line="360" w:lineRule="auto"/>
+        <w:rPr>
+          <w:lang w:val="en-US"/>
+        </w:rPr>
+      </w:pPr>
+      <w:r>
+        <w:rPr>
+          <w:lang w:val="en-US"/>
+        </w:rPr>
+        <w:t>3. Apply basic mathematical data analysis techniques to data sets.</w:t>
+      </w:r>
+    </w:p>
+    <w:p>
+      <w:pPr>
+        <w:spacing w:after="0" w:line="360" w:lineRule="auto"/>
+        <w:jc w:val="both"/>
+        <w:rPr>
+          <w:lang w:val="en-US"/>
+        </w:rPr>
+      </w:pPr>
+      <w:r>
+        <w:rPr>
+          <w:lang w:val="en-US"/>
+        </w:rPr>
+        <w:t>4. Write programs to automate basic data analysis techniques.</w:t>
+      </w:r>
+    </w:p>
+    <w:p>
+      <w:pPr>
+        <w:pStyle w:val="Nagwek2"/>
+        <w:spacing w:before="100" w:beforeAutospacing="1" w:after="100" w:afterAutospacing="1" w:line="360" w:lineRule="auto"/>
+        <w:rPr>
+          <w:lang w:val="en-US"/>
+        </w:rPr>
+      </w:pPr>
+      <w:bookmarkStart w:id="22" w:name="_Toc71818644"/>
+      <w:r>
+        <w:rPr>
+          <w:lang w:val="en-US"/>
+        </w:rPr>
+        <w:t>Attribute information of the project:</w:t>
+      </w:r>
+      <w:bookmarkEnd w:id="22"/>
+    </w:p>
+    <w:p>
+      <w:pPr>
+        <w:spacing w:after="0" w:line="360" w:lineRule="auto"/>
+        <w:jc w:val="both"/>
+        <w:rPr>
+          <w:lang w:val="en-US"/>
+        </w:rPr>
+      </w:pPr>
+      <w:r>
+        <w:rPr>
+          <w:lang w:val="en-US"/>
+        </w:rPr>
+        <w:t xml:space="preserve">- </w:t>
+      </w:r>
+      <w:proofErr w:type="spellStart"/>
+      <w:r>
+        <w:rPr>
+          <w:lang w:val="en-US"/>
+        </w:rPr>
+        <w:t>Total_bill</w:t>
+      </w:r>
+      <w:proofErr w:type="spellEnd"/>
+      <w:r>
+        <w:rPr>
+          <w:lang w:val="en-US"/>
+        </w:rPr>
+        <w:t xml:space="preserve"> in $,</w:t>
+      </w:r>
+    </w:p>
+    <w:p>
+      <w:pPr>
+        <w:spacing w:after="0" w:line="360" w:lineRule="auto"/>
+        <w:jc w:val="both"/>
+        <w:rPr>
+          <w:lang w:val="en-US"/>
+        </w:rPr>
+      </w:pPr>
+      <w:r>
+        <w:rPr>
+          <w:lang w:val="en-US"/>
+        </w:rPr>
+        <w:t>- Tip in $,</w:t>
+      </w:r>
+    </w:p>
+    <w:p>
+      <w:pPr>
+        <w:spacing w:after="0" w:line="360" w:lineRule="auto"/>
+        <w:jc w:val="both"/>
+        <w:rPr>
+          <w:lang w:val="en-US"/>
+        </w:rPr>
+      </w:pPr>
+      <w:r>
+        <w:rPr>
+          <w:lang w:val="en-US"/>
+        </w:rPr>
+        <w:t>- Sex of tipper: Female or Male,</w:t>
+      </w:r>
+    </w:p>
+    <w:p>
+      <w:pPr>
+        <w:spacing w:after="0" w:line="360" w:lineRule="auto"/>
+        <w:jc w:val="both"/>
+        <w:rPr>
+          <w:lang w:val="en-US"/>
+        </w:rPr>
+      </w:pPr>
+      <w:r>
+        <w:rPr>
+          <w:lang w:val="en-US"/>
+        </w:rPr>
+        <w:t>- Smoker: Yes or No,</w:t>
+      </w:r>
+    </w:p>
+    <w:p>
+      <w:pPr>
+        <w:spacing w:after="0" w:line="360" w:lineRule="auto"/>
+        <w:jc w:val="both"/>
+        <w:rPr>
+          <w:lang w:val="en-US"/>
+        </w:rPr>
+      </w:pPr>
+      <w:r>
+        <w:rPr>
+          <w:lang w:val="en-US"/>
+        </w:rPr>
+        <w:t>- Day: Thursday to Sunday,</w:t>
+      </w:r>
+    </w:p>
+    <w:p>
+      <w:pPr>
+        <w:spacing w:after="0" w:line="360" w:lineRule="auto"/>
+        <w:jc w:val="both"/>
+        <w:rPr>
+          <w:lang w:val="en-US"/>
+        </w:rPr>
+      </w:pPr>
+      <w:r>
+        <w:rPr>
+          <w:lang w:val="en-US"/>
+        </w:rPr>
+        <w:t>- Meal: Lunch or Dinner,</w:t>
+      </w:r>
+    </w:p>
+    <w:p>
+      <w:pPr>
+        <w:spacing w:after="0" w:line="360" w:lineRule="auto"/>
+        <w:jc w:val="both"/>
+        <w:rPr>
+          <w:lang w:val="en-US"/>
+        </w:rPr>
+      </w:pPr>
+      <w:r>
+        <w:rPr>
+          <w:lang w:val="en-US"/>
+        </w:rPr>
+        <w:t>- and size of the table.</w:t>
+      </w:r>
+    </w:p>
+    <w:p>
+      <w:pPr>
+        <w:spacing w:before="100" w:beforeAutospacing="1" w:after="0" w:line="360" w:lineRule="auto"/>
+        <w:jc w:val="both"/>
+        <w:rPr>
+          <w:b/>
+          <w:u w:val="single"/>
+          <w:lang w:val="en-US"/>
+        </w:rPr>
+      </w:pPr>
+      <w:r>
+        <w:rPr>
+          <w:b/>
+          <w:u w:val="single"/>
+          <w:lang w:val="en-US"/>
+        </w:rPr>
+        <w:t>How to run the project</w:t>
+      </w:r>
+    </w:p>
+    <w:p>
+      <w:pPr>
+        <w:spacing w:after="0" w:line="360" w:lineRule="auto"/>
+        <w:jc w:val="both"/>
+        <w:rPr>
+          <w:lang w:val="en-US"/>
+        </w:rPr>
+      </w:pPr>
+      <w:r>
+        <w:rPr>
+          <w:lang w:val="en-US"/>
+        </w:rPr>
+        <w:t xml:space="preserve">The project is written in </w:t>
+      </w:r>
+      <w:proofErr w:type="spellStart"/>
+      <w:r>
+        <w:rPr>
+          <w:lang w:val="en-US"/>
+        </w:rPr>
+        <w:t>Jupyter</w:t>
+      </w:r>
+      <w:proofErr w:type="spellEnd"/>
+      <w:r>
+        <w:rPr>
+          <w:lang w:val="en-US"/>
+        </w:rPr>
+        <w:t xml:space="preserve"> notebook and it is called "Fundamentals of Data Analysis - tips </w:t>
+      </w:r>
+      <w:proofErr w:type="spellStart"/>
+      <w:r>
+        <w:rPr>
+          <w:lang w:val="en-US"/>
+        </w:rPr>
+        <w:t>dataset.ipynb</w:t>
+      </w:r>
+      <w:proofErr w:type="spellEnd"/>
+      <w:r>
+        <w:rPr>
+          <w:lang w:val="en-US"/>
+        </w:rPr>
+        <w:t>", where the Data is summarized. The project also contains "tipsdata.csv" and "tips.jpg" (file with Photo of TIPS).</w:t>
+      </w:r>
+    </w:p>
+    <w:p>
+      <w:pPr>
+        <w:spacing w:after="0" w:line="360" w:lineRule="auto"/>
+        <w:jc w:val="both"/>
+        <w:rPr>
+          <w:lang w:val="en-US"/>
+        </w:rPr>
+      </w:pPr>
+      <w:r>
+        <w:rPr>
+          <w:lang w:val="en-US"/>
+        </w:rPr>
+        <w:t xml:space="preserve">How to run the </w:t>
+      </w:r>
+      <w:proofErr w:type="spellStart"/>
+      <w:r>
+        <w:rPr>
+          <w:lang w:val="en-US"/>
+        </w:rPr>
+        <w:t>Jupyetr</w:t>
+      </w:r>
+      <w:proofErr w:type="spellEnd"/>
+      <w:r>
+        <w:rPr>
+          <w:lang w:val="en-US"/>
+        </w:rPr>
+        <w:t xml:space="preserve"> Notebook?</w:t>
+      </w:r>
+      <w:r>
+        <w:rPr>
+          <w:lang w:val="en-US"/>
+        </w:rPr>
+        <w:t xml:space="preserve"> - see the bottom of this</w:t>
+      </w:r>
+      <w:r>
+        <w:rPr>
+          <w:lang w:val="en-US"/>
+        </w:rPr>
+        <w:t xml:space="preserve"> file.</w:t>
+      </w:r>
+    </w:p>
+    <w:p>
+      <w:pPr>
+        <w:pStyle w:val="Nagwek1"/>
+        <w:spacing w:before="100" w:beforeAutospacing="1" w:after="100" w:afterAutospacing="1" w:line="360" w:lineRule="auto"/>
+        <w:rPr>
+          <w:lang w:val="en-US"/>
+        </w:rPr>
+      </w:pPr>
+      <w:bookmarkStart w:id="23" w:name="_Toc71818645"/>
+      <w:r>
+        <w:rPr>
+          <w:lang w:val="en-US"/>
+        </w:rPr>
+        <w:t>6. Programming for Data Analysis</w:t>
+      </w:r>
+      <w:bookmarkEnd w:id="23"/>
+    </w:p>
+    <w:p>
+      <w:pPr>
+        <w:spacing w:after="0" w:line="360" w:lineRule="auto"/>
+        <w:jc w:val="both"/>
+        <w:rPr>
+          <w:lang w:val="en-US"/>
+        </w:rPr>
+      </w:pPr>
+      <w:r>
+        <w:rPr>
+          <w:lang w:val="en-US"/>
+        </w:rPr>
+        <w:t>This module develops programming skills towards the effective use of data analysis libraries and software.</w:t>
+      </w:r>
+    </w:p>
+    <w:p>
+      <w:pPr>
+        <w:spacing w:after="0" w:line="360" w:lineRule="auto"/>
+        <w:jc w:val="both"/>
+        <w:rPr>
+          <w:lang w:val="en-US"/>
+        </w:rPr>
+      </w:pPr>
+      <w:r>
+        <w:rPr>
+          <w:lang w:val="en-US"/>
+        </w:rPr>
+        <w:t>I have learnt how to select efficient data structures for numerical programming, and to use these data structures to transform</w:t>
+      </w:r>
+      <w:r>
+        <w:rPr>
+          <w:lang w:val="en-US"/>
+        </w:rPr>
+        <w:t xml:space="preserve"> </w:t>
+      </w:r>
+      <w:r>
+        <w:rPr>
+          <w:lang w:val="en-US"/>
+        </w:rPr>
+        <w:t>data into useful and actionable information.</w:t>
+      </w:r>
+    </w:p>
+    <w:p>
+      <w:pPr>
+        <w:pStyle w:val="Nagwek2"/>
+        <w:spacing w:before="100" w:beforeAutospacing="1" w:after="100" w:afterAutospacing="1" w:line="360" w:lineRule="auto"/>
+        <w:rPr>
+          <w:lang w:val="en-US"/>
+        </w:rPr>
+      </w:pPr>
+      <w:bookmarkStart w:id="24" w:name="_Toc71818646"/>
+      <w:r>
+        <w:rPr>
+          <w:lang w:val="en-US"/>
+        </w:rPr>
         <w:lastRenderedPageBreak/>
         <w:t>Learning Outcomes</w:t>
       </w:r>
-      <w:bookmarkEnd w:id="21"/>
+      <w:bookmarkEnd w:id="24"/>
       <w:r>
         <w:rPr>
           <w:lang w:val="en-US"/>
@@ -6893,466 +8055,241 @@
     <w:p>
       <w:pPr>
         <w:spacing w:after="0" w:line="360" w:lineRule="auto"/>
-        <w:rPr>
-          <w:lang w:val="en-US"/>
-        </w:rPr>
-      </w:pPr>
-      <w:r>
-        <w:rPr>
-          <w:lang w:val="en-US"/>
-        </w:rPr>
-        <w:t>1. Source and investigate sets of data.</w:t>
-      </w:r>
-    </w:p>
-    <w:p>
-      <w:pPr>
-        <w:spacing w:after="0" w:line="360" w:lineRule="auto"/>
-        <w:rPr>
-          <w:lang w:val="en-US"/>
-        </w:rPr>
-      </w:pPr>
-      <w:r>
-        <w:rPr>
-          <w:lang w:val="en-US"/>
-        </w:rPr>
-        <w:t>2. Programmatically explore and visualise data.</w:t>
-      </w:r>
-    </w:p>
-    <w:p>
-      <w:pPr>
-        <w:spacing w:after="0" w:line="360" w:lineRule="auto"/>
-        <w:rPr>
-          <w:lang w:val="en-US"/>
-        </w:rPr>
-      </w:pPr>
-      <w:r>
-        <w:rPr>
-          <w:lang w:val="en-US"/>
-        </w:rPr>
-        <w:t>3. Apply basic mathematical data analysis techniques to data sets.</w:t>
-      </w:r>
-    </w:p>
-    <w:p>
-      <w:pPr>
-        <w:spacing w:after="0" w:line="360" w:lineRule="auto"/>
-        <w:jc w:val="both"/>
-        <w:rPr>
-          <w:lang w:val="en-US"/>
-        </w:rPr>
-      </w:pPr>
-      <w:r>
-        <w:rPr>
-          <w:lang w:val="en-US"/>
-        </w:rPr>
-        <w:t>4. Write programs to automate basic data analysis techniques.</w:t>
-      </w:r>
-    </w:p>
-    <w:p>
-      <w:pPr>
-        <w:pStyle w:val="Nagwek2"/>
+        <w:jc w:val="both"/>
+        <w:rPr>
+          <w:lang w:val="en-US"/>
+        </w:rPr>
+      </w:pPr>
+      <w:r>
+        <w:rPr>
+          <w:lang w:val="en-US"/>
+        </w:rPr>
+        <w:t>1. Perform exploratory analysis on data.</w:t>
+      </w:r>
+    </w:p>
+    <w:p>
+      <w:pPr>
+        <w:spacing w:after="0" w:line="360" w:lineRule="auto"/>
+        <w:jc w:val="both"/>
+        <w:rPr>
+          <w:lang w:val="en-US"/>
+        </w:rPr>
+      </w:pPr>
+      <w:r>
+        <w:rPr>
+          <w:lang w:val="en-US"/>
+        </w:rPr>
+        <w:t>2. Programmatically create plots and other visual outputs from data.</w:t>
+      </w:r>
+    </w:p>
+    <w:p>
+      <w:pPr>
+        <w:spacing w:after="0" w:line="360" w:lineRule="auto"/>
+        <w:jc w:val="both"/>
+        <w:rPr>
+          <w:lang w:val="en-US"/>
+        </w:rPr>
+      </w:pPr>
+      <w:r>
+        <w:rPr>
+          <w:lang w:val="en-US"/>
+        </w:rPr>
+        <w:t>3. Design computer algorithms to solve numerical problems.</w:t>
+      </w:r>
+    </w:p>
+    <w:p>
+      <w:pPr>
+        <w:spacing w:after="0" w:line="360" w:lineRule="auto"/>
+        <w:jc w:val="both"/>
+        <w:rPr>
+          <w:lang w:val="en-US"/>
+        </w:rPr>
+      </w:pPr>
+      <w:r>
+        <w:rPr>
+          <w:lang w:val="en-US"/>
+        </w:rPr>
+        <w:t xml:space="preserve">4. Create software that incorporates and </w:t>
+      </w:r>
+      <w:proofErr w:type="spellStart"/>
+      <w:r>
+        <w:rPr>
+          <w:lang w:val="en-US"/>
+        </w:rPr>
+        <w:t>utilises</w:t>
+      </w:r>
+      <w:proofErr w:type="spellEnd"/>
+      <w:r>
+        <w:rPr>
+          <w:lang w:val="en-US"/>
+        </w:rPr>
+        <w:t xml:space="preserve"> standard numerical libraries.</w:t>
+      </w:r>
+    </w:p>
+    <w:p>
+      <w:pPr>
+        <w:spacing w:after="0" w:line="360" w:lineRule="auto"/>
+        <w:jc w:val="both"/>
+        <w:rPr>
+          <w:lang w:val="en-US"/>
+        </w:rPr>
+      </w:pPr>
+      <w:r>
+        <w:rPr>
+          <w:lang w:val="en-US"/>
+        </w:rPr>
+        <w:t>5. Employ appropriate data structures when programming for data-intensive applications.</w:t>
+      </w:r>
+    </w:p>
+    <w:p>
+      <w:pPr>
+        <w:spacing w:after="0" w:line="360" w:lineRule="auto"/>
+        <w:jc w:val="both"/>
+        <w:rPr>
+          <w:lang w:val="en-US"/>
+        </w:rPr>
+      </w:pPr>
+      <w:r>
+        <w:rPr>
+          <w:lang w:val="en-US"/>
+        </w:rPr>
+        <w:t>6. Model real-world, data-intensive problems as computing problems.</w:t>
+      </w:r>
+    </w:p>
+    <w:p>
+      <w:pPr>
+        <w:spacing w:after="0" w:line="360" w:lineRule="auto"/>
+        <w:jc w:val="both"/>
+        <w:rPr>
+          <w:lang w:val="en-US"/>
+        </w:rPr>
+      </w:pPr>
+    </w:p>
+    <w:p>
+      <w:pPr>
+        <w:spacing w:after="0" w:line="360" w:lineRule="auto"/>
+        <w:jc w:val="both"/>
+        <w:rPr>
+          <w:lang w:val="en-US"/>
+        </w:rPr>
+      </w:pPr>
+      <w:r>
+        <w:rPr>
+          <w:lang w:val="en-US"/>
+        </w:rPr>
+        <w:t xml:space="preserve">This assignment on </w:t>
+      </w:r>
+      <w:proofErr w:type="spellStart"/>
+      <w:r>
+        <w:rPr>
+          <w:lang w:val="en-US"/>
+        </w:rPr>
+        <w:t>numpy.random</w:t>
+      </w:r>
+      <w:proofErr w:type="spellEnd"/>
+      <w:r>
+        <w:rPr>
+          <w:lang w:val="en-US"/>
+        </w:rPr>
+        <w:t xml:space="preserve"> is the part of the Programming for Data Analysis 2019 module at Galway-Mayo Institute of Technology. It contains the </w:t>
+      </w:r>
+      <w:proofErr w:type="spellStart"/>
+      <w:r>
+        <w:rPr>
+          <w:lang w:val="en-US"/>
+        </w:rPr>
+        <w:t>numpy.random</w:t>
+      </w:r>
+      <w:proofErr w:type="spellEnd"/>
+      <w:r>
+        <w:rPr>
+          <w:lang w:val="en-US"/>
+        </w:rPr>
+        <w:t xml:space="preserve"> package in Python. In this assignment I tried to explain in details the use of the </w:t>
+      </w:r>
+      <w:proofErr w:type="spellStart"/>
+      <w:r>
+        <w:rPr>
+          <w:lang w:val="en-US"/>
+        </w:rPr>
+        <w:t>numpy.random</w:t>
+      </w:r>
+      <w:proofErr w:type="spellEnd"/>
+      <w:r>
+        <w:rPr>
+          <w:lang w:val="en-US"/>
+        </w:rPr>
+        <w:t xml:space="preserve"> package in Python using explanations and examples. </w:t>
+      </w:r>
+    </w:p>
+    <w:p>
+      <w:pPr>
+        <w:spacing w:after="0" w:line="360" w:lineRule="auto"/>
+        <w:jc w:val="both"/>
+        <w:rPr>
+          <w:lang w:val="en-US"/>
+        </w:rPr>
+      </w:pPr>
+      <w:r>
+        <w:rPr>
+          <w:lang w:val="en-US"/>
+        </w:rPr>
+        <w:t xml:space="preserve">The project is written in </w:t>
+      </w:r>
+      <w:proofErr w:type="spellStart"/>
+      <w:r>
+        <w:rPr>
+          <w:lang w:val="en-US"/>
+        </w:rPr>
+        <w:t>Jupyter</w:t>
+      </w:r>
+      <w:proofErr w:type="spellEnd"/>
+      <w:r>
+        <w:rPr>
+          <w:lang w:val="en-US"/>
+        </w:rPr>
+        <w:t xml:space="preserve"> notebook and it is called "</w:t>
+      </w:r>
+      <w:proofErr w:type="spellStart"/>
+      <w:r>
+        <w:rPr>
+          <w:lang w:val="en-US"/>
+        </w:rPr>
+        <w:t>numpy.random.ipynb</w:t>
+      </w:r>
+      <w:proofErr w:type="spellEnd"/>
+      <w:r>
+        <w:rPr>
+          <w:lang w:val="en-US"/>
+        </w:rPr>
+        <w:t xml:space="preserve">", where the Data is summarized. How to run the </w:t>
+      </w:r>
+      <w:proofErr w:type="spellStart"/>
+      <w:r>
+        <w:rPr>
+          <w:lang w:val="en-US"/>
+        </w:rPr>
+        <w:t>Jupyetr</w:t>
+      </w:r>
+      <w:proofErr w:type="spellEnd"/>
+      <w:r>
+        <w:rPr>
+          <w:lang w:val="en-US"/>
+        </w:rPr>
+        <w:t xml:space="preserve"> Notebook? - see the bottom of this file.</w:t>
+      </w:r>
+    </w:p>
+    <w:p>
+      <w:pPr>
         <w:spacing w:before="100" w:beforeAutospacing="1" w:after="100" w:afterAutospacing="1" w:line="360" w:lineRule="auto"/>
         <w:rPr>
-          <w:lang w:val="en-US"/>
-        </w:rPr>
-      </w:pPr>
-      <w:bookmarkStart w:id="22" w:name="_Toc71818644"/>
-      <w:r>
-        <w:rPr>
-          <w:lang w:val="en-US"/>
-        </w:rPr>
-        <w:t>Attribute information of the project:</w:t>
-      </w:r>
-      <w:bookmarkEnd w:id="22"/>
-    </w:p>
-    <w:p>
-      <w:pPr>
-        <w:spacing w:after="0" w:line="360" w:lineRule="auto"/>
-        <w:jc w:val="both"/>
-        <w:rPr>
-          <w:lang w:val="en-US"/>
-        </w:rPr>
-      </w:pPr>
-      <w:r>
-        <w:rPr>
-          <w:lang w:val="en-US"/>
-        </w:rPr>
-        <w:t>- Total_bill in $,</w:t>
-      </w:r>
-    </w:p>
-    <w:p>
-      <w:pPr>
-        <w:spacing w:after="0" w:line="360" w:lineRule="auto"/>
-        <w:jc w:val="both"/>
-        <w:rPr>
-          <w:lang w:val="en-US"/>
-        </w:rPr>
-      </w:pPr>
-      <w:r>
-        <w:rPr>
-          <w:lang w:val="en-US"/>
-        </w:rPr>
-        <w:t>- Tip in $,</w:t>
-      </w:r>
-    </w:p>
-    <w:p>
-      <w:pPr>
-        <w:spacing w:after="0" w:line="360" w:lineRule="auto"/>
-        <w:jc w:val="both"/>
-        <w:rPr>
-          <w:lang w:val="en-US"/>
-        </w:rPr>
-      </w:pPr>
-      <w:r>
-        <w:rPr>
-          <w:lang w:val="en-US"/>
-        </w:rPr>
-        <w:t>- Sex of tipper: Female or Male,</w:t>
-      </w:r>
-    </w:p>
-    <w:p>
-      <w:pPr>
-        <w:spacing w:after="0" w:line="360" w:lineRule="auto"/>
-        <w:jc w:val="both"/>
-        <w:rPr>
-          <w:lang w:val="en-US"/>
-        </w:rPr>
-      </w:pPr>
-      <w:r>
-        <w:rPr>
-          <w:lang w:val="en-US"/>
-        </w:rPr>
-        <w:t>- Smoker: Yes or No,</w:t>
-      </w:r>
-    </w:p>
-    <w:p>
-      <w:pPr>
-        <w:spacing w:after="0" w:line="360" w:lineRule="auto"/>
-        <w:jc w:val="both"/>
-        <w:rPr>
-          <w:lang w:val="en-US"/>
-        </w:rPr>
-      </w:pPr>
-      <w:r>
-        <w:rPr>
-          <w:lang w:val="en-US"/>
-        </w:rPr>
-        <w:t>- Day: Thursday to Sunday,</w:t>
-      </w:r>
-    </w:p>
-    <w:p>
-      <w:pPr>
-        <w:spacing w:after="0" w:line="360" w:lineRule="auto"/>
-        <w:jc w:val="both"/>
-        <w:rPr>
-          <w:lang w:val="en-US"/>
-        </w:rPr>
-      </w:pPr>
-      <w:r>
-        <w:rPr>
-          <w:lang w:val="en-US"/>
-        </w:rPr>
-        <w:t>- Meal: Lunch or Dinner,</w:t>
-      </w:r>
-    </w:p>
-    <w:p>
-      <w:pPr>
-        <w:spacing w:after="0" w:line="360" w:lineRule="auto"/>
-        <w:jc w:val="both"/>
-        <w:rPr>
-          <w:lang w:val="en-US"/>
-        </w:rPr>
-      </w:pPr>
-      <w:r>
-        <w:rPr>
-          <w:lang w:val="en-US"/>
-        </w:rPr>
-        <w:t>- and size of the table.</w:t>
-      </w:r>
-    </w:p>
-    <w:p>
-      <w:pPr>
-        <w:spacing w:before="100" w:beforeAutospacing="1" w:after="0" w:line="360" w:lineRule="auto"/>
-        <w:jc w:val="both"/>
-        <w:rPr>
           <w:b/>
-          <w:u w:val="single"/>
           <w:lang w:val="en-US"/>
         </w:rPr>
       </w:pPr>
       <w:r>
         <w:rPr>
           <w:b/>
-          <w:u w:val="single"/>
-          <w:lang w:val="en-US"/>
-        </w:rPr>
-        <w:t>How to run the project</w:t>
-      </w:r>
-    </w:p>
-    <w:p>
-      <w:pPr>
-        <w:spacing w:after="0" w:line="360" w:lineRule="auto"/>
-        <w:jc w:val="both"/>
-        <w:rPr>
-          <w:lang w:val="en-US"/>
-        </w:rPr>
-      </w:pPr>
-      <w:r>
-        <w:rPr>
-          <w:lang w:val="en-US"/>
-        </w:rPr>
-        <w:t>The project is written in Jupyter notebook and it is called "Fundamentals of Data Analysis - tips dataset.ipynb", where the Data is summarized. The project also contains "tipsdata.csv" and "tips.jpg" (file with Photo of TIPS).</w:t>
-      </w:r>
-    </w:p>
-    <w:p>
-      <w:pPr>
-        <w:spacing w:after="0" w:line="360" w:lineRule="auto"/>
-        <w:jc w:val="both"/>
-        <w:rPr>
-          <w:lang w:val="en-US"/>
-        </w:rPr>
-      </w:pPr>
-      <w:r>
-        <w:rPr>
-          <w:lang w:val="en-US"/>
-        </w:rPr>
-        <w:t>How to run the Jupyetr Notebook?</w:t>
-      </w:r>
-      <w:r>
-        <w:rPr>
-          <w:lang w:val="en-US"/>
-        </w:rPr>
-        <w:t xml:space="preserve"> - see the bottom of this</w:t>
-      </w:r>
-      <w:r>
-        <w:rPr>
-          <w:lang w:val="en-US"/>
-        </w:rPr>
-        <w:t xml:space="preserve"> file.</w:t>
-      </w:r>
-    </w:p>
-    <w:p>
-      <w:pPr>
-        <w:pStyle w:val="Nagwek1"/>
-        <w:spacing w:before="100" w:beforeAutospacing="1" w:after="100" w:afterAutospacing="1" w:line="360" w:lineRule="auto"/>
-        <w:rPr>
-          <w:lang w:val="en-US"/>
-        </w:rPr>
-      </w:pPr>
-      <w:bookmarkStart w:id="23" w:name="_Toc71818645"/>
-      <w:r>
-        <w:rPr>
-          <w:lang w:val="en-US"/>
-        </w:rPr>
-        <w:t>6. Programming for Data Analysis</w:t>
-      </w:r>
-      <w:bookmarkEnd w:id="23"/>
-    </w:p>
-    <w:p>
-      <w:pPr>
-        <w:spacing w:after="0" w:line="360" w:lineRule="auto"/>
-        <w:jc w:val="both"/>
-        <w:rPr>
-          <w:lang w:val="en-US"/>
-        </w:rPr>
-      </w:pPr>
-      <w:r>
-        <w:rPr>
-          <w:lang w:val="en-US"/>
-        </w:rPr>
-        <w:t>This module develops programming skills towards the effective use of data analysis libraries and software.</w:t>
-      </w:r>
-    </w:p>
-    <w:p>
-      <w:pPr>
-        <w:spacing w:after="0" w:line="360" w:lineRule="auto"/>
-        <w:jc w:val="both"/>
-        <w:rPr>
-          <w:lang w:val="en-US"/>
-        </w:rPr>
-      </w:pPr>
-      <w:r>
-        <w:rPr>
-          <w:lang w:val="en-US"/>
-        </w:rPr>
-        <w:t>I have learnt how to select efficient data structures for numerical programming, and to use these data structures to transform</w:t>
-      </w:r>
-      <w:r>
-        <w:rPr>
-          <w:lang w:val="en-US"/>
-        </w:rPr>
-        <w:t xml:space="preserve"> </w:t>
-      </w:r>
-      <w:r>
-        <w:rPr>
-          <w:lang w:val="en-US"/>
-        </w:rPr>
-        <w:t>data into useful and actionable information.</w:t>
-      </w:r>
-    </w:p>
-    <w:p>
-      <w:pPr>
-        <w:pStyle w:val="Nagwek2"/>
-        <w:spacing w:before="100" w:beforeAutospacing="1" w:after="100" w:afterAutospacing="1" w:line="360" w:lineRule="auto"/>
-        <w:rPr>
-          <w:lang w:val="en-US"/>
-        </w:rPr>
-      </w:pPr>
-      <w:bookmarkStart w:id="24" w:name="_Toc71818646"/>
-      <w:r>
-        <w:rPr>
-          <w:lang w:val="en-US"/>
-        </w:rPr>
-        <w:t>Learning Outcomes</w:t>
-      </w:r>
-      <w:bookmarkEnd w:id="24"/>
-      <w:r>
-        <w:rPr>
-          <w:lang w:val="en-US"/>
-        </w:rPr>
-        <w:t xml:space="preserve"> </w:t>
-      </w:r>
-    </w:p>
-    <w:p>
-      <w:pPr>
-        <w:spacing w:after="0" w:line="360" w:lineRule="auto"/>
-        <w:jc w:val="both"/>
-        <w:rPr>
-          <w:lang w:val="en-US"/>
-        </w:rPr>
-      </w:pPr>
-      <w:r>
-        <w:rPr>
-          <w:lang w:val="en-US"/>
-        </w:rPr>
-        <w:t>1. Perform exploratory analysis on data.</w:t>
-      </w:r>
-    </w:p>
-    <w:p>
-      <w:pPr>
-        <w:spacing w:after="0" w:line="360" w:lineRule="auto"/>
-        <w:jc w:val="both"/>
-        <w:rPr>
-          <w:lang w:val="en-US"/>
-        </w:rPr>
-      </w:pPr>
-      <w:r>
-        <w:rPr>
-          <w:lang w:val="en-US"/>
-        </w:rPr>
-        <w:t>2. Programmatically create plots and other visual outputs from data.</w:t>
-      </w:r>
-    </w:p>
-    <w:p>
-      <w:pPr>
-        <w:spacing w:after="0" w:line="360" w:lineRule="auto"/>
-        <w:jc w:val="both"/>
-        <w:rPr>
-          <w:lang w:val="en-US"/>
-        </w:rPr>
-      </w:pPr>
-      <w:r>
-        <w:rPr>
-          <w:lang w:val="en-US"/>
-        </w:rPr>
-        <w:t>3. Design computer algorithms to solve numerical problems.</w:t>
-      </w:r>
-    </w:p>
-    <w:p>
-      <w:pPr>
-        <w:spacing w:after="0" w:line="360" w:lineRule="auto"/>
-        <w:jc w:val="both"/>
-        <w:rPr>
-          <w:lang w:val="en-US"/>
-        </w:rPr>
-      </w:pPr>
-      <w:r>
-        <w:rPr>
-          <w:lang w:val="en-US"/>
-        </w:rPr>
-        <w:t>4. Create software that incorporates and utilises standard numerical libraries.</w:t>
-      </w:r>
-    </w:p>
-    <w:p>
-      <w:pPr>
-        <w:spacing w:after="0" w:line="360" w:lineRule="auto"/>
-        <w:jc w:val="both"/>
-        <w:rPr>
-          <w:lang w:val="en-US"/>
-        </w:rPr>
-      </w:pPr>
-      <w:r>
-        <w:rPr>
-          <w:lang w:val="en-US"/>
-        </w:rPr>
-        <w:lastRenderedPageBreak/>
-        <w:t>5. Employ appropriate data structures when programming for data-intensive applications.</w:t>
-      </w:r>
-    </w:p>
-    <w:p>
-      <w:pPr>
-        <w:spacing w:after="0" w:line="360" w:lineRule="auto"/>
-        <w:jc w:val="both"/>
-        <w:rPr>
-          <w:lang w:val="en-US"/>
-        </w:rPr>
-      </w:pPr>
-      <w:r>
-        <w:rPr>
-          <w:lang w:val="en-US"/>
-        </w:rPr>
-        <w:t>6. Model real-world, data-intensive problems as computing problems.</w:t>
-      </w:r>
-    </w:p>
-    <w:p>
-      <w:pPr>
-        <w:spacing w:after="0" w:line="360" w:lineRule="auto"/>
-        <w:jc w:val="both"/>
-        <w:rPr>
-          <w:lang w:val="en-US"/>
-        </w:rPr>
-      </w:pPr>
-    </w:p>
-    <w:p>
-      <w:pPr>
-        <w:spacing w:after="0" w:line="360" w:lineRule="auto"/>
-        <w:jc w:val="both"/>
-        <w:rPr>
-          <w:lang w:val="en-US"/>
-        </w:rPr>
-      </w:pPr>
-      <w:r>
-        <w:rPr>
-          <w:lang w:val="en-US"/>
-        </w:rPr>
-        <w:t xml:space="preserve">This assignment on numpy.random is the part of the Programming for Data Analysis 2019 module at Galway-Mayo Institute of Technology. It contains the numpy.random package in Python. In this assignment I tried to explain in details the use of the numpy.random package in Python using explanations and examples. </w:t>
-      </w:r>
-    </w:p>
-    <w:p>
-      <w:pPr>
-        <w:spacing w:after="0" w:line="360" w:lineRule="auto"/>
-        <w:jc w:val="both"/>
-        <w:rPr>
-          <w:lang w:val="en-US"/>
-        </w:rPr>
-      </w:pPr>
-      <w:r>
-        <w:rPr>
-          <w:lang w:val="en-US"/>
-        </w:rPr>
-        <w:t>The project is written in Jupyter notebook and it is called "numpy.random.ipynb", where the Data is summarized. How to run the Jupyetr Notebook? - see the bottom of this file.</w:t>
-      </w:r>
-    </w:p>
-    <w:p>
-      <w:pPr>
-        <w:spacing w:before="100" w:beforeAutospacing="1" w:after="100" w:afterAutospacing="1" w:line="360" w:lineRule="auto"/>
-        <w:rPr>
-          <w:b/>
-          <w:lang w:val="en-US"/>
-        </w:rPr>
-      </w:pPr>
-      <w:r>
-        <w:rPr>
-          <w:b/>
           <w:lang w:val="en-US"/>
         </w:rPr>
         <w:t>There are 4 main sections in this assignment</w:t>
@@ -7370,7 +8307,21 @@
         <w:rPr>
           <w:lang w:val="en-US"/>
         </w:rPr>
-        <w:t>1. Explain the overall use of the numpy.random package.</w:t>
+        <w:t xml:space="preserve">1. Explain the overall use of the </w:t>
+      </w:r>
+      <w:proofErr w:type="spellStart"/>
+      <w:r>
+        <w:rPr>
+          <w:lang w:val="en-US"/>
+        </w:rPr>
+        <w:t>numpy.random</w:t>
+      </w:r>
+      <w:proofErr w:type="spellEnd"/>
+      <w:r>
+        <w:rPr>
+          <w:lang w:val="en-US"/>
+        </w:rPr>
+        <w:t xml:space="preserve"> package.</w:t>
       </w:r>
     </w:p>
     <w:p>
@@ -7472,7 +8423,21 @@
         <w:rPr>
           <w:lang w:val="en-US"/>
         </w:rPr>
-        <w:t>http://www.tuttofood.it/en/blog/influencing-factors-grocery-shopping [Accesed 01/12/19]</w:t>
+        <w:t>http://www.tuttofood.it/en/blog/influencing-factors-grocery-shopping [</w:t>
+      </w:r>
+      <w:proofErr w:type="spellStart"/>
+      <w:r>
+        <w:rPr>
+          <w:lang w:val="en-US"/>
+        </w:rPr>
+        <w:t>Accesed</w:t>
+      </w:r>
+      <w:proofErr w:type="spellEnd"/>
+      <w:r>
+        <w:rPr>
+          <w:lang w:val="en-US"/>
+        </w:rPr>
+        <w:t xml:space="preserve"> 01/12/19]</w:t>
       </w:r>
     </w:p>
     <w:p>
@@ -7572,6 +8537,7 @@
         <w:rPr>
           <w:lang w:val="en-US"/>
         </w:rPr>
+        <w:lastRenderedPageBreak/>
         <w:t>https://www.treehugger.com/green-food/why-do-people-buy-organic.html [Accessed 02/12/19]</w:t>
       </w:r>
     </w:p>
@@ -7632,7 +8598,6 @@
         <w:rPr>
           <w:lang w:val="en-US"/>
         </w:rPr>
-        <w:lastRenderedPageBreak/>
         <w:t xml:space="preserve"> https://towardsdatascience.com/synthetic-data-generation-a-must-have-skill-for-new-data-scientists-915896c0c1ae [Accessed 02/12/19]</w:t>
       </w:r>
     </w:p>
@@ -7953,6 +8918,7 @@
         <w:rPr>
           <w:lang w:val="en-US"/>
         </w:rPr>
+        <w:lastRenderedPageBreak/>
         <w:t>https://www.cbsnews.com/news/diet-trends-for-2019-what-to-try-what-to-skip/ [Accessed 15/12/19]</w:t>
       </w:r>
     </w:p>
@@ -7968,7 +8934,6 @@
         <w:rPr>
           <w:lang w:val="en-US"/>
         </w:rPr>
-        <w:lastRenderedPageBreak/>
         <w:t xml:space="preserve"> </w:t>
       </w:r>
       <w:bookmarkStart w:id="26" w:name="_Toc71818648"/>
@@ -8182,12 +9147,21 @@
           <w:lang w:val="en-US"/>
         </w:rPr>
       </w:pPr>
+      <w:proofErr w:type="spellStart"/>
       <w:r>
         <w:rPr>
           <w:b/>
           <w:lang w:val="en-US"/>
         </w:rPr>
-        <w:t>GitHub Repositories:</w:t>
+        <w:t>GitHub</w:t>
+      </w:r>
+      <w:proofErr w:type="spellEnd"/>
+      <w:r>
+        <w:rPr>
+          <w:b/>
+          <w:lang w:val="en-US"/>
+        </w:rPr>
+        <w:t xml:space="preserve"> Repositories:</w:t>
       </w:r>
     </w:p>
     <w:p>
@@ -8384,6 +9358,7 @@
         <w:rPr>
           <w:lang w:val="en-US"/>
         </w:rPr>
+        <w:lastRenderedPageBreak/>
         <w:t>- The lecture slides presented in the course – Module: Applied Databases, Gerard Harrison – Higher Diploma in Data Analytics,  GMIT, 2020</w:t>
       </w:r>
     </w:p>
@@ -8400,14 +9375,27 @@
         <w:rPr>
           <w:lang w:val="en-US"/>
         </w:rPr>
-        <w:lastRenderedPageBreak/>
-        <w:t>8. Web</w:t>
-      </w:r>
-      <w:r>
-        <w:rPr>
-          <w:lang w:val="en-US"/>
-        </w:rPr>
-        <w:t>plication Development</w:t>
+        <w:t xml:space="preserve">8. </w:t>
+      </w:r>
+      <w:proofErr w:type="spellStart"/>
+      <w:r>
+        <w:rPr>
+          <w:lang w:val="en-US"/>
+        </w:rPr>
+        <w:t>Web</w:t>
+      </w:r>
+      <w:r>
+        <w:rPr>
+          <w:lang w:val="en-US"/>
+        </w:rPr>
+        <w:t>plication</w:t>
+      </w:r>
+      <w:proofErr w:type="spellEnd"/>
+      <w:r>
+        <w:rPr>
+          <w:lang w:val="en-US"/>
+        </w:rPr>
+        <w:t xml:space="preserve"> Development</w:t>
       </w:r>
       <w:bookmarkEnd w:id="29"/>
     </w:p>
@@ -8739,12 +9727,21 @@
           <w:lang w:val="en-US"/>
         </w:rPr>
       </w:pPr>
+      <w:proofErr w:type="spellStart"/>
       <w:r>
         <w:rPr>
           <w:b/>
           <w:lang w:val="en-US"/>
         </w:rPr>
-        <w:t>GitHub Repositories:</w:t>
+        <w:t>GitHub</w:t>
+      </w:r>
+      <w:proofErr w:type="spellEnd"/>
+      <w:r>
+        <w:rPr>
+          <w:b/>
+          <w:lang w:val="en-US"/>
+        </w:rPr>
+        <w:t xml:space="preserve"> Repositories:</w:t>
       </w:r>
     </w:p>
     <w:p>
@@ -8804,6 +9801,7 @@
         <w:rPr>
           <w:lang w:val="en-US"/>
         </w:rPr>
+        <w:lastRenderedPageBreak/>
         <w:t>- https://github.com/shkyler</w:t>
       </w:r>
     </w:p>
@@ -8851,8 +9849,21 @@
         <w:rPr>
           <w:lang w:val="en-US"/>
         </w:rPr>
-        <w:lastRenderedPageBreak/>
-        <w:t xml:space="preserve">- dr. Michael Duignan (2020), Lecture notes  for Web Application Development, </w:t>
+        <w:t xml:space="preserve">- dr. Michael </w:t>
+      </w:r>
+      <w:proofErr w:type="spellStart"/>
+      <w:r>
+        <w:rPr>
+          <w:lang w:val="en-US"/>
+        </w:rPr>
+        <w:t>Duignan</w:t>
+      </w:r>
+      <w:proofErr w:type="spellEnd"/>
+      <w:r>
+        <w:rPr>
+          <w:lang w:val="en-US"/>
+        </w:rPr>
+        <w:t xml:space="preserve"> (2020), Lecture notes  for Web Application Development, </w:t>
       </w:r>
     </w:p>
     <w:p>
@@ -8946,37 +9957,107 @@
         <w:rPr>
           <w:lang w:val="en-US"/>
         </w:rPr>
-        <w:t>The assessment was implemented in Jupyter Notebook (tasks.jpynb) using the Python programming language.</w:t>
-      </w:r>
-    </w:p>
-    <w:p>
-      <w:pPr>
-        <w:spacing w:after="0" w:line="360" w:lineRule="auto"/>
-        <w:jc w:val="both"/>
-        <w:rPr>
-          <w:lang w:val="en-US"/>
-        </w:rPr>
-      </w:pPr>
-      <w:r>
-        <w:rPr>
-          <w:lang w:val="en-US"/>
-        </w:rPr>
-        <w:t xml:space="preserve">The project is written in Jupyter notebook and it is called "MLS tasks.ipynb", where the Data is summarized. </w:t>
-      </w:r>
-    </w:p>
-    <w:p>
-      <w:pPr>
-        <w:spacing w:after="0" w:line="360" w:lineRule="auto"/>
-        <w:jc w:val="both"/>
-        <w:rPr>
-          <w:lang w:val="en-US"/>
-        </w:rPr>
-      </w:pPr>
-      <w:r>
-        <w:rPr>
-          <w:lang w:val="en-US"/>
-        </w:rPr>
-        <w:t>How to run the Jupyetr Notebook? - see the</w:t>
+        <w:t xml:space="preserve">The assessment was implemented in </w:t>
+      </w:r>
+      <w:proofErr w:type="spellStart"/>
+      <w:r>
+        <w:rPr>
+          <w:lang w:val="en-US"/>
+        </w:rPr>
+        <w:t>Jupyter</w:t>
+      </w:r>
+      <w:proofErr w:type="spellEnd"/>
+      <w:r>
+        <w:rPr>
+          <w:lang w:val="en-US"/>
+        </w:rPr>
+        <w:t xml:space="preserve"> Notebook (</w:t>
+      </w:r>
+      <w:proofErr w:type="spellStart"/>
+      <w:r>
+        <w:rPr>
+          <w:lang w:val="en-US"/>
+        </w:rPr>
+        <w:t>tasks.jpynb</w:t>
+      </w:r>
+      <w:proofErr w:type="spellEnd"/>
+      <w:r>
+        <w:rPr>
+          <w:lang w:val="en-US"/>
+        </w:rPr>
+        <w:t>) using the Python programming language.</w:t>
+      </w:r>
+    </w:p>
+    <w:p>
+      <w:pPr>
+        <w:spacing w:after="0" w:line="360" w:lineRule="auto"/>
+        <w:jc w:val="both"/>
+        <w:rPr>
+          <w:lang w:val="en-US"/>
+        </w:rPr>
+      </w:pPr>
+      <w:r>
+        <w:rPr>
+          <w:lang w:val="en-US"/>
+        </w:rPr>
+        <w:t xml:space="preserve">The project is written in </w:t>
+      </w:r>
+      <w:proofErr w:type="spellStart"/>
+      <w:r>
+        <w:rPr>
+          <w:lang w:val="en-US"/>
+        </w:rPr>
+        <w:t>Jupyter</w:t>
+      </w:r>
+      <w:proofErr w:type="spellEnd"/>
+      <w:r>
+        <w:rPr>
+          <w:lang w:val="en-US"/>
+        </w:rPr>
+        <w:t xml:space="preserve"> notebook and it is called "MLS </w:t>
+      </w:r>
+      <w:proofErr w:type="spellStart"/>
+      <w:r>
+        <w:rPr>
+          <w:lang w:val="en-US"/>
+        </w:rPr>
+        <w:t>tasks.ipynb</w:t>
+      </w:r>
+      <w:proofErr w:type="spellEnd"/>
+      <w:r>
+        <w:rPr>
+          <w:lang w:val="en-US"/>
+        </w:rPr>
+        <w:t xml:space="preserve">", where the Data is summarized. </w:t>
+      </w:r>
+    </w:p>
+    <w:p>
+      <w:pPr>
+        <w:spacing w:after="0" w:line="360" w:lineRule="auto"/>
+        <w:jc w:val="both"/>
+        <w:rPr>
+          <w:lang w:val="en-US"/>
+        </w:rPr>
+      </w:pPr>
+      <w:r>
+        <w:rPr>
+          <w:lang w:val="en-US"/>
+        </w:rPr>
+        <w:t xml:space="preserve">How to run the </w:t>
+      </w:r>
+      <w:proofErr w:type="spellStart"/>
+      <w:r>
+        <w:rPr>
+          <w:lang w:val="en-US"/>
+        </w:rPr>
+        <w:t>Jupyetr</w:t>
+      </w:r>
+      <w:proofErr w:type="spellEnd"/>
+      <w:r>
+        <w:rPr>
+          <w:lang w:val="en-US"/>
+        </w:rPr>
+        <w:t xml:space="preserve"> Notebook? - see the</w:t>
       </w:r>
       <w:r>
         <w:rPr>
@@ -9037,38 +10118,82 @@
           <w:b/>
           <w:lang w:val="en-US"/>
         </w:rPr>
-        <w:t>***Task 2:*** Chi-squared Test for Indendence.</w:t>
-      </w:r>
-    </w:p>
-    <w:p>
-      <w:pPr>
-        <w:spacing w:after="0" w:line="360" w:lineRule="auto"/>
-        <w:jc w:val="both"/>
-        <w:rPr>
-          <w:lang w:val="en-US"/>
-        </w:rPr>
-      </w:pPr>
-      <w:r>
-        <w:rPr>
-          <w:lang w:val="en-US"/>
-        </w:rPr>
-        <w:t>The Chi-squared test for independence is a statistical hypothesis test like a t-test. It is used to analyse whether two categorical variables are independent. The Wikipedia article gives the table below as an example, stating the Chi-squared value based on it is approximately 24.6. Use scipy.stats to verify this value and calculate the associated p value. You should include a short note with references justifying your analysis in a markdown cell.</w:t>
-      </w:r>
-    </w:p>
-    <w:p>
-      <w:pPr>
-        <w:spacing w:after="0" w:line="360" w:lineRule="auto"/>
-        <w:jc w:val="both"/>
+        <w:t xml:space="preserve">***Task 2:*** Chi-squared Test for </w:t>
+      </w:r>
+      <w:proofErr w:type="spellStart"/>
+      <w:r>
         <w:rPr>
           <w:b/>
           <w:lang w:val="en-US"/>
         </w:rPr>
-      </w:pPr>
+        <w:t>Indendence</w:t>
+      </w:r>
+      <w:proofErr w:type="spellEnd"/>
       <w:r>
         <w:rPr>
           <w:b/>
           <w:lang w:val="en-US"/>
         </w:rPr>
+        <w:t>.</w:t>
+      </w:r>
+    </w:p>
+    <w:p>
+      <w:pPr>
+        <w:spacing w:after="0" w:line="360" w:lineRule="auto"/>
+        <w:jc w:val="both"/>
+        <w:rPr>
+          <w:lang w:val="en-US"/>
+        </w:rPr>
+      </w:pPr>
+      <w:r>
+        <w:rPr>
+          <w:lang w:val="en-US"/>
+        </w:rPr>
+        <w:t xml:space="preserve">The Chi-squared test for independence is a statistical hypothesis test like a t-test. It is used to </w:t>
+      </w:r>
+      <w:proofErr w:type="spellStart"/>
+      <w:r>
+        <w:rPr>
+          <w:lang w:val="en-US"/>
+        </w:rPr>
+        <w:t>analyse</w:t>
+      </w:r>
+      <w:proofErr w:type="spellEnd"/>
+      <w:r>
+        <w:rPr>
+          <w:lang w:val="en-US"/>
+        </w:rPr>
+        <w:t xml:space="preserve"> whether two categorical variables are independent. The Wikipedia article gives the table below as an example, stating the Chi-squared value based on it is approximately 24.6. Use </w:t>
+      </w:r>
+      <w:proofErr w:type="spellStart"/>
+      <w:r>
+        <w:rPr>
+          <w:lang w:val="en-US"/>
+        </w:rPr>
+        <w:t>scipy.stats</w:t>
+      </w:r>
+      <w:proofErr w:type="spellEnd"/>
+      <w:r>
+        <w:rPr>
+          <w:lang w:val="en-US"/>
+        </w:rPr>
+        <w:t xml:space="preserve"> to verify this value and calculate the associated p value. You should include a short note with references justifying your analysis in a markdown cell.</w:t>
+      </w:r>
+    </w:p>
+    <w:p>
+      <w:pPr>
+        <w:spacing w:after="0" w:line="360" w:lineRule="auto"/>
+        <w:jc w:val="both"/>
+        <w:rPr>
+          <w:b/>
+          <w:lang w:val="en-US"/>
+        </w:rPr>
+      </w:pPr>
+      <w:r>
+        <w:rPr>
+          <w:b/>
+          <w:lang w:val="en-US"/>
+        </w:rPr>
         <w:t>***Task 3:*** Microsoft Excel function for Standard Deviation.</w:t>
       </w:r>
     </w:p>
@@ -9093,14 +10218,112 @@
         <w:rPr>
           <w:lang w:val="en-US"/>
         </w:rPr>
-        <w:t xml:space="preserve">The standard deviation of an array of numbers x is calculated using numpy as np.sqrt(np.sum((x - np.mean(x))**2)/len(x)) . However, Microsoft Excel has two different versions of the standard deviation calculation, STDEV.P and STDEV.S . The STDEV.P function performs the above calculation but in the STDEV.S calculation the division is by len(x)-1 rather than len(x) . Research these Excel functions, writing a note in a Markdown cell about the difference between them. Then use numpy to perform a simulation demonstrating that the STDEV.S calculation is a better estimate for the </w:t>
+        <w:t xml:space="preserve">The standard deviation of an array of numbers x is calculated using </w:t>
+      </w:r>
+      <w:proofErr w:type="spellStart"/>
+      <w:r>
+        <w:rPr>
+          <w:lang w:val="en-US"/>
+        </w:rPr>
+        <w:t>numpy</w:t>
+      </w:r>
+      <w:proofErr w:type="spellEnd"/>
+      <w:r>
+        <w:rPr>
+          <w:lang w:val="en-US"/>
+        </w:rPr>
+        <w:t xml:space="preserve"> as </w:t>
+      </w:r>
+      <w:proofErr w:type="spellStart"/>
+      <w:r>
+        <w:rPr>
+          <w:lang w:val="en-US"/>
+        </w:rPr>
+        <w:t>np.sqrt</w:t>
+      </w:r>
+      <w:proofErr w:type="spellEnd"/>
+      <w:r>
+        <w:rPr>
+          <w:lang w:val="en-US"/>
+        </w:rPr>
+        <w:t xml:space="preserve">(np.sum((x - </w:t>
+      </w:r>
+      <w:proofErr w:type="spellStart"/>
+      <w:r>
+        <w:rPr>
+          <w:lang w:val="en-US"/>
+        </w:rPr>
+        <w:t>np.mean</w:t>
+      </w:r>
+      <w:proofErr w:type="spellEnd"/>
+      <w:r>
+        <w:rPr>
+          <w:lang w:val="en-US"/>
+        </w:rPr>
+        <w:t>(x))**2)/</w:t>
+      </w:r>
+      <w:proofErr w:type="spellStart"/>
+      <w:r>
+        <w:rPr>
+          <w:lang w:val="en-US"/>
+        </w:rPr>
+        <w:t>len</w:t>
+      </w:r>
+      <w:proofErr w:type="spellEnd"/>
+      <w:r>
+        <w:rPr>
+          <w:lang w:val="en-US"/>
+        </w:rPr>
+        <w:t xml:space="preserve">(x)) . However, Microsoft Excel has two different versions of the standard deviation calculation, STDEV.P and STDEV.S . The STDEV.P function performs the above calculation but in the STDEV.S calculation the division is by </w:t>
+      </w:r>
+      <w:proofErr w:type="spellStart"/>
+      <w:r>
+        <w:rPr>
+          <w:lang w:val="en-US"/>
+        </w:rPr>
+        <w:t>len</w:t>
+      </w:r>
+      <w:proofErr w:type="spellEnd"/>
+      <w:r>
+        <w:rPr>
+          <w:lang w:val="en-US"/>
+        </w:rPr>
+        <w:t xml:space="preserve">(x)-1 rather than </w:t>
+      </w:r>
+      <w:proofErr w:type="spellStart"/>
+      <w:r>
+        <w:rPr>
+          <w:lang w:val="en-US"/>
+        </w:rPr>
+        <w:t>len</w:t>
+      </w:r>
+      <w:proofErr w:type="spellEnd"/>
+      <w:r>
+        <w:rPr>
+          <w:lang w:val="en-US"/>
+        </w:rPr>
+        <w:t xml:space="preserve">(x) . Research these Excel </w:t>
       </w:r>
       <w:r>
         <w:rPr>
           <w:lang w:val="en-US"/>
         </w:rPr>
         <w:lastRenderedPageBreak/>
-        <w:t>standard deviation of a population when performed on a sample. Note that part of this task is to figure out the terminology in the previous sentence.</w:t>
+        <w:t xml:space="preserve">functions, writing a note in a Markdown cell about the difference between them. Then use </w:t>
+      </w:r>
+      <w:proofErr w:type="spellStart"/>
+      <w:r>
+        <w:rPr>
+          <w:lang w:val="en-US"/>
+        </w:rPr>
+        <w:t>numpy</w:t>
+      </w:r>
+      <w:proofErr w:type="spellEnd"/>
+      <w:r>
+        <w:rPr>
+          <w:lang w:val="en-US"/>
+        </w:rPr>
+        <w:t xml:space="preserve"> to perform a simulation demonstrating that the STDEV.S calculation is a better estimate for the standard deviation of a population when performed on a sample. Note that part of this task is to figure out the terminology in the previous sentence.</w:t>
       </w:r>
     </w:p>
     <w:p>
@@ -9132,7 +10355,21 @@
         <w:rPr>
           <w:lang w:val="en-US"/>
         </w:rPr>
-        <w:t>Apply k-means clustering Ronald Fisher’s famous Iris flower data set using scikit-learn. Explain the k-means clustering code and accuracies achieved. Explain how the model could be used to make a prediction of the iris species.</w:t>
+        <w:t xml:space="preserve">Apply k-means clustering Ronald Fisher’s famous Iris flower data set using </w:t>
+      </w:r>
+      <w:proofErr w:type="spellStart"/>
+      <w:r>
+        <w:rPr>
+          <w:lang w:val="en-US"/>
+        </w:rPr>
+        <w:t>scikit</w:t>
+      </w:r>
+      <w:proofErr w:type="spellEnd"/>
+      <w:r>
+        <w:rPr>
+          <w:lang w:val="en-US"/>
+        </w:rPr>
+        <w:t>-learn. Explain the k-means clustering code and accuracies achieved. Explain how the model could be used to make a prediction of the iris species.</w:t>
       </w:r>
     </w:p>
     <w:p>
@@ -9164,7 +10401,21 @@
         <w:rPr>
           <w:lang w:val="en-US"/>
         </w:rPr>
-        <w:t xml:space="preserve">This project creates a web service that uses machine learning to make predictions based on the dataset powerproduction. The goal is to produce a model that accurately predicts wind speed values. The web service will respond with predicted power values based on speed values sent as HTTP requests. The assignment was implemented in Python Language. </w:t>
+        <w:t xml:space="preserve">This project creates a web service that uses machine learning to make predictions based on the dataset </w:t>
+      </w:r>
+      <w:proofErr w:type="spellStart"/>
+      <w:r>
+        <w:rPr>
+          <w:lang w:val="en-US"/>
+        </w:rPr>
+        <w:t>powerproduction</w:t>
+      </w:r>
+      <w:proofErr w:type="spellEnd"/>
+      <w:r>
+        <w:rPr>
+          <w:lang w:val="en-US"/>
+        </w:rPr>
+        <w:t xml:space="preserve">. The goal is to produce a model that accurately predicts wind speed values. The web service will respond with predicted power values based on speed values sent as HTTP requests. The assignment was implemented in Python Language. </w:t>
       </w:r>
     </w:p>
     <w:p>
@@ -9247,7 +10498,21 @@
         <w:rPr>
           <w:lang w:val="en-US"/>
         </w:rPr>
-        <w:t>4. Apply an optimisation technique to the parameters of a model.</w:t>
+        <w:t xml:space="preserve">4. Apply an </w:t>
+      </w:r>
+      <w:proofErr w:type="spellStart"/>
+      <w:r>
+        <w:rPr>
+          <w:lang w:val="en-US"/>
+        </w:rPr>
+        <w:t>optimisation</w:t>
+      </w:r>
+      <w:proofErr w:type="spellEnd"/>
+      <w:r>
+        <w:rPr>
+          <w:lang w:val="en-US"/>
+        </w:rPr>
+        <w:t xml:space="preserve"> technique to the parameters of a model.</w:t>
       </w:r>
     </w:p>
     <w:p>
@@ -9294,22 +10559,50 @@
         <w:rPr>
           <w:lang w:val="en-US"/>
         </w:rPr>
-        <w:t>- Numpy http://www.numpy.org/</w:t>
-      </w:r>
-    </w:p>
-    <w:p>
-      <w:pPr>
-        <w:spacing w:after="0" w:line="360" w:lineRule="auto"/>
-        <w:jc w:val="both"/>
-        <w:rPr>
-          <w:lang w:val="en-US"/>
-        </w:rPr>
-      </w:pPr>
-      <w:r>
-        <w:rPr>
-          <w:lang w:val="en-US"/>
-        </w:rPr>
-        <w:t>- Jupyter Notebook https://jupyter.org/</w:t>
+        <w:t xml:space="preserve">- </w:t>
+      </w:r>
+      <w:proofErr w:type="spellStart"/>
+      <w:r>
+        <w:rPr>
+          <w:lang w:val="en-US"/>
+        </w:rPr>
+        <w:t>Numpy</w:t>
+      </w:r>
+      <w:proofErr w:type="spellEnd"/>
+      <w:r>
+        <w:rPr>
+          <w:lang w:val="en-US"/>
+        </w:rPr>
+        <w:t xml:space="preserve"> http://www.numpy.org/</w:t>
+      </w:r>
+    </w:p>
+    <w:p>
+      <w:pPr>
+        <w:spacing w:after="0" w:line="360" w:lineRule="auto"/>
+        <w:jc w:val="both"/>
+        <w:rPr>
+          <w:lang w:val="en-US"/>
+        </w:rPr>
+      </w:pPr>
+      <w:r>
+        <w:rPr>
+          <w:lang w:val="en-US"/>
+        </w:rPr>
+        <w:t xml:space="preserve">- </w:t>
+      </w:r>
+      <w:proofErr w:type="spellStart"/>
+      <w:r>
+        <w:rPr>
+          <w:lang w:val="en-US"/>
+        </w:rPr>
+        <w:t>Jupyter</w:t>
+      </w:r>
+      <w:proofErr w:type="spellEnd"/>
+      <w:r>
+        <w:rPr>
+          <w:lang w:val="en-US"/>
+        </w:rPr>
+        <w:t xml:space="preserve"> Notebook https://jupyter.org/</w:t>
       </w:r>
     </w:p>
     <w:p>
@@ -9339,16 +10632,38 @@
         <w:rPr>
           <w:lang w:val="en-US"/>
         </w:rPr>
-        <w:t>- Scipy.stats https://docs.scipy.org/doc/scipy/reference/stats.html</w:t>
-      </w:r>
-    </w:p>
-    <w:p>
-      <w:pPr>
-        <w:spacing w:after="0" w:line="360" w:lineRule="auto"/>
-        <w:jc w:val="both"/>
-      </w:pPr>
-      <w:r>
-        <w:t>- Matplotlib.pylab https://matplotlib.org/</w:t>
+        <w:t xml:space="preserve">- </w:t>
+      </w:r>
+      <w:proofErr w:type="spellStart"/>
+      <w:r>
+        <w:rPr>
+          <w:lang w:val="en-US"/>
+        </w:rPr>
+        <w:t>Scipy.stats</w:t>
+      </w:r>
+      <w:proofErr w:type="spellEnd"/>
+      <w:r>
+        <w:rPr>
+          <w:lang w:val="en-US"/>
+        </w:rPr>
+        <w:t xml:space="preserve"> https://docs.scipy.org/doc/scipy/reference/stats.html</w:t>
+      </w:r>
+    </w:p>
+    <w:p>
+      <w:pPr>
+        <w:spacing w:after="0" w:line="360" w:lineRule="auto"/>
+        <w:jc w:val="both"/>
+      </w:pPr>
+      <w:r>
+        <w:t xml:space="preserve">- </w:t>
+      </w:r>
+      <w:proofErr w:type="spellStart"/>
+      <w:r>
+        <w:t>Matplotlib.pylab</w:t>
+      </w:r>
+      <w:proofErr w:type="spellEnd"/>
+      <w:r>
+        <w:t xml:space="preserve"> https://matplotlib.org/</w:t>
       </w:r>
     </w:p>
     <w:p>
@@ -9378,37 +10693,79 @@
         <w:rPr>
           <w:lang w:val="en-US"/>
         </w:rPr>
-        <w:t>- Seaborn https://seaborn.pydata.org/</w:t>
-      </w:r>
-    </w:p>
-    <w:p>
-      <w:pPr>
-        <w:spacing w:after="0" w:line="360" w:lineRule="auto"/>
-        <w:jc w:val="both"/>
-        <w:rPr>
-          <w:lang w:val="en-US"/>
-        </w:rPr>
-      </w:pPr>
-      <w:r>
-        <w:rPr>
-          <w:lang w:val="en-US"/>
-        </w:rPr>
-        <w:t>- Tensorflow.keras https://www.tensorflow.org/, https://keras.io/</w:t>
-      </w:r>
-    </w:p>
-    <w:p>
-      <w:pPr>
-        <w:spacing w:after="0" w:line="360" w:lineRule="auto"/>
-        <w:jc w:val="both"/>
-        <w:rPr>
-          <w:lang w:val="en-US"/>
-        </w:rPr>
-      </w:pPr>
-      <w:r>
-        <w:rPr>
-          <w:lang w:val="en-US"/>
-        </w:rPr>
-        <w:t>- Scikit-learn https://scikit-learn.org/stable/</w:t>
+        <w:t xml:space="preserve">- </w:t>
+      </w:r>
+      <w:proofErr w:type="spellStart"/>
+      <w:r>
+        <w:rPr>
+          <w:lang w:val="en-US"/>
+        </w:rPr>
+        <w:t>Seaborn</w:t>
+      </w:r>
+      <w:proofErr w:type="spellEnd"/>
+      <w:r>
+        <w:rPr>
+          <w:lang w:val="en-US"/>
+        </w:rPr>
+        <w:t xml:space="preserve"> https://seaborn.pydata.org/</w:t>
+      </w:r>
+    </w:p>
+    <w:p>
+      <w:pPr>
+        <w:spacing w:after="0" w:line="360" w:lineRule="auto"/>
+        <w:jc w:val="both"/>
+        <w:rPr>
+          <w:lang w:val="en-US"/>
+        </w:rPr>
+      </w:pPr>
+      <w:r>
+        <w:rPr>
+          <w:lang w:val="en-US"/>
+        </w:rPr>
+        <w:t xml:space="preserve">- </w:t>
+      </w:r>
+      <w:proofErr w:type="spellStart"/>
+      <w:r>
+        <w:rPr>
+          <w:lang w:val="en-US"/>
+        </w:rPr>
+        <w:t>Tensorflow.keras</w:t>
+      </w:r>
+      <w:proofErr w:type="spellEnd"/>
+      <w:r>
+        <w:rPr>
+          <w:lang w:val="en-US"/>
+        </w:rPr>
+        <w:t xml:space="preserve"> https://www.tensorflow.org/, https://keras.io/</w:t>
+      </w:r>
+    </w:p>
+    <w:p>
+      <w:pPr>
+        <w:spacing w:after="0" w:line="360" w:lineRule="auto"/>
+        <w:jc w:val="both"/>
+        <w:rPr>
+          <w:lang w:val="en-US"/>
+        </w:rPr>
+      </w:pPr>
+      <w:r>
+        <w:rPr>
+          <w:lang w:val="en-US"/>
+        </w:rPr>
+        <w:t xml:space="preserve">- </w:t>
+      </w:r>
+      <w:proofErr w:type="spellStart"/>
+      <w:r>
+        <w:rPr>
+          <w:lang w:val="en-US"/>
+        </w:rPr>
+        <w:t>Scikit</w:t>
+      </w:r>
+      <w:proofErr w:type="spellEnd"/>
+      <w:r>
+        <w:rPr>
+          <w:lang w:val="en-US"/>
+        </w:rPr>
+        <w:t>-learn https://scikit-learn.org/stable/</w:t>
       </w:r>
     </w:p>
     <w:p>
@@ -9424,6 +10781,7 @@
         <w:rPr>
           <w:lang w:val="en-US"/>
         </w:rPr>
+        <w:lastRenderedPageBreak/>
         <w:t>References:</w:t>
       </w:r>
       <w:bookmarkEnd w:id="35"/>
@@ -9455,7 +10813,6 @@
         <w:rPr>
           <w:lang w:val="en-US"/>
         </w:rPr>
-        <w:lastRenderedPageBreak/>
         <w:t>- https://keras.io/, 02/01/2021</w:t>
       </w:r>
     </w:p>
@@ -9588,12 +10945,21 @@
           <w:lang w:val="en-US"/>
         </w:rPr>
       </w:pPr>
+      <w:proofErr w:type="spellStart"/>
       <w:r>
         <w:rPr>
           <w:b/>
           <w:lang w:val="en-US"/>
         </w:rPr>
-        <w:t>GitHub repositories:</w:t>
+        <w:t>GitHub</w:t>
+      </w:r>
+      <w:proofErr w:type="spellEnd"/>
+      <w:r>
+        <w:rPr>
+          <w:b/>
+          <w:lang w:val="en-US"/>
+        </w:rPr>
+        <w:t xml:space="preserve"> repositories:</w:t>
       </w:r>
     </w:p>
     <w:p>
@@ -9736,7 +11102,21 @@
         <w:rPr>
           <w:lang w:val="en-US"/>
         </w:rPr>
-        <w:t xml:space="preserve">The task of this project assignment is to apply two different programming paradigmns to solve a problem. </w:t>
+        <w:t xml:space="preserve">The task of this project assignment is to apply two different programming </w:t>
+      </w:r>
+      <w:proofErr w:type="spellStart"/>
+      <w:r>
+        <w:rPr>
+          <w:lang w:val="en-US"/>
+        </w:rPr>
+        <w:t>paradigmns</w:t>
+      </w:r>
+      <w:proofErr w:type="spellEnd"/>
+      <w:r>
+        <w:rPr>
+          <w:lang w:val="en-US"/>
+        </w:rPr>
+        <w:t xml:space="preserve"> to solve a problem. </w:t>
       </w:r>
     </w:p>
     <w:p>
@@ -9766,7 +11146,50 @@
         <w:rPr>
           <w:lang w:val="en-US"/>
         </w:rPr>
-        <w:t xml:space="preserve">**C programming language** is an example of a procedural programming paradigm. Beacuse of its long legacy, the language may be considered old fashioned and also a relatively low-level in terms of memory management. **Python** is a multi-paradigm programming language. The program here has been written to mimic a program written in C. To achieve this, a data type *data class* has been used that resembles the *struct* data type in C. Python supports also **the object oriented (OOP) programming** paradigm. This paradigm avails of several new concepts, which can be very benefitial in dealing with some programming problems. First of all, there are objects, which combine data and the methods.  </w:t>
+        <w:t xml:space="preserve">**C programming language** is an example of a procedural programming paradigm. </w:t>
+      </w:r>
+      <w:proofErr w:type="spellStart"/>
+      <w:r>
+        <w:rPr>
+          <w:lang w:val="en-US"/>
+        </w:rPr>
+        <w:t>Beacuse</w:t>
+      </w:r>
+      <w:proofErr w:type="spellEnd"/>
+      <w:r>
+        <w:rPr>
+          <w:lang w:val="en-US"/>
+        </w:rPr>
+        <w:t xml:space="preserve"> of its long legacy, the language may be considered old fashioned and also a relatively low-level in terms of memory management. **Python** is a multi-paradigm programming language. The program here has been written to mimic a program written in C. To achieve this, a data type *data class* has been used that resembles the *</w:t>
+      </w:r>
+      <w:proofErr w:type="spellStart"/>
+      <w:r>
+        <w:rPr>
+          <w:lang w:val="en-US"/>
+        </w:rPr>
+        <w:t>struct</w:t>
+      </w:r>
+      <w:proofErr w:type="spellEnd"/>
+      <w:r>
+        <w:rPr>
+          <w:lang w:val="en-US"/>
+        </w:rPr>
+        <w:t xml:space="preserve">* data type in C. Python supports also **the object oriented (OOP) programming** paradigm. This paradigm avails of several new concepts, which can be very </w:t>
+      </w:r>
+      <w:proofErr w:type="spellStart"/>
+      <w:r>
+        <w:rPr>
+          <w:lang w:val="en-US"/>
+        </w:rPr>
+        <w:lastRenderedPageBreak/>
+        <w:t>benefitial</w:t>
+      </w:r>
+      <w:proofErr w:type="spellEnd"/>
+      <w:r>
+        <w:rPr>
+          <w:lang w:val="en-US"/>
+        </w:rPr>
+        <w:t xml:space="preserve"> in dealing with some programming problems. First of all, there are objects, which combine data and the methods.  </w:t>
       </w:r>
     </w:p>
     <w:p>
@@ -9782,7 +11205,6 @@
         <w:rPr>
           <w:lang w:val="en-US"/>
         </w:rPr>
-        <w:lastRenderedPageBreak/>
         <w:t>Learning Outcomes</w:t>
       </w:r>
       <w:bookmarkEnd w:id="37"/>
@@ -10214,6 +11636,7 @@
         <w:rPr>
           <w:lang w:val="en-US"/>
         </w:rPr>
+        <w:lastRenderedPageBreak/>
         <w:t>- https://www.programiz.com/c-programming</w:t>
       </w:r>
     </w:p>
@@ -10259,7 +11682,6 @@
         <w:rPr>
           <w:lang w:val="en-US"/>
         </w:rPr>
-        <w:lastRenderedPageBreak/>
         <w:t>- https://www.youtube.com/watch?v=iT_553vTyzI</w:t>
       </w:r>
     </w:p>
@@ -10382,7 +11804,21 @@
         <w:rPr>
           <w:lang w:val="en-US"/>
         </w:rPr>
-        <w:t>1. Go to GitHub.</w:t>
+        <w:t xml:space="preserve">1. Go to </w:t>
+      </w:r>
+      <w:proofErr w:type="spellStart"/>
+      <w:r>
+        <w:rPr>
+          <w:lang w:val="en-US"/>
+        </w:rPr>
+        <w:t>GitHub</w:t>
+      </w:r>
+      <w:proofErr w:type="spellEnd"/>
+      <w:r>
+        <w:rPr>
+          <w:lang w:val="en-US"/>
+        </w:rPr>
+        <w:t>.</w:t>
       </w:r>
     </w:p>
     <w:p>
@@ -10457,7 +11893,21 @@
         <w:rPr>
           <w:lang w:val="en-US"/>
         </w:rPr>
-        <w:t>6. Enter the command: git clone followed by the URL of the repository.</w:t>
+        <w:t xml:space="preserve">6. Enter the command: </w:t>
+      </w:r>
+      <w:proofErr w:type="spellStart"/>
+      <w:r>
+        <w:rPr>
+          <w:lang w:val="en-US"/>
+        </w:rPr>
+        <w:t>git</w:t>
+      </w:r>
+      <w:proofErr w:type="spellEnd"/>
+      <w:r>
+        <w:rPr>
+          <w:lang w:val="en-US"/>
+        </w:rPr>
+        <w:t xml:space="preserve"> clone followed by the URL of the repository.</w:t>
       </w:r>
     </w:p>
     <w:p>
@@ -10503,7 +11953,21 @@
         <w:rPr>
           <w:lang w:val="en-US"/>
         </w:rPr>
-        <w:t>How to run Jupyter Notebook</w:t>
+        <w:t xml:space="preserve">How to run </w:t>
+      </w:r>
+      <w:proofErr w:type="spellStart"/>
+      <w:r>
+        <w:rPr>
+          <w:lang w:val="en-US"/>
+        </w:rPr>
+        <w:t>Jupyter</w:t>
+      </w:r>
+      <w:proofErr w:type="spellEnd"/>
+      <w:r>
+        <w:rPr>
+          <w:lang w:val="en-US"/>
+        </w:rPr>
+        <w:t xml:space="preserve"> Notebook</w:t>
       </w:r>
       <w:bookmarkEnd w:id="40"/>
     </w:p>
@@ -10519,7 +11983,21 @@
         <w:rPr>
           <w:lang w:val="en-US"/>
         </w:rPr>
-        <w:t>The Jupyter Notebook is an open-source web application that allows you to create and share documents that contain live code, equations, visualizations and narrative text. Uses include data cleaning and transformation, numerical simulation, statistical modeling, data visualization, machine learning, and much more.</w:t>
+        <w:t xml:space="preserve">The </w:t>
+      </w:r>
+      <w:proofErr w:type="spellStart"/>
+      <w:r>
+        <w:rPr>
+          <w:lang w:val="en-US"/>
+        </w:rPr>
+        <w:t>Jupyter</w:t>
+      </w:r>
+      <w:proofErr w:type="spellEnd"/>
+      <w:r>
+        <w:rPr>
+          <w:lang w:val="en-US"/>
+        </w:rPr>
+        <w:t xml:space="preserve"> Notebook is an open-source web application that allows you to create and share documents that contain live code, equations, visualizations and narrative text. Uses include data cleaning and transformation, numerical simulation, statistical modeling, data visualization, machine learning, and much more.</w:t>
       </w:r>
     </w:p>
     <w:p>
@@ -10558,7 +12036,49 @@
         <w:rPr>
           <w:lang w:val="en-US"/>
         </w:rPr>
-        <w:t>The Jupyter Notebook App can be launched by clicking on the Jupyter Notebook icon installed by Anaconda in the start menu (Windows) or by typing in a terminal (cmd on Windows):</w:t>
+        <w:t xml:space="preserve">The </w:t>
+      </w:r>
+      <w:proofErr w:type="spellStart"/>
+      <w:r>
+        <w:rPr>
+          <w:lang w:val="en-US"/>
+        </w:rPr>
+        <w:t>Jupyter</w:t>
+      </w:r>
+      <w:proofErr w:type="spellEnd"/>
+      <w:r>
+        <w:rPr>
+          <w:lang w:val="en-US"/>
+        </w:rPr>
+        <w:t xml:space="preserve"> Notebook App can be launched by clicking on the </w:t>
+      </w:r>
+      <w:proofErr w:type="spellStart"/>
+      <w:r>
+        <w:rPr>
+          <w:lang w:val="en-US"/>
+        </w:rPr>
+        <w:t>Jupyter</w:t>
+      </w:r>
+      <w:proofErr w:type="spellEnd"/>
+      <w:r>
+        <w:rPr>
+          <w:lang w:val="en-US"/>
+        </w:rPr>
+        <w:t xml:space="preserve"> Notebook icon installed by Anaconda in the start menu (Windows) or by typing in a terminal (</w:t>
+      </w:r>
+      <w:proofErr w:type="spellStart"/>
+      <w:r>
+        <w:rPr>
+          <w:lang w:val="en-US"/>
+        </w:rPr>
+        <w:t>cmd</w:t>
+      </w:r>
+      <w:proofErr w:type="spellEnd"/>
+      <w:r>
+        <w:rPr>
+          <w:lang w:val="en-US"/>
+        </w:rPr>
+        <w:t xml:space="preserve"> on Windows):</w:t>
       </w:r>
     </w:p>
     <w:p>
@@ -10575,6 +12095,7 @@
           <w:b/>
           <w:lang w:val="en-US"/>
         </w:rPr>
+        <w:lastRenderedPageBreak/>
         <w:t>```</w:t>
       </w:r>
     </w:p>
@@ -10587,28 +12108,37 @@
           <w:lang w:val="en-US"/>
         </w:rPr>
       </w:pPr>
+      <w:proofErr w:type="spellStart"/>
       <w:r>
         <w:rPr>
           <w:b/>
           <w:lang w:val="en-US"/>
         </w:rPr>
-        <w:t>jupyter notebook</w:t>
-      </w:r>
-    </w:p>
-    <w:p>
-      <w:pPr>
-        <w:spacing w:after="0" w:line="360" w:lineRule="auto"/>
-        <w:jc w:val="both"/>
+        <w:t>jupyter</w:t>
+      </w:r>
+      <w:proofErr w:type="spellEnd"/>
+      <w:r>
         <w:rPr>
           <w:b/>
           <w:lang w:val="en-US"/>
         </w:rPr>
-      </w:pPr>
-      <w:r>
+        <w:t xml:space="preserve"> notebook</w:t>
+      </w:r>
+    </w:p>
+    <w:p>
+      <w:pPr>
+        <w:spacing w:after="0" w:line="360" w:lineRule="auto"/>
+        <w:jc w:val="both"/>
         <w:rPr>
           <w:b/>
           <w:lang w:val="en-US"/>
         </w:rPr>
+      </w:pPr>
+      <w:r>
+        <w:rPr>
+          <w:b/>
+          <w:lang w:val="en-US"/>
+        </w:rPr>
         <w:t>```</w:t>
       </w:r>
     </w:p>
@@ -10624,14 +12154,27 @@
         <w:rPr>
           <w:lang w:val="en-US"/>
         </w:rPr>
-        <w:lastRenderedPageBreak/>
         <w:t xml:space="preserve">This will launch a new browser window (or a new tab) showing the Notebook Dashboard, a sort of control panel that allows (among other things) to select which notebook to open. </w:t>
       </w:r>
       <w:r>
         <w:rPr>
           <w:lang w:val="en-US"/>
         </w:rPr>
-        <w:t>*Taken from: Jupyter notebook.*</w:t>
+        <w:t xml:space="preserve">*Taken from: </w:t>
+      </w:r>
+      <w:proofErr w:type="spellStart"/>
+      <w:r>
+        <w:rPr>
+          <w:lang w:val="en-US"/>
+        </w:rPr>
+        <w:t>Jupyter</w:t>
+      </w:r>
+      <w:proofErr w:type="spellEnd"/>
+      <w:r>
+        <w:rPr>
+          <w:lang w:val="en-US"/>
+        </w:rPr>
+        <w:t xml:space="preserve"> notebook.*</w:t>
       </w:r>
     </w:p>
     <w:p>
@@ -10678,7 +12221,21 @@
         <w:rPr>
           <w:lang w:val="en-US"/>
         </w:rPr>
-        <w:t>2. Download Python using Anaconda and use iPython. https://www.anaconda.com/distribution/</w:t>
+        <w:t xml:space="preserve">2. Download Python using Anaconda and use </w:t>
+      </w:r>
+      <w:proofErr w:type="spellStart"/>
+      <w:r>
+        <w:rPr>
+          <w:lang w:val="en-US"/>
+        </w:rPr>
+        <w:t>iPython</w:t>
+      </w:r>
+      <w:proofErr w:type="spellEnd"/>
+      <w:r>
+        <w:rPr>
+          <w:lang w:val="en-US"/>
+        </w:rPr>
+        <w:t>. https://www.anaconda.com/distribution/</w:t>
       </w:r>
     </w:p>
     <w:p>
@@ -10760,21 +12317,49 @@
         <w:rPr>
           <w:lang w:val="en-US"/>
         </w:rPr>
-        <w:t>6. Install Cmder in Windows to allow you run the code used in this repository. https://cmder.net/</w:t>
-      </w:r>
-    </w:p>
-    <w:p>
-      <w:pPr>
-        <w:jc w:val="both"/>
-        <w:rPr>
-          <w:lang w:val="en-US"/>
-        </w:rPr>
-      </w:pPr>
-      <w:r>
-        <w:rPr>
-          <w:lang w:val="en-US"/>
-        </w:rPr>
-        <w:t>7. Open a command winder and use ipython.</w:t>
+        <w:t xml:space="preserve">6. Install </w:t>
+      </w:r>
+      <w:proofErr w:type="spellStart"/>
+      <w:r>
+        <w:rPr>
+          <w:lang w:val="en-US"/>
+        </w:rPr>
+        <w:t>Cmder</w:t>
+      </w:r>
+      <w:proofErr w:type="spellEnd"/>
+      <w:r>
+        <w:rPr>
+          <w:lang w:val="en-US"/>
+        </w:rPr>
+        <w:t xml:space="preserve"> in Windows to allow you run the code used in this repository. https://cmder.net/</w:t>
+      </w:r>
+    </w:p>
+    <w:p>
+      <w:pPr>
+        <w:jc w:val="both"/>
+        <w:rPr>
+          <w:lang w:val="en-US"/>
+        </w:rPr>
+      </w:pPr>
+      <w:r>
+        <w:rPr>
+          <w:lang w:val="en-US"/>
+        </w:rPr>
+        <w:t xml:space="preserve">7. Open a command winder and use </w:t>
+      </w:r>
+      <w:proofErr w:type="spellStart"/>
+      <w:r>
+        <w:rPr>
+          <w:lang w:val="en-US"/>
+        </w:rPr>
+        <w:t>ipython</w:t>
+      </w:r>
+      <w:proofErr w:type="spellEnd"/>
+      <w:r>
+        <w:rPr>
+          <w:lang w:val="en-US"/>
+        </w:rPr>
+        <w:t>.</w:t>
       </w:r>
     </w:p>
     <w:p>
@@ -10875,7 +12460,7 @@
             <w:rPr>
               <w:noProof/>
             </w:rPr>
-            <w:t>4</w:t>
+            <w:t>12</w:t>
           </w:r>
         </w:fldSimple>
       </w:p>
@@ -11745,32 +13330,6 @@
         </w:p>
       </w:docPartBody>
     </w:docPart>
-    <w:docPart>
-      <w:docPartPr>
-        <w:name w:val="FE4D6CC36B234BBBB9F8779EC26DE74B"/>
-        <w:category>
-          <w:name w:val="Ogólne"/>
-          <w:gallery w:val="placeholder"/>
-        </w:category>
-        <w:types>
-          <w:type w:val="bbPlcHdr"/>
-        </w:types>
-        <w:behaviors>
-          <w:behavior w:val="content"/>
-        </w:behaviors>
-        <w:guid w:val="{93C3BFE6-D054-452F-9200-CB63EBC06372}"/>
-      </w:docPartPr>
-      <w:docPartBody>
-        <w:p>
-          <w:pPr>
-            <w:pStyle w:val="FE4D6CC36B234BBBB9F8779EC26DE74B"/>
-          </w:pPr>
-          <w:r>
-            <w:t>[Wpisz nazwisko autora]</w:t>
-          </w:r>
-        </w:p>
-      </w:docPartBody>
-    </w:docPart>
   </w:docParts>
 </w:glossaryDocument>
 </file>
@@ -11842,6 +13401,14 @@
     <w:pitch w:val="default"/>
     <w:sig w:usb0="00000003" w:usb1="00000000" w:usb2="00000000" w:usb3="00000000" w:csb0="00000001" w:csb1="00000000"/>
   </w:font>
+  <w:font w:name="LMRoman12-Regular">
+    <w:panose1 w:val="00000000000000000000"/>
+    <w:charset w:val="00"/>
+    <w:family w:val="auto"/>
+    <w:notTrueType/>
+    <w:pitch w:val="default"/>
+    <w:sig w:usb0="00000003" w:usb1="00000000" w:usb2="00000000" w:usb3="00000000" w:csb0="00000001" w:csb1="00000000"/>
+  </w:font>
 </w:fonts>
 </file>
 
@@ -11856,6 +13423,7 @@
   </w:compat>
   <w:rsids>
     <w:rsidRoot w:val="00876403"/>
+    <w:rsid w:val="002A4DB1"/>
     <w:rsid w:val="00876403"/>
     <w:rsid w:val="008A4226"/>
   </w:rsids>
@@ -12038,6 +13606,7 @@
   <w:style w:type="paragraph" w:default="1" w:styleId="Normalny">
     <w:name w:val="Normal"/>
     <w:qFormat/>
+    <w:rsid w:val="002A4DB1"/>
   </w:style>
   <w:style w:type="character" w:default="1" w:styleId="Domylnaczcionkaakapitu">
     <w:name w:val="Default Paragraph Font"/>
@@ -12443,7 +14012,7 @@
 </file>
 
 <file path=customXml/itemProps2.xml><?xml version="1.0" encoding="utf-8"?>
-<ds:datastoreItem xmlns:ds="http://schemas.openxmlformats.org/officeDocument/2006/customXml" ds:itemID="{6950692A-4364-4FEB-AD0F-C6889F8F7E7A}">
+<ds:datastoreItem xmlns:ds="http://schemas.openxmlformats.org/officeDocument/2006/customXml" ds:itemID="{3689F268-3D20-476C-81E3-14CC1D27E0FE}">
   <ds:schemaRefs>
     <ds:schemaRef ds:uri="http://schemas.openxmlformats.org/officeDocument/2006/bibliography"/>
   </ds:schemaRefs>

</xml_diff>

<commit_message>
Summary/overview of my portfolio repository
</commit_message>
<xml_diff>
--- a/Summary of my portfolio repository..docx
+++ b/Summary of my portfolio repository..docx
@@ -260,9 +260,6 @@
             </w:rPr>
             <w:alias w:val="Autor"/>
             <w:id w:val="14700094"/>
-            <w:placeholder>
-              <w:docPart w:val="FE4D6CC36B234BBBB9F8779EC26DE74B"/>
-            </w:placeholder>
             <w:dataBinding w:prefixMappings="xmlns:ns0='http://schemas.openxmlformats.org/package/2006/metadata/core-properties' xmlns:ns1='http://purl.org/dc/elements/1.1/'" w:xpath="/ns0:coreProperties[1]/ns1:creator[1]" w:storeItemID="{6C3C8BC8-F283-45AE-878A-BAB7291924A1}"/>
             <w:text/>
           </w:sdtPr>
@@ -382,7 +379,7 @@
           <w:r>
             <w:fldChar w:fldCharType="separate"/>
           </w:r>
-          <w:hyperlink w:anchor="_Toc71818622" w:history="1">
+          <w:hyperlink w:anchor="_Toc71822934" w:history="1">
             <w:r>
               <w:rPr>
                 <w:rStyle w:val="Hipercze"/>
@@ -395,7 +392,6 @@
               <w:rPr>
                 <w:noProof/>
                 <w:webHidden/>
-                <w:lang w:val="en-US"/>
               </w:rPr>
               <w:tab/>
             </w:r>
@@ -410,16 +406,8 @@
               <w:rPr>
                 <w:noProof/>
                 <w:webHidden/>
-                <w:lang w:val="en-US"/>
-              </w:rPr>
-              <w:instrText xml:space="preserve"> PAGEREF _Toc718</w:instrText>
-            </w:r>
-            <w:r>
-              <w:rPr>
-                <w:noProof/>
-                <w:webHidden/>
-              </w:rPr>
-              <w:instrText xml:space="preserve">18622 \h </w:instrText>
+              </w:rPr>
+              <w:instrText xml:space="preserve"> PAGEREF _Toc71822934 \h </w:instrText>
             </w:r>
             <w:r>
               <w:rPr>
@@ -439,7 +427,7 @@
                 <w:noProof/>
                 <w:webHidden/>
               </w:rPr>
-              <w:t>3</w:t>
+              <w:t>4</w:t>
             </w:r>
             <w:r>
               <w:rPr>
@@ -462,7 +450,7 @@
               <w:lang w:eastAsia="pl-PL"/>
             </w:rPr>
           </w:pPr>
-          <w:hyperlink w:anchor="_Toc71818623" w:history="1">
+          <w:hyperlink w:anchor="_Toc71822935" w:history="1">
             <w:r>
               <w:rPr>
                 <w:rStyle w:val="Hipercze"/>
@@ -490,7 +478,7 @@
                 <w:noProof/>
                 <w:webHidden/>
               </w:rPr>
-              <w:instrText xml:space="preserve"> PAGEREF _Toc71818623 \h </w:instrText>
+              <w:instrText xml:space="preserve"> PAGEREF _Toc71822935 \h </w:instrText>
             </w:r>
             <w:r>
               <w:rPr>
@@ -510,7 +498,7 @@
                 <w:noProof/>
                 <w:webHidden/>
               </w:rPr>
-              <w:t>3</w:t>
+              <w:t>4</w:t>
             </w:r>
             <w:r>
               <w:rPr>
@@ -533,7 +521,7 @@
               <w:lang w:eastAsia="pl-PL"/>
             </w:rPr>
           </w:pPr>
-          <w:hyperlink w:anchor="_Toc71818624" w:history="1">
+          <w:hyperlink w:anchor="_Toc71822936" w:history="1">
             <w:r>
               <w:rPr>
                 <w:rStyle w:val="Hipercze"/>
@@ -561,7 +549,7 @@
                 <w:noProof/>
                 <w:webHidden/>
               </w:rPr>
-              <w:instrText xml:space="preserve"> PAGEREF _Toc71818624 \h </w:instrText>
+              <w:instrText xml:space="preserve"> PAGEREF _Toc71822936 \h </w:instrText>
             </w:r>
             <w:r>
               <w:rPr>
@@ -581,7 +569,7 @@
                 <w:noProof/>
                 <w:webHidden/>
               </w:rPr>
-              <w:t>3</w:t>
+              <w:t>4</w:t>
             </w:r>
             <w:r>
               <w:rPr>
@@ -604,7 +592,7 @@
               <w:lang w:eastAsia="pl-PL"/>
             </w:rPr>
           </w:pPr>
-          <w:hyperlink w:anchor="_Toc71818625" w:history="1">
+          <w:hyperlink w:anchor="_Toc71822937" w:history="1">
             <w:r>
               <w:rPr>
                 <w:rStyle w:val="Hipercze"/>
@@ -632,7 +620,7 @@
                 <w:noProof/>
                 <w:webHidden/>
               </w:rPr>
-              <w:instrText xml:space="preserve"> PAGEREF _Toc71818625 \h </w:instrText>
+              <w:instrText xml:space="preserve"> PAGEREF _Toc71822937 \h </w:instrText>
             </w:r>
             <w:r>
               <w:rPr>
@@ -652,7 +640,7 @@
                 <w:noProof/>
                 <w:webHidden/>
               </w:rPr>
-              <w:t>4</w:t>
+              <w:t>5</w:t>
             </w:r>
             <w:r>
               <w:rPr>
@@ -675,7 +663,7 @@
               <w:lang w:eastAsia="pl-PL"/>
             </w:rPr>
           </w:pPr>
-          <w:hyperlink w:anchor="_Toc71818626" w:history="1">
+          <w:hyperlink w:anchor="_Toc71822938" w:history="1">
             <w:r>
               <w:rPr>
                 <w:rStyle w:val="Hipercze"/>
@@ -703,7 +691,7 @@
                 <w:noProof/>
                 <w:webHidden/>
               </w:rPr>
-              <w:instrText xml:space="preserve"> PAGEREF _Toc71818626 \h </w:instrText>
+              <w:instrText xml:space="preserve"> PAGEREF _Toc71822938 \h </w:instrText>
             </w:r>
             <w:r>
               <w:rPr>
@@ -723,7 +711,7 @@
                 <w:noProof/>
                 <w:webHidden/>
               </w:rPr>
-              <w:t>5</w:t>
+              <w:t>6</w:t>
             </w:r>
             <w:r>
               <w:rPr>
@@ -746,7 +734,7 @@
               <w:lang w:eastAsia="pl-PL"/>
             </w:rPr>
           </w:pPr>
-          <w:hyperlink w:anchor="_Toc71818627" w:history="1">
+          <w:hyperlink w:anchor="_Toc71822939" w:history="1">
             <w:r>
               <w:rPr>
                 <w:rStyle w:val="Hipercze"/>
@@ -774,7 +762,7 @@
                 <w:noProof/>
                 <w:webHidden/>
               </w:rPr>
-              <w:instrText xml:space="preserve"> PAGEREF _Toc71818627 \h </w:instrText>
+              <w:instrText xml:space="preserve"> PAGEREF _Toc71822939 \h </w:instrText>
             </w:r>
             <w:r>
               <w:rPr>
@@ -794,7 +782,7 @@
                 <w:noProof/>
                 <w:webHidden/>
               </w:rPr>
-              <w:t>5</w:t>
+              <w:t>6</w:t>
             </w:r>
             <w:r>
               <w:rPr>
@@ -817,7 +805,7 @@
               <w:lang w:eastAsia="pl-PL"/>
             </w:rPr>
           </w:pPr>
-          <w:hyperlink w:anchor="_Toc71818628" w:history="1">
+          <w:hyperlink w:anchor="_Toc71822940" w:history="1">
             <w:r>
               <w:rPr>
                 <w:rStyle w:val="Hipercze"/>
@@ -845,7 +833,7 @@
                 <w:noProof/>
                 <w:webHidden/>
               </w:rPr>
-              <w:instrText xml:space="preserve"> PAGEREF _Toc71818628 \h </w:instrText>
+              <w:instrText xml:space="preserve"> PAGEREF _Toc71822940 \h </w:instrText>
             </w:r>
             <w:r>
               <w:rPr>
@@ -865,7 +853,7 @@
                 <w:noProof/>
                 <w:webHidden/>
               </w:rPr>
-              <w:t>5</w:t>
+              <w:t>6</w:t>
             </w:r>
             <w:r>
               <w:rPr>
@@ -888,7 +876,7 @@
               <w:lang w:eastAsia="pl-PL"/>
             </w:rPr>
           </w:pPr>
-          <w:hyperlink w:anchor="_Toc71818629" w:history="1">
+          <w:hyperlink w:anchor="_Toc71822941" w:history="1">
             <w:r>
               <w:rPr>
                 <w:rStyle w:val="Hipercze"/>
@@ -916,7 +904,7 @@
                 <w:noProof/>
                 <w:webHidden/>
               </w:rPr>
-              <w:instrText xml:space="preserve"> PAGEREF _Toc71818629 \h </w:instrText>
+              <w:instrText xml:space="preserve"> PAGEREF _Toc71822941 \h </w:instrText>
             </w:r>
             <w:r>
               <w:rPr>
@@ -936,7 +924,7 @@
                 <w:noProof/>
                 <w:webHidden/>
               </w:rPr>
-              <w:t>5</w:t>
+              <w:t>7</w:t>
             </w:r>
             <w:r>
               <w:rPr>
@@ -959,7 +947,7 @@
               <w:lang w:eastAsia="pl-PL"/>
             </w:rPr>
           </w:pPr>
-          <w:hyperlink w:anchor="_Toc71818630" w:history="1">
+          <w:hyperlink w:anchor="_Toc71822942" w:history="1">
             <w:r>
               <w:rPr>
                 <w:rStyle w:val="Hipercze"/>
@@ -987,7 +975,7 @@
                 <w:noProof/>
                 <w:webHidden/>
               </w:rPr>
-              <w:instrText xml:space="preserve"> PAGEREF _Toc71818630 \h </w:instrText>
+              <w:instrText xml:space="preserve"> PAGEREF _Toc71822942 \h </w:instrText>
             </w:r>
             <w:r>
               <w:rPr>
@@ -1007,7 +995,7 @@
                 <w:noProof/>
                 <w:webHidden/>
               </w:rPr>
-              <w:t>6</w:t>
+              <w:t>7</w:t>
             </w:r>
             <w:r>
               <w:rPr>
@@ -1030,7 +1018,7 @@
               <w:lang w:eastAsia="pl-PL"/>
             </w:rPr>
           </w:pPr>
-          <w:hyperlink w:anchor="_Toc71818631" w:history="1">
+          <w:hyperlink w:anchor="_Toc71822943" w:history="1">
             <w:r>
               <w:rPr>
                 <w:rStyle w:val="Hipercze"/>
@@ -1058,7 +1046,7 @@
                 <w:noProof/>
                 <w:webHidden/>
               </w:rPr>
-              <w:instrText xml:space="preserve"> PAGEREF _Toc71818631 \h </w:instrText>
+              <w:instrText xml:space="preserve"> PAGEREF _Toc71822943 \h </w:instrText>
             </w:r>
             <w:r>
               <w:rPr>
@@ -1078,7 +1066,7 @@
                 <w:noProof/>
                 <w:webHidden/>
               </w:rPr>
-              <w:t>6</w:t>
+              <w:t>7</w:t>
             </w:r>
             <w:r>
               <w:rPr>
@@ -1101,7 +1089,7 @@
               <w:lang w:eastAsia="pl-PL"/>
             </w:rPr>
           </w:pPr>
-          <w:hyperlink w:anchor="_Toc71818632" w:history="1">
+          <w:hyperlink w:anchor="_Toc71822944" w:history="1">
             <w:r>
               <w:rPr>
                 <w:rStyle w:val="Hipercze"/>
@@ -1129,7 +1117,7 @@
                 <w:noProof/>
                 <w:webHidden/>
               </w:rPr>
-              <w:instrText xml:space="preserve"> PAGEREF _Toc71818632 \h </w:instrText>
+              <w:instrText xml:space="preserve"> PAGEREF _Toc71822944 \h </w:instrText>
             </w:r>
             <w:r>
               <w:rPr>
@@ -1149,7 +1137,7 @@
                 <w:noProof/>
                 <w:webHidden/>
               </w:rPr>
-              <w:t>6</w:t>
+              <w:t>8</w:t>
             </w:r>
             <w:r>
               <w:rPr>
@@ -1172,7 +1160,7 @@
               <w:lang w:eastAsia="pl-PL"/>
             </w:rPr>
           </w:pPr>
-          <w:hyperlink w:anchor="_Toc71818633" w:history="1">
+          <w:hyperlink w:anchor="_Toc71822945" w:history="1">
             <w:r>
               <w:rPr>
                 <w:rStyle w:val="Hipercze"/>
@@ -1200,7 +1188,7 @@
                 <w:noProof/>
                 <w:webHidden/>
               </w:rPr>
-              <w:instrText xml:space="preserve"> PAGEREF _Toc71818633 \h </w:instrText>
+              <w:instrText xml:space="preserve"> PAGEREF _Toc71822945 \h </w:instrText>
             </w:r>
             <w:r>
               <w:rPr>
@@ -1220,7 +1208,7 @@
                 <w:noProof/>
                 <w:webHidden/>
               </w:rPr>
-              <w:t>7</w:t>
+              <w:t>8</w:t>
             </w:r>
             <w:r>
               <w:rPr>
@@ -1243,7 +1231,7 @@
               <w:lang w:eastAsia="pl-PL"/>
             </w:rPr>
           </w:pPr>
-          <w:hyperlink w:anchor="_Toc71818634" w:history="1">
+          <w:hyperlink w:anchor="_Toc71822946" w:history="1">
             <w:r>
               <w:rPr>
                 <w:rStyle w:val="Hipercze"/>
@@ -1271,7 +1259,7 @@
                 <w:noProof/>
                 <w:webHidden/>
               </w:rPr>
-              <w:instrText xml:space="preserve"> PAGEREF _Toc71818634 \h </w:instrText>
+              <w:instrText xml:space="preserve"> PAGEREF _Toc71822946 \h </w:instrText>
             </w:r>
             <w:r>
               <w:rPr>
@@ -1291,7 +1279,7 @@
                 <w:noProof/>
                 <w:webHidden/>
               </w:rPr>
-              <w:t>9</w:t>
+              <w:t>10</w:t>
             </w:r>
             <w:r>
               <w:rPr>
@@ -1314,7 +1302,7 @@
               <w:lang w:eastAsia="pl-PL"/>
             </w:rPr>
           </w:pPr>
-          <w:hyperlink w:anchor="_Toc71818635" w:history="1">
+          <w:hyperlink w:anchor="_Toc71822947" w:history="1">
             <w:r>
               <w:rPr>
                 <w:rStyle w:val="Hipercze"/>
@@ -1342,7 +1330,7 @@
                 <w:noProof/>
                 <w:webHidden/>
               </w:rPr>
-              <w:instrText xml:space="preserve"> PAGEREF _Toc71818635 \h </w:instrText>
+              <w:instrText xml:space="preserve"> PAGEREF _Toc71822947 \h </w:instrText>
             </w:r>
             <w:r>
               <w:rPr>
@@ -1362,7 +1350,7 @@
                 <w:noProof/>
                 <w:webHidden/>
               </w:rPr>
-              <w:t>9</w:t>
+              <w:t>10</w:t>
             </w:r>
             <w:r>
               <w:rPr>
@@ -1385,7 +1373,7 @@
               <w:lang w:eastAsia="pl-PL"/>
             </w:rPr>
           </w:pPr>
-          <w:hyperlink w:anchor="_Toc71818636" w:history="1">
+          <w:hyperlink w:anchor="_Toc71822948" w:history="1">
             <w:r>
               <w:rPr>
                 <w:rStyle w:val="Hipercze"/>
@@ -1413,7 +1401,7 @@
                 <w:noProof/>
                 <w:webHidden/>
               </w:rPr>
-              <w:instrText xml:space="preserve"> PAGEREF _Toc71818636 \h </w:instrText>
+              <w:instrText xml:space="preserve"> PAGEREF _Toc71822948 \h </w:instrText>
             </w:r>
             <w:r>
               <w:rPr>
@@ -1433,7 +1421,7 @@
                 <w:noProof/>
                 <w:webHidden/>
               </w:rPr>
-              <w:t>9</w:t>
+              <w:t>10</w:t>
             </w:r>
             <w:r>
               <w:rPr>
@@ -1456,7 +1444,7 @@
               <w:lang w:eastAsia="pl-PL"/>
             </w:rPr>
           </w:pPr>
-          <w:hyperlink w:anchor="_Toc71818637" w:history="1">
+          <w:hyperlink w:anchor="_Toc71822949" w:history="1">
             <w:r>
               <w:rPr>
                 <w:rStyle w:val="Hipercze"/>
@@ -1484,7 +1472,7 @@
                 <w:noProof/>
                 <w:webHidden/>
               </w:rPr>
-              <w:instrText xml:space="preserve"> PAGEREF _Toc71818637 \h </w:instrText>
+              <w:instrText xml:space="preserve"> PAGEREF _Toc71822949 \h </w:instrText>
             </w:r>
             <w:r>
               <w:rPr>
@@ -1504,7 +1492,7 @@
                 <w:noProof/>
                 <w:webHidden/>
               </w:rPr>
-              <w:t>9</w:t>
+              <w:t>11</w:t>
             </w:r>
             <w:r>
               <w:rPr>
@@ -1527,7 +1515,7 @@
               <w:lang w:eastAsia="pl-PL"/>
             </w:rPr>
           </w:pPr>
-          <w:hyperlink w:anchor="_Toc71818638" w:history="1">
+          <w:hyperlink w:anchor="_Toc71822950" w:history="1">
             <w:r>
               <w:rPr>
                 <w:rStyle w:val="Hipercze"/>
@@ -1555,7 +1543,7 @@
                 <w:noProof/>
                 <w:webHidden/>
               </w:rPr>
-              <w:instrText xml:space="preserve"> PAGEREF _Toc71818638 \h </w:instrText>
+              <w:instrText xml:space="preserve"> PAGEREF _Toc71822950 \h </w:instrText>
             </w:r>
             <w:r>
               <w:rPr>
@@ -1575,7 +1563,7 @@
                 <w:noProof/>
                 <w:webHidden/>
               </w:rPr>
-              <w:t>10</w:t>
+              <w:t>11</w:t>
             </w:r>
             <w:r>
               <w:rPr>
@@ -1598,7 +1586,7 @@
               <w:lang w:eastAsia="pl-PL"/>
             </w:rPr>
           </w:pPr>
-          <w:hyperlink w:anchor="_Toc71818639" w:history="1">
+          <w:hyperlink w:anchor="_Toc71822951" w:history="1">
             <w:r>
               <w:rPr>
                 <w:rStyle w:val="Hipercze"/>
@@ -1626,7 +1614,7 @@
                 <w:noProof/>
                 <w:webHidden/>
               </w:rPr>
-              <w:instrText xml:space="preserve"> PAGEREF _Toc71818639 \h </w:instrText>
+              <w:instrText xml:space="preserve"> PAGEREF _Toc71822951 \h </w:instrText>
             </w:r>
             <w:r>
               <w:rPr>
@@ -1646,7 +1634,7 @@
                 <w:noProof/>
                 <w:webHidden/>
               </w:rPr>
-              <w:t>10</w:t>
+              <w:t>11</w:t>
             </w:r>
             <w:r>
               <w:rPr>
@@ -1669,7 +1657,7 @@
               <w:lang w:eastAsia="pl-PL"/>
             </w:rPr>
           </w:pPr>
-          <w:hyperlink w:anchor="_Toc71818640" w:history="1">
+          <w:hyperlink w:anchor="_Toc71822952" w:history="1">
             <w:r>
               <w:rPr>
                 <w:rStyle w:val="Hipercze"/>
@@ -1697,7 +1685,7 @@
                 <w:noProof/>
                 <w:webHidden/>
               </w:rPr>
-              <w:instrText xml:space="preserve"> PAGEREF _Toc71818640 \h </w:instrText>
+              <w:instrText xml:space="preserve"> PAGEREF _Toc71822952 \h </w:instrText>
             </w:r>
             <w:r>
               <w:rPr>
@@ -1717,7 +1705,7 @@
                 <w:noProof/>
                 <w:webHidden/>
               </w:rPr>
-              <w:t>10</w:t>
+              <w:t>12</w:t>
             </w:r>
             <w:r>
               <w:rPr>
@@ -1740,7 +1728,7 @@
               <w:lang w:eastAsia="pl-PL"/>
             </w:rPr>
           </w:pPr>
-          <w:hyperlink w:anchor="_Toc71818641" w:history="1">
+          <w:hyperlink w:anchor="_Toc71822953" w:history="1">
             <w:r>
               <w:rPr>
                 <w:rStyle w:val="Hipercze"/>
@@ -1768,7 +1756,7 @@
                 <w:noProof/>
                 <w:webHidden/>
               </w:rPr>
-              <w:instrText xml:space="preserve"> PAGEREF _Toc71818641 \h </w:instrText>
+              <w:instrText xml:space="preserve"> PAGEREF _Toc71822953 \h </w:instrText>
             </w:r>
             <w:r>
               <w:rPr>
@@ -1788,7 +1776,7 @@
                 <w:noProof/>
                 <w:webHidden/>
               </w:rPr>
-              <w:t>11</w:t>
+              <w:t>12</w:t>
             </w:r>
             <w:r>
               <w:rPr>
@@ -1811,7 +1799,7 @@
               <w:lang w:eastAsia="pl-PL"/>
             </w:rPr>
           </w:pPr>
-          <w:hyperlink w:anchor="_Toc71818642" w:history="1">
+          <w:hyperlink w:anchor="_Toc71822954" w:history="1">
             <w:r>
               <w:rPr>
                 <w:rStyle w:val="Hipercze"/>
@@ -1839,7 +1827,7 @@
                 <w:noProof/>
                 <w:webHidden/>
               </w:rPr>
-              <w:instrText xml:space="preserve"> PAGEREF _Toc71818642 \h </w:instrText>
+              <w:instrText xml:space="preserve"> PAGEREF _Toc71822954 \h </w:instrText>
             </w:r>
             <w:r>
               <w:rPr>
@@ -1859,7 +1847,7 @@
                 <w:noProof/>
                 <w:webHidden/>
               </w:rPr>
-              <w:t>11</w:t>
+              <w:t>13</w:t>
             </w:r>
             <w:r>
               <w:rPr>
@@ -1882,7 +1870,7 @@
               <w:lang w:eastAsia="pl-PL"/>
             </w:rPr>
           </w:pPr>
-          <w:hyperlink w:anchor="_Toc71818643" w:history="1">
+          <w:hyperlink w:anchor="_Toc71822955" w:history="1">
             <w:r>
               <w:rPr>
                 <w:rStyle w:val="Hipercze"/>
@@ -1910,7 +1898,7 @@
                 <w:noProof/>
                 <w:webHidden/>
               </w:rPr>
-              <w:instrText xml:space="preserve"> PAGEREF _Toc71818643 \h </w:instrText>
+              <w:instrText xml:space="preserve"> PAGEREF _Toc71822955 \h </w:instrText>
             </w:r>
             <w:r>
               <w:rPr>
@@ -1930,7 +1918,7 @@
                 <w:noProof/>
                 <w:webHidden/>
               </w:rPr>
-              <w:t>12</w:t>
+              <w:t>13</w:t>
             </w:r>
             <w:r>
               <w:rPr>
@@ -1953,7 +1941,7 @@
               <w:lang w:eastAsia="pl-PL"/>
             </w:rPr>
           </w:pPr>
-          <w:hyperlink w:anchor="_Toc71818644" w:history="1">
+          <w:hyperlink w:anchor="_Toc71822956" w:history="1">
             <w:r>
               <w:rPr>
                 <w:rStyle w:val="Hipercze"/>
@@ -1981,7 +1969,7 @@
                 <w:noProof/>
                 <w:webHidden/>
               </w:rPr>
-              <w:instrText xml:space="preserve"> PAGEREF _Toc71818644 \h </w:instrText>
+              <w:instrText xml:space="preserve"> PAGEREF _Toc71822956 \h </w:instrText>
             </w:r>
             <w:r>
               <w:rPr>
@@ -2001,7 +1989,7 @@
                 <w:noProof/>
                 <w:webHidden/>
               </w:rPr>
-              <w:t>12</w:t>
+              <w:t>13</w:t>
             </w:r>
             <w:r>
               <w:rPr>
@@ -2024,7 +2012,7 @@
               <w:lang w:eastAsia="pl-PL"/>
             </w:rPr>
           </w:pPr>
-          <w:hyperlink w:anchor="_Toc71818645" w:history="1">
+          <w:hyperlink w:anchor="_Toc71822957" w:history="1">
             <w:r>
               <w:rPr>
                 <w:rStyle w:val="Hipercze"/>
@@ -2052,7 +2040,7 @@
                 <w:noProof/>
                 <w:webHidden/>
               </w:rPr>
-              <w:instrText xml:space="preserve"> PAGEREF _Toc71818645 \h </w:instrText>
+              <w:instrText xml:space="preserve"> PAGEREF _Toc71822957 \h </w:instrText>
             </w:r>
             <w:r>
               <w:rPr>
@@ -2072,7 +2060,7 @@
                 <w:noProof/>
                 <w:webHidden/>
               </w:rPr>
-              <w:t>12</w:t>
+              <w:t>13</w:t>
             </w:r>
             <w:r>
               <w:rPr>
@@ -2095,7 +2083,7 @@
               <w:lang w:eastAsia="pl-PL"/>
             </w:rPr>
           </w:pPr>
-          <w:hyperlink w:anchor="_Toc71818646" w:history="1">
+          <w:hyperlink w:anchor="_Toc71822958" w:history="1">
             <w:r>
               <w:rPr>
                 <w:rStyle w:val="Hipercze"/>
@@ -2123,7 +2111,7 @@
                 <w:noProof/>
                 <w:webHidden/>
               </w:rPr>
-              <w:instrText xml:space="preserve"> PAGEREF _Toc71818646 \h </w:instrText>
+              <w:instrText xml:space="preserve"> PAGEREF _Toc71822958 \h </w:instrText>
             </w:r>
             <w:r>
               <w:rPr>
@@ -2143,7 +2131,7 @@
                 <w:noProof/>
                 <w:webHidden/>
               </w:rPr>
-              <w:t>12</w:t>
+              <w:t>14</w:t>
             </w:r>
             <w:r>
               <w:rPr>
@@ -2166,7 +2154,7 @@
               <w:lang w:eastAsia="pl-PL"/>
             </w:rPr>
           </w:pPr>
-          <w:hyperlink w:anchor="_Toc71818647" w:history="1">
+          <w:hyperlink w:anchor="_Toc71822959" w:history="1">
             <w:r>
               <w:rPr>
                 <w:rStyle w:val="Hipercze"/>
@@ -2194,7 +2182,7 @@
                 <w:noProof/>
                 <w:webHidden/>
               </w:rPr>
-              <w:instrText xml:space="preserve"> PAGEREF _Toc71818647 \h </w:instrText>
+              <w:instrText xml:space="preserve"> PAGEREF _Toc71822959 \h </w:instrText>
             </w:r>
             <w:r>
               <w:rPr>
@@ -2214,7 +2202,7 @@
                 <w:noProof/>
                 <w:webHidden/>
               </w:rPr>
-              <w:t>13</w:t>
+              <w:t>14</w:t>
             </w:r>
             <w:r>
               <w:rPr>
@@ -2237,7 +2225,7 @@
               <w:lang w:eastAsia="pl-PL"/>
             </w:rPr>
           </w:pPr>
-          <w:hyperlink w:anchor="_Toc71818648" w:history="1">
+          <w:hyperlink w:anchor="_Toc71822960" w:history="1">
             <w:r>
               <w:rPr>
                 <w:rStyle w:val="Hipercze"/>
@@ -2265,7 +2253,7 @@
                 <w:noProof/>
                 <w:webHidden/>
               </w:rPr>
-              <w:instrText xml:space="preserve"> PAGEREF _Toc71818648 \h </w:instrText>
+              <w:instrText xml:space="preserve"> PAGEREF _Toc71822960 \h </w:instrText>
             </w:r>
             <w:r>
               <w:rPr>
@@ -2285,7 +2273,7 @@
                 <w:noProof/>
                 <w:webHidden/>
               </w:rPr>
-              <w:t>15</w:t>
+              <w:t>16</w:t>
             </w:r>
             <w:r>
               <w:rPr>
@@ -2308,7 +2296,7 @@
               <w:lang w:eastAsia="pl-PL"/>
             </w:rPr>
           </w:pPr>
-          <w:hyperlink w:anchor="_Toc71818649" w:history="1">
+          <w:hyperlink w:anchor="_Toc71822961" w:history="1">
             <w:r>
               <w:rPr>
                 <w:rStyle w:val="Hipercze"/>
@@ -2336,7 +2324,7 @@
                 <w:noProof/>
                 <w:webHidden/>
               </w:rPr>
-              <w:instrText xml:space="preserve"> PAGEREF _Toc71818649 \h </w:instrText>
+              <w:instrText xml:space="preserve"> PAGEREF _Toc71822961 \h </w:instrText>
             </w:r>
             <w:r>
               <w:rPr>
@@ -2356,7 +2344,7 @@
                 <w:noProof/>
                 <w:webHidden/>
               </w:rPr>
-              <w:t>15</w:t>
+              <w:t>16</w:t>
             </w:r>
             <w:r>
               <w:rPr>
@@ -2379,7 +2367,7 @@
               <w:lang w:eastAsia="pl-PL"/>
             </w:rPr>
           </w:pPr>
-          <w:hyperlink w:anchor="_Toc71818650" w:history="1">
+          <w:hyperlink w:anchor="_Toc71822962" w:history="1">
             <w:r>
               <w:rPr>
                 <w:rStyle w:val="Hipercze"/>
@@ -2407,7 +2395,7 @@
                 <w:noProof/>
                 <w:webHidden/>
               </w:rPr>
-              <w:instrText xml:space="preserve"> PAGEREF _Toc71818650 \h </w:instrText>
+              <w:instrText xml:space="preserve"> PAGEREF _Toc71822962 \h </w:instrText>
             </w:r>
             <w:r>
               <w:rPr>
@@ -2427,7 +2415,7 @@
                 <w:noProof/>
                 <w:webHidden/>
               </w:rPr>
-              <w:t>15</w:t>
+              <w:t>16</w:t>
             </w:r>
             <w:r>
               <w:rPr>
@@ -2450,7 +2438,7 @@
               <w:lang w:eastAsia="pl-PL"/>
             </w:rPr>
           </w:pPr>
-          <w:hyperlink w:anchor="_Toc71818651" w:history="1">
+          <w:hyperlink w:anchor="_Toc71822963" w:history="1">
             <w:r>
               <w:rPr>
                 <w:rStyle w:val="Hipercze"/>
@@ -2478,7 +2466,7 @@
                 <w:noProof/>
                 <w:webHidden/>
               </w:rPr>
-              <w:instrText xml:space="preserve"> PAGEREF _Toc71818651 \h </w:instrText>
+              <w:instrText xml:space="preserve"> PAGEREF _Toc71822963 \h </w:instrText>
             </w:r>
             <w:r>
               <w:rPr>
@@ -2498,7 +2486,7 @@
                 <w:noProof/>
                 <w:webHidden/>
               </w:rPr>
-              <w:t>16</w:t>
+              <w:t>17</w:t>
             </w:r>
             <w:r>
               <w:rPr>
@@ -2521,7 +2509,7 @@
               <w:lang w:eastAsia="pl-PL"/>
             </w:rPr>
           </w:pPr>
-          <w:hyperlink w:anchor="_Toc71818652" w:history="1">
+          <w:hyperlink w:anchor="_Toc71822964" w:history="1">
             <w:r>
               <w:rPr>
                 <w:rStyle w:val="Hipercze"/>
@@ -2549,7 +2537,7 @@
                 <w:noProof/>
                 <w:webHidden/>
               </w:rPr>
-              <w:instrText xml:space="preserve"> PAGEREF _Toc71818652 \h </w:instrText>
+              <w:instrText xml:space="preserve"> PAGEREF _Toc71822964 \h </w:instrText>
             </w:r>
             <w:r>
               <w:rPr>
@@ -2569,7 +2557,7 @@
                 <w:noProof/>
                 <w:webHidden/>
               </w:rPr>
-              <w:t>16</w:t>
+              <w:t>17</w:t>
             </w:r>
             <w:r>
               <w:rPr>
@@ -2592,7 +2580,7 @@
               <w:lang w:eastAsia="pl-PL"/>
             </w:rPr>
           </w:pPr>
-          <w:hyperlink w:anchor="_Toc71818653" w:history="1">
+          <w:hyperlink w:anchor="_Toc71822965" w:history="1">
             <w:r>
               <w:rPr>
                 <w:rStyle w:val="Hipercze"/>
@@ -2620,7 +2608,7 @@
                 <w:noProof/>
                 <w:webHidden/>
               </w:rPr>
-              <w:instrText xml:space="preserve"> PAGEREF _Toc71818653 \h </w:instrText>
+              <w:instrText xml:space="preserve"> PAGEREF _Toc71822965 \h </w:instrText>
             </w:r>
             <w:r>
               <w:rPr>
@@ -2640,7 +2628,7 @@
                 <w:noProof/>
                 <w:webHidden/>
               </w:rPr>
-              <w:t>16</w:t>
+              <w:t>17</w:t>
             </w:r>
             <w:r>
               <w:rPr>
@@ -2663,7 +2651,7 @@
               <w:lang w:eastAsia="pl-PL"/>
             </w:rPr>
           </w:pPr>
-          <w:hyperlink w:anchor="_Toc71818654" w:history="1">
+          <w:hyperlink w:anchor="_Toc71822966" w:history="1">
             <w:r>
               <w:rPr>
                 <w:rStyle w:val="Hipercze"/>
@@ -2691,7 +2679,7 @@
                 <w:noProof/>
                 <w:webHidden/>
               </w:rPr>
-              <w:instrText xml:space="preserve"> PAGEREF _Toc71818654 \h </w:instrText>
+              <w:instrText xml:space="preserve"> PAGEREF _Toc71822966 \h </w:instrText>
             </w:r>
             <w:r>
               <w:rPr>
@@ -2711,7 +2699,7 @@
                 <w:noProof/>
                 <w:webHidden/>
               </w:rPr>
-              <w:t>17</w:t>
+              <w:t>18</w:t>
             </w:r>
             <w:r>
               <w:rPr>
@@ -2734,7 +2722,7 @@
               <w:lang w:eastAsia="pl-PL"/>
             </w:rPr>
           </w:pPr>
-          <w:hyperlink w:anchor="_Toc71818655" w:history="1">
+          <w:hyperlink w:anchor="_Toc71822967" w:history="1">
             <w:r>
               <w:rPr>
                 <w:rStyle w:val="Hipercze"/>
@@ -2762,7 +2750,7 @@
                 <w:noProof/>
                 <w:webHidden/>
               </w:rPr>
-              <w:instrText xml:space="preserve"> PAGEREF _Toc71818655 \h </w:instrText>
+              <w:instrText xml:space="preserve"> PAGEREF _Toc71822967 \h </w:instrText>
             </w:r>
             <w:r>
               <w:rPr>
@@ -2782,7 +2770,7 @@
                 <w:noProof/>
                 <w:webHidden/>
               </w:rPr>
-              <w:t>18</w:t>
+              <w:t>19</w:t>
             </w:r>
             <w:r>
               <w:rPr>
@@ -2805,7 +2793,7 @@
               <w:lang w:eastAsia="pl-PL"/>
             </w:rPr>
           </w:pPr>
-          <w:hyperlink w:anchor="_Toc71818656" w:history="1">
+          <w:hyperlink w:anchor="_Toc71822968" w:history="1">
             <w:r>
               <w:rPr>
                 <w:rStyle w:val="Hipercze"/>
@@ -2833,7 +2821,7 @@
                 <w:noProof/>
                 <w:webHidden/>
               </w:rPr>
-              <w:instrText xml:space="preserve"> PAGEREF _Toc71818656 \h </w:instrText>
+              <w:instrText xml:space="preserve"> PAGEREF _Toc71822968 \h </w:instrText>
             </w:r>
             <w:r>
               <w:rPr>
@@ -2853,7 +2841,7 @@
                 <w:noProof/>
                 <w:webHidden/>
               </w:rPr>
-              <w:t>18</w:t>
+              <w:t>19</w:t>
             </w:r>
             <w:r>
               <w:rPr>
@@ -2876,7 +2864,7 @@
               <w:lang w:eastAsia="pl-PL"/>
             </w:rPr>
           </w:pPr>
-          <w:hyperlink w:anchor="_Toc71818657" w:history="1">
+          <w:hyperlink w:anchor="_Toc71822969" w:history="1">
             <w:r>
               <w:rPr>
                 <w:rStyle w:val="Hipercze"/>
@@ -2904,7 +2892,7 @@
                 <w:noProof/>
                 <w:webHidden/>
               </w:rPr>
-              <w:instrText xml:space="preserve"> PAGEREF _Toc71818657 \h </w:instrText>
+              <w:instrText xml:space="preserve"> PAGEREF _Toc71822969 \h </w:instrText>
             </w:r>
             <w:r>
               <w:rPr>
@@ -2924,7 +2912,7 @@
                 <w:noProof/>
                 <w:webHidden/>
               </w:rPr>
-              <w:t>18</w:t>
+              <w:t>20</w:t>
             </w:r>
             <w:r>
               <w:rPr>
@@ -2947,7 +2935,7 @@
               <w:lang w:eastAsia="pl-PL"/>
             </w:rPr>
           </w:pPr>
-          <w:hyperlink w:anchor="_Toc71818658" w:history="1">
+          <w:hyperlink w:anchor="_Toc71822970" w:history="1">
             <w:r>
               <w:rPr>
                 <w:rStyle w:val="Hipercze"/>
@@ -2975,7 +2963,7 @@
                 <w:noProof/>
                 <w:webHidden/>
               </w:rPr>
-              <w:instrText xml:space="preserve"> PAGEREF _Toc71818658 \h </w:instrText>
+              <w:instrText xml:space="preserve"> PAGEREF _Toc71822970 \h </w:instrText>
             </w:r>
             <w:r>
               <w:rPr>
@@ -2995,7 +2983,7 @@
                 <w:noProof/>
                 <w:webHidden/>
               </w:rPr>
-              <w:t>19</w:t>
+              <w:t>20</w:t>
             </w:r>
             <w:r>
               <w:rPr>
@@ -3018,7 +3006,7 @@
               <w:lang w:eastAsia="pl-PL"/>
             </w:rPr>
           </w:pPr>
-          <w:hyperlink w:anchor="_Toc71818659" w:history="1">
+          <w:hyperlink w:anchor="_Toc71822971" w:history="1">
             <w:r>
               <w:rPr>
                 <w:rStyle w:val="Hipercze"/>
@@ -3046,7 +3034,7 @@
                 <w:noProof/>
                 <w:webHidden/>
               </w:rPr>
-              <w:instrText xml:space="preserve"> PAGEREF _Toc71818659 \h </w:instrText>
+              <w:instrText xml:space="preserve"> PAGEREF _Toc71822971 \h </w:instrText>
             </w:r>
             <w:r>
               <w:rPr>
@@ -3066,7 +3054,7 @@
                 <w:noProof/>
                 <w:webHidden/>
               </w:rPr>
-              <w:t>20</w:t>
+              <w:t>21</w:t>
             </w:r>
             <w:r>
               <w:rPr>
@@ -3089,7 +3077,7 @@
               <w:lang w:eastAsia="pl-PL"/>
             </w:rPr>
           </w:pPr>
-          <w:hyperlink w:anchor="_Toc71818660" w:history="1">
+          <w:hyperlink w:anchor="_Toc71822972" w:history="1">
             <w:r>
               <w:rPr>
                 <w:rStyle w:val="Hipercze"/>
@@ -3117,7 +3105,7 @@
                 <w:noProof/>
                 <w:webHidden/>
               </w:rPr>
-              <w:instrText xml:space="preserve"> PAGEREF _Toc71818660 \h </w:instrText>
+              <w:instrText xml:space="preserve"> PAGEREF _Toc71822972 \h </w:instrText>
             </w:r>
             <w:r>
               <w:rPr>
@@ -3137,7 +3125,7 @@
                 <w:noProof/>
                 <w:webHidden/>
               </w:rPr>
-              <w:t>20</w:t>
+              <w:t>21</w:t>
             </w:r>
             <w:r>
               <w:rPr>
@@ -3160,7 +3148,7 @@
               <w:lang w:eastAsia="pl-PL"/>
             </w:rPr>
           </w:pPr>
-          <w:hyperlink w:anchor="_Toc71818661" w:history="1">
+          <w:hyperlink w:anchor="_Toc71822973" w:history="1">
             <w:r>
               <w:rPr>
                 <w:rStyle w:val="Hipercze"/>
@@ -3188,7 +3176,7 @@
                 <w:noProof/>
                 <w:webHidden/>
               </w:rPr>
-              <w:instrText xml:space="preserve"> PAGEREF _Toc71818661 \h </w:instrText>
+              <w:instrText xml:space="preserve"> PAGEREF _Toc71822973 \h </w:instrText>
             </w:r>
             <w:r>
               <w:rPr>
@@ -3208,7 +3196,7 @@
                 <w:noProof/>
                 <w:webHidden/>
               </w:rPr>
-              <w:t>21</w:t>
+              <w:t>22</w:t>
             </w:r>
             <w:r>
               <w:rPr>
@@ -3231,7 +3219,7 @@
               <w:lang w:eastAsia="pl-PL"/>
             </w:rPr>
           </w:pPr>
-          <w:hyperlink w:anchor="_Toc71818662" w:history="1">
+          <w:hyperlink w:anchor="_Toc71822974" w:history="1">
             <w:r>
               <w:rPr>
                 <w:rStyle w:val="Hipercze"/>
@@ -3259,7 +3247,7 @@
                 <w:noProof/>
                 <w:webHidden/>
               </w:rPr>
-              <w:instrText xml:space="preserve"> PAGEREF _Toc71818662 \h </w:instrText>
+              <w:instrText xml:space="preserve"> PAGEREF _Toc71822974 \h </w:instrText>
             </w:r>
             <w:r>
               <w:rPr>
@@ -3279,7 +3267,7 @@
                 <w:noProof/>
                 <w:webHidden/>
               </w:rPr>
-              <w:t>21</w:t>
+              <w:t>22</w:t>
             </w:r>
             <w:r>
               <w:rPr>
@@ -3302,7 +3290,7 @@
               <w:lang w:eastAsia="pl-PL"/>
             </w:rPr>
           </w:pPr>
-          <w:hyperlink w:anchor="_Toc71818663" w:history="1">
+          <w:hyperlink w:anchor="_Toc71822975" w:history="1">
             <w:r>
               <w:rPr>
                 <w:rStyle w:val="Hipercze"/>
@@ -3330,7 +3318,7 @@
                 <w:noProof/>
                 <w:webHidden/>
               </w:rPr>
-              <w:instrText xml:space="preserve"> PAGEREF _Toc71818663 \h </w:instrText>
+              <w:instrText xml:space="preserve"> PAGEREF _Toc71822975 \h </w:instrText>
             </w:r>
             <w:r>
               <w:rPr>
@@ -3350,7 +3338,7 @@
                 <w:noProof/>
                 <w:webHidden/>
               </w:rPr>
-              <w:t>22</w:t>
+              <w:t>23</w:t>
             </w:r>
             <w:r>
               <w:rPr>
@@ -3564,7 +3552,7 @@
           <w:lang w:val="en-US"/>
         </w:rPr>
       </w:pPr>
-      <w:bookmarkStart w:id="0" w:name="_Toc71818622"/>
+      <w:bookmarkStart w:id="0" w:name="_Toc71822934"/>
       <w:r>
         <w:rPr>
           <w:lang w:val="en-US"/>
@@ -3793,7 +3781,7 @@
           <w:lang w:val="en-US"/>
         </w:rPr>
       </w:pPr>
-      <w:bookmarkStart w:id="1" w:name="_Toc71818623"/>
+      <w:bookmarkStart w:id="1" w:name="_Toc71822935"/>
       <w:r>
         <w:rPr>
           <w:lang w:val="en-US"/>
@@ -3873,7 +3861,7 @@
           <w:lang w:val="en-US"/>
         </w:rPr>
       </w:pPr>
-      <w:bookmarkStart w:id="2" w:name="_Toc71818624"/>
+      <w:bookmarkStart w:id="2" w:name="_Toc71822936"/>
       <w:r>
         <w:rPr>
           <w:lang w:val="en-US"/>
@@ -4110,7 +4098,7 @@
           <w:lang w:val="en-US"/>
         </w:rPr>
       </w:pPr>
-      <w:bookmarkStart w:id="3" w:name="_Toc71818625"/>
+      <w:bookmarkStart w:id="3" w:name="_Toc71822937"/>
       <w:r>
         <w:rPr>
           <w:lang w:val="en-US"/>
@@ -4556,7 +4544,7 @@
           <w:lang w:val="en-US"/>
         </w:rPr>
       </w:pPr>
-      <w:bookmarkStart w:id="4" w:name="_Toc71818626"/>
+      <w:bookmarkStart w:id="4" w:name="_Toc71822938"/>
       <w:r>
         <w:rPr>
           <w:lang w:val="en-US"/>
@@ -4606,7 +4594,7 @@
           <w:lang w:val="en-US"/>
         </w:rPr>
       </w:pPr>
-      <w:bookmarkStart w:id="5" w:name="_Toc71818627"/>
+      <w:bookmarkStart w:id="5" w:name="_Toc71822939"/>
       <w:r>
         <w:rPr>
           <w:lang w:val="en-US"/>
@@ -4727,7 +4715,7 @@
           <w:lang w:val="en-US"/>
         </w:rPr>
       </w:pPr>
-      <w:bookmarkStart w:id="6" w:name="_Toc71818628"/>
+      <w:bookmarkStart w:id="6" w:name="_Toc71822940"/>
       <w:r>
         <w:rPr>
           <w:lang w:val="en-US"/>
@@ -5108,7 +5096,7 @@
           <w:lang w:val="en-US"/>
         </w:rPr>
       </w:pPr>
-      <w:bookmarkStart w:id="7" w:name="_Toc71818629"/>
+      <w:bookmarkStart w:id="7" w:name="_Toc71822941"/>
       <w:r>
         <w:rPr>
           <w:lang w:val="en-US"/>
@@ -5365,7 +5353,7 @@
           <w:lang w:val="en-US"/>
         </w:rPr>
       </w:pPr>
-      <w:bookmarkStart w:id="8" w:name="_Toc71818630"/>
+      <w:bookmarkStart w:id="8" w:name="_Toc71822942"/>
       <w:r>
         <w:rPr>
           <w:lang w:val="en-US"/>
@@ -5418,7 +5406,7 @@
           <w:lang w:val="en-US"/>
         </w:rPr>
       </w:pPr>
-      <w:bookmarkStart w:id="9" w:name="_Toc71818631"/>
+      <w:bookmarkStart w:id="9" w:name="_Toc71822943"/>
       <w:r>
         <w:rPr>
           <w:lang w:val="en-US"/>
@@ -5488,7 +5476,7 @@
           <w:lang w:val="en-US"/>
         </w:rPr>
       </w:pPr>
-      <w:bookmarkStart w:id="10" w:name="_Toc71818632"/>
+      <w:bookmarkStart w:id="10" w:name="_Toc71822944"/>
       <w:r>
         <w:rPr>
           <w:lang w:val="en-US"/>
@@ -5719,7 +5707,7 @@
         </w:rPr>
         <w:t xml:space="preserve"> </w:t>
       </w:r>
-      <w:bookmarkStart w:id="11" w:name="_Toc71818633"/>
+      <w:bookmarkStart w:id="11" w:name="_Toc71822945"/>
       <w:r>
         <w:rPr>
           <w:lang w:val="en-US"/>
@@ -6282,7 +6270,7 @@
           <w:lang w:val="en-US"/>
         </w:rPr>
       </w:pPr>
-      <w:bookmarkStart w:id="12" w:name="_Toc71818634"/>
+      <w:bookmarkStart w:id="12" w:name="_Toc71822946"/>
       <w:r>
         <w:rPr>
           <w:lang w:val="en-US"/>
@@ -6362,7 +6350,7 @@
         </w:rPr>
         <w:t xml:space="preserve"> </w:t>
       </w:r>
-      <w:bookmarkStart w:id="13" w:name="_Toc71818635"/>
+      <w:bookmarkStart w:id="13" w:name="_Toc71822947"/>
       <w:r>
         <w:rPr>
           <w:lang w:val="en-US"/>
@@ -6435,7 +6423,7 @@
           <w:lang w:val="en-US"/>
         </w:rPr>
       </w:pPr>
-      <w:bookmarkStart w:id="14" w:name="_Toc71818636"/>
+      <w:bookmarkStart w:id="14" w:name="_Toc71822948"/>
       <w:r>
         <w:rPr>
           <w:lang w:val="en-US"/>
@@ -6570,7 +6558,7 @@
           <w:lang w:val="en-US"/>
         </w:rPr>
       </w:pPr>
-      <w:bookmarkStart w:id="15" w:name="_Toc71818637"/>
+      <w:bookmarkStart w:id="15" w:name="_Toc71822949"/>
       <w:r>
         <w:rPr>
           <w:lang w:val="en-US"/>
@@ -6629,7 +6617,7 @@
           <w:lang w:val="en-US"/>
         </w:rPr>
       </w:pPr>
-      <w:bookmarkStart w:id="16" w:name="_Toc71818638"/>
+      <w:bookmarkStart w:id="16" w:name="_Toc71822950"/>
       <w:r>
         <w:rPr>
           <w:lang w:val="en-US"/>
@@ -6712,7 +6700,7 @@
           <w:lang w:val="en-US"/>
         </w:rPr>
       </w:pPr>
-      <w:bookmarkStart w:id="17" w:name="_Toc71818639"/>
+      <w:bookmarkStart w:id="17" w:name="_Toc71822951"/>
       <w:r>
         <w:rPr>
           <w:lang w:val="en-US"/>
@@ -7006,7 +6994,7 @@
           <w:lang w:val="en-US"/>
         </w:rPr>
       </w:pPr>
-      <w:bookmarkStart w:id="18" w:name="_Toc71818640"/>
+      <w:bookmarkStart w:id="18" w:name="_Toc71822952"/>
       <w:r>
         <w:rPr>
           <w:lang w:val="en-US"/>
@@ -7504,7 +7492,7 @@
           <w:lang w:val="en-US"/>
         </w:rPr>
       </w:pPr>
-      <w:bookmarkStart w:id="19" w:name="_Toc71818641"/>
+      <w:bookmarkStart w:id="19" w:name="_Toc71822953"/>
       <w:r>
         <w:rPr>
           <w:lang w:val="en-US"/>
@@ -7596,7 +7584,7 @@
           <w:lang w:val="en-US"/>
         </w:rPr>
       </w:pPr>
-      <w:bookmarkStart w:id="20" w:name="_Toc71818642"/>
+      <w:bookmarkStart w:id="20" w:name="_Toc71822954"/>
       <w:r>
         <w:rPr>
           <w:lang w:val="en-US"/>
@@ -7644,7 +7632,7 @@
           <w:lang w:val="en-US"/>
         </w:rPr>
       </w:pPr>
-      <w:bookmarkStart w:id="21" w:name="_Toc71818643"/>
+      <w:bookmarkStart w:id="21" w:name="_Toc71822955"/>
       <w:r>
         <w:rPr>
           <w:lang w:val="en-US"/>
@@ -7738,7 +7726,7 @@
           <w:lang w:val="en-US"/>
         </w:rPr>
       </w:pPr>
-      <w:bookmarkStart w:id="22" w:name="_Toc71818644"/>
+      <w:bookmarkStart w:id="22" w:name="_Toc71822956"/>
       <w:r>
         <w:rPr>
           <w:lang w:val="en-US"/>
@@ -7977,7 +7965,7 @@
           <w:lang w:val="en-US"/>
         </w:rPr>
       </w:pPr>
-      <w:bookmarkStart w:id="23" w:name="_Toc71818645"/>
+      <w:bookmarkStart w:id="23" w:name="_Toc71822957"/>
       <w:r>
         <w:rPr>
           <w:lang w:val="en-US"/>
@@ -8036,7 +8024,7 @@
           <w:lang w:val="en-US"/>
         </w:rPr>
       </w:pPr>
-      <w:bookmarkStart w:id="24" w:name="_Toc71818646"/>
+      <w:bookmarkStart w:id="24" w:name="_Toc71822958"/>
       <w:r>
         <w:rPr>
           <w:lang w:val="en-US"/>
@@ -8377,7 +8365,7 @@
           <w:lang w:val="en-US"/>
         </w:rPr>
       </w:pPr>
-      <w:bookmarkStart w:id="25" w:name="_Toc71818647"/>
+      <w:bookmarkStart w:id="25" w:name="_Toc71822959"/>
       <w:r>
         <w:rPr>
           <w:lang w:val="en-US"/>
@@ -8936,7 +8924,7 @@
         </w:rPr>
         <w:t xml:space="preserve"> </w:t>
       </w:r>
-      <w:bookmarkStart w:id="26" w:name="_Toc71818648"/>
+      <w:bookmarkStart w:id="26" w:name="_Toc71822960"/>
       <w:r>
         <w:rPr>
           <w:lang w:val="en-US"/>
@@ -8980,7 +8968,7 @@
           <w:lang w:val="en-US"/>
         </w:rPr>
       </w:pPr>
-      <w:bookmarkStart w:id="27" w:name="_Toc71818649"/>
+      <w:bookmarkStart w:id="27" w:name="_Toc71822961"/>
       <w:r>
         <w:rPr>
           <w:lang w:val="en-US"/>
@@ -9063,7 +9051,7 @@
           <w:lang w:val="en-US"/>
         </w:rPr>
       </w:pPr>
-      <w:bookmarkStart w:id="28" w:name="_Toc71818650"/>
+      <w:bookmarkStart w:id="28" w:name="_Toc71822962"/>
       <w:r>
         <w:rPr>
           <w:lang w:val="en-US"/>
@@ -9370,7 +9358,7 @@
           <w:lang w:val="en-US"/>
         </w:rPr>
       </w:pPr>
-      <w:bookmarkStart w:id="29" w:name="_Toc71818651"/>
+      <w:bookmarkStart w:id="29" w:name="_Toc71822963"/>
       <w:r>
         <w:rPr>
           <w:lang w:val="en-US"/>
@@ -9452,7 +9440,7 @@
         </w:rPr>
         <w:t xml:space="preserve"> </w:t>
       </w:r>
-      <w:bookmarkStart w:id="30" w:name="_Toc71818652"/>
+      <w:bookmarkStart w:id="30" w:name="_Toc71822964"/>
       <w:r>
         <w:rPr>
           <w:lang w:val="en-US"/>
@@ -9580,7 +9568,7 @@
           <w:lang w:val="en-US"/>
         </w:rPr>
       </w:pPr>
-      <w:bookmarkStart w:id="31" w:name="_Toc71818653"/>
+      <w:bookmarkStart w:id="31" w:name="_Toc71822965"/>
       <w:r>
         <w:rPr>
           <w:lang w:val="en-US"/>
@@ -9889,7 +9877,7 @@
           <w:lang w:val="en-US"/>
         </w:rPr>
       </w:pPr>
-      <w:bookmarkStart w:id="32" w:name="_Toc71818654"/>
+      <w:bookmarkStart w:id="32" w:name="_Toc71822966"/>
       <w:r>
         <w:rPr>
           <w:lang w:val="en-US"/>
@@ -10426,7 +10414,7 @@
           <w:lang w:val="en-US"/>
         </w:rPr>
       </w:pPr>
-      <w:bookmarkStart w:id="33" w:name="_Toc71818655"/>
+      <w:bookmarkStart w:id="33" w:name="_Toc71822967"/>
       <w:r>
         <w:rPr>
           <w:lang w:val="en-US"/>
@@ -10523,7 +10511,7 @@
           <w:lang w:val="en-US"/>
         </w:rPr>
       </w:pPr>
-      <w:bookmarkStart w:id="34" w:name="_Toc71818656"/>
+      <w:bookmarkStart w:id="34" w:name="_Toc71822968"/>
       <w:r>
         <w:rPr>
           <w:lang w:val="en-US"/>
@@ -10776,7 +10764,7 @@
           <w:lang w:val="en-US"/>
         </w:rPr>
       </w:pPr>
-      <w:bookmarkStart w:id="35" w:name="_Toc71818657"/>
+      <w:bookmarkStart w:id="35" w:name="_Toc71822969"/>
       <w:r>
         <w:rPr>
           <w:lang w:val="en-US"/>
@@ -11045,7 +11033,7 @@
           <w:lang w:val="en-US"/>
         </w:rPr>
       </w:pPr>
-      <w:bookmarkStart w:id="36" w:name="_Toc71818658"/>
+      <w:bookmarkStart w:id="36" w:name="_Toc71822970"/>
       <w:r>
         <w:rPr>
           <w:lang w:val="en-US"/>
@@ -11200,7 +11188,7 @@
           <w:lang w:val="en-US"/>
         </w:rPr>
       </w:pPr>
-      <w:bookmarkStart w:id="37" w:name="_Toc71818659"/>
+      <w:bookmarkStart w:id="37" w:name="_Toc71822971"/>
       <w:r>
         <w:rPr>
           <w:lang w:val="en-US"/>
@@ -11283,7 +11271,7 @@
           <w:lang w:val="en-US"/>
         </w:rPr>
       </w:pPr>
-      <w:bookmarkStart w:id="38" w:name="_Toc71818660"/>
+      <w:bookmarkStart w:id="38" w:name="_Toc71822972"/>
       <w:r>
         <w:rPr>
           <w:lang w:val="en-US"/>
@@ -11783,7 +11771,7 @@
           <w:lang w:val="en-US"/>
         </w:rPr>
       </w:pPr>
-      <w:bookmarkStart w:id="39" w:name="_Toc71818661"/>
+      <w:bookmarkStart w:id="39" w:name="_Toc71822973"/>
       <w:r>
         <w:rPr>
           <w:lang w:val="en-US"/>
@@ -11948,7 +11936,7 @@
           <w:lang w:val="en-US"/>
         </w:rPr>
       </w:pPr>
-      <w:bookmarkStart w:id="40" w:name="_Toc71818662"/>
+      <w:bookmarkStart w:id="40" w:name="_Toc71822974"/>
       <w:r>
         <w:rPr>
           <w:lang w:val="en-US"/>
@@ -12185,7 +12173,7 @@
           <w:lang w:val="en-US"/>
         </w:rPr>
       </w:pPr>
-      <w:bookmarkStart w:id="41" w:name="_Toc71818663"/>
+      <w:bookmarkStart w:id="41" w:name="_Toc71822975"/>
       <w:r>
         <w:rPr>
           <w:lang w:val="en-US"/>
@@ -12460,7 +12448,7 @@
             <w:rPr>
               <w:noProof/>
             </w:rPr>
-            <w:t>12</w:t>
+            <w:t>2</w:t>
           </w:r>
         </w:fldSimple>
       </w:p>
@@ -13304,32 +13292,6 @@
         </w:p>
       </w:docPartBody>
     </w:docPart>
-    <w:docPart>
-      <w:docPartPr>
-        <w:name w:val="2592316EEB074245BDD7B6E703F30C87"/>
-        <w:category>
-          <w:name w:val="Ogólne"/>
-          <w:gallery w:val="placeholder"/>
-        </w:category>
-        <w:types>
-          <w:type w:val="bbPlcHdr"/>
-        </w:types>
-        <w:behaviors>
-          <w:behavior w:val="content"/>
-        </w:behaviors>
-        <w:guid w:val="{71FEB393-F7AC-4B53-BAE6-2976057EDF24}"/>
-      </w:docPartPr>
-      <w:docPartBody>
-        <w:p>
-          <w:pPr>
-            <w:pStyle w:val="2592316EEB074245BDD7B6E703F30C87"/>
-          </w:pPr>
-          <w:r>
-            <w:t>[Wpisz nazwę firmy]</w:t>
-          </w:r>
-        </w:p>
-      </w:docPartBody>
-    </w:docPart>
   </w:docParts>
 </w:glossaryDocument>
 </file>
@@ -13426,6 +13388,7 @@
     <w:rsid w:val="002A4DB1"/>
     <w:rsid w:val="00876403"/>
     <w:rsid w:val="008A4226"/>
+    <w:rsid w:val="00E50E7D"/>
   </w:rsids>
   <m:mathPr>
     <m:mathFont m:val="Cambria Math"/>
@@ -14012,7 +13975,7 @@
 </file>
 
 <file path=customXml/itemProps2.xml><?xml version="1.0" encoding="utf-8"?>
-<ds:datastoreItem xmlns:ds="http://schemas.openxmlformats.org/officeDocument/2006/customXml" ds:itemID="{3689F268-3D20-476C-81E3-14CC1D27E0FE}">
+<ds:datastoreItem xmlns:ds="http://schemas.openxmlformats.org/officeDocument/2006/customXml" ds:itemID="{886662C8-D83B-418F-BFD6-56B9D7825247}">
   <ds:schemaRefs>
     <ds:schemaRef ds:uri="http://schemas.openxmlformats.org/officeDocument/2006/bibliography"/>
   </ds:schemaRefs>

</xml_diff>